<commit_message>
added more document files
</commit_message>
<xml_diff>
--- a/Document/Document.docx
+++ b/Document/Document.docx
@@ -16,6 +16,7 @@
       <w:r>
         <w:rPr>
           <w:b/>
+          <w:noProof/>
           <w:spacing w:val="20"/>
           <w:sz w:val="36"/>
           <w:szCs w:val="36"/>
@@ -67,6 +68,7 @@
       <w:r>
         <w:rPr>
           <w:b/>
+          <w:noProof/>
           <w:spacing w:val="20"/>
           <w:sz w:val="36"/>
           <w:szCs w:val="36"/>
@@ -603,11 +605,9 @@
     <w:p>
       <w:pPr>
         <w:spacing w:after="0" w:line="240" w:lineRule="auto"/>
-      </w:pPr>
-    </w:p>
-    <w:p>
-      <w:pPr>
-        <w:spacing w:after="0" w:line="240" w:lineRule="auto"/>
+        <w:rPr>
+          <w:lang w:val="en-US"/>
+        </w:rPr>
       </w:pPr>
     </w:p>
     <w:p>
@@ -629,28 +629,101 @@
       <w:pPr>
         <w:spacing w:after="0"/>
         <w:jc w:val="center"/>
+        <w:rPr>
+          <w:lang w:val="en-US"/>
+        </w:rPr>
       </w:pPr>
       <w:r>
         <w:t>София 2024</w:t>
+      </w:r>
+    </w:p>
+    <w:p>
+      <w:pPr>
+        <w:spacing w:after="0"/>
+        <w:rPr>
+          <w:lang w:val="en-US"/>
+        </w:rPr>
+        <w:sectPr>
+          <w:footerReference w:type="default" r:id="rId10"/>
+          <w:footerReference w:type="first" r:id="rId11"/>
+          <w:pgSz w:w="11907" w:h="16840" w:code="9"/>
+          <w:pgMar w:top="720" w:right="720" w:bottom="720" w:left="1134" w:header="720" w:footer="720" w:gutter="0"/>
+          <w:pgNumType w:start="0"/>
+          <w:cols w:space="720"/>
+          <w:titlePg/>
+          <w:docGrid w:linePitch="360"/>
+        </w:sectPr>
+      </w:pPr>
+    </w:p>
+    <w:p>
+      <w:pPr>
+        <w:spacing w:after="0"/>
+        <w:jc w:val="center"/>
+        <w:rPr>
+          <w:lang w:val="en-US"/>
+        </w:rPr>
+      </w:pPr>
+    </w:p>
+    <w:bookmarkStart w:id="0" w:name="_MON_1777875016"/>
+    <w:bookmarkEnd w:id="0"/>
+    <w:p>
+      <w:pPr>
+        <w:spacing w:after="0"/>
+        <w:jc w:val="center"/>
+        <w:rPr>
+          <w:lang w:val="en-US"/>
+        </w:rPr>
+      </w:pPr>
+      <w:r>
+        <w:rPr>
+          <w:lang w:val="en-US"/>
+        </w:rPr>
+        <w:object w:dxaOrig="10396" w:dyaOrig="14434" w14:anchorId="59B25E8F">
+          <v:shapetype id="_x0000_t75" coordsize="21600,21600" o:spt="75" o:preferrelative="t" path="m@4@5l@4@11@9@11@9@5xe" filled="f" stroked="f">
+            <v:stroke joinstyle="miter"/>
+            <v:formulas>
+              <v:f eqn="if lineDrawn pixelLineWidth 0"/>
+              <v:f eqn="sum @0 1 0"/>
+              <v:f eqn="sum 0 0 @1"/>
+              <v:f eqn="prod @2 1 2"/>
+              <v:f eqn="prod @3 21600 pixelWidth"/>
+              <v:f eqn="prod @3 21600 pixelHeight"/>
+              <v:f eqn="sum @0 0 1"/>
+              <v:f eqn="prod @6 1 2"/>
+              <v:f eqn="prod @7 21600 pixelWidth"/>
+              <v:f eqn="sum @8 21600 0"/>
+              <v:f eqn="prod @7 21600 pixelHeight"/>
+              <v:f eqn="sum @10 21600 0"/>
+            </v:formulas>
+            <v:path o:extrusionok="f" gradientshapeok="t" o:connecttype="rect"/>
+            <o:lock v:ext="edit" aspectratio="t"/>
+          </v:shapetype>
+          <v:shape id="_x0000_i1025" type="#_x0000_t75" style="width:520.3pt;height:722.05pt" o:ole="">
+            <v:imagedata r:id="rId12" o:title=""/>
+          </v:shape>
+          <o:OLEObject Type="Embed" ProgID="Word.Document.12" ShapeID="_x0000_i1025" DrawAspect="Content" ObjectID="_1777890187" r:id="rId13">
+            <o:FieldCodes>\s</o:FieldCodes>
+          </o:OLEObject>
+        </w:object>
       </w:r>
     </w:p>
     <w:sdt>
       <w:sdtPr>
+        <w:rPr>
+          <w:rFonts w:ascii="Arial" w:eastAsia="Times New Roman" w:hAnsi="Arial" w:cs="Arial"/>
+          <w:b w:val="0"/>
+          <w:bCs w:val="0"/>
+          <w:i w:val="0"/>
+          <w:iCs w:val="0"/>
+          <w:sz w:val="24"/>
+          <w:szCs w:val="24"/>
+        </w:rPr>
         <w:id w:val="-329832293"/>
         <w:docPartObj>
           <w:docPartGallery w:val="Table of Contents"/>
           <w:docPartUnique/>
         </w:docPartObj>
       </w:sdtPr>
-      <w:sdtEndPr>
-        <w:rPr>
-          <w:rFonts w:ascii="Arial" w:eastAsia="Times New Roman" w:hAnsi="Arial" w:cs="Arial"/>
-          <w:i w:val="0"/>
-          <w:iCs w:val="0"/>
-          <w:sz w:val="24"/>
-          <w:szCs w:val="24"/>
-        </w:rPr>
-      </w:sdtEndPr>
       <w:sdtContent>
         <w:p>
           <w:pPr>
@@ -670,7 +743,8 @@
           <w:pPr>
             <w:pStyle w:val="TOC1"/>
             <w:rPr>
-              <w:rFonts w:eastAsiaTheme="minorEastAsia"/>
+              <w:rFonts w:asciiTheme="minorHAnsi" w:eastAsiaTheme="minorEastAsia" w:hAnsiTheme="minorHAnsi" w:cstheme="minorBidi"/>
+              <w:noProof/>
               <w:kern w:val="2"/>
               <w:lang w:eastAsia="bg-BG"/>
               <w14:ligatures w14:val="standardContextual"/>
@@ -685,16 +759,18 @@
           <w:r>
             <w:fldChar w:fldCharType="separate"/>
           </w:r>
-          <w:hyperlink w:anchor="_Toc167191233" w:history="1">
+          <w:hyperlink w:anchor="_Toc167262154" w:history="1">
             <w:r>
               <w:rPr>
                 <w:rStyle w:val="Hyperlink"/>
+                <w:noProof/>
               </w:rPr>
               <w:t>1.</w:t>
             </w:r>
             <w:r>
               <w:rPr>
-                <w:rFonts w:eastAsiaTheme="minorEastAsia"/>
+                <w:rFonts w:asciiTheme="minorHAnsi" w:eastAsiaTheme="minorEastAsia" w:hAnsiTheme="minorHAnsi" w:cstheme="minorBidi"/>
+                <w:noProof/>
                 <w:kern w:val="2"/>
                 <w:lang w:eastAsia="bg-BG"/>
                 <w14:ligatures w14:val="standardContextual"/>
@@ -704,46 +780,54 @@
             <w:r>
               <w:rPr>
                 <w:rStyle w:val="Hyperlink"/>
+                <w:noProof/>
               </w:rPr>
               <w:t>Съкращения</w:t>
             </w:r>
             <w:r>
               <w:rPr>
+                <w:noProof/>
                 <w:webHidden/>
               </w:rPr>
               <w:tab/>
             </w:r>
             <w:r>
               <w:rPr>
+                <w:noProof/>
                 <w:webHidden/>
               </w:rPr>
               <w:fldChar w:fldCharType="begin"/>
             </w:r>
             <w:r>
               <w:rPr>
+                <w:noProof/>
                 <w:webHidden/>
               </w:rPr>
-              <w:instrText xml:space="preserve"> PAGEREF _Toc167191233 \h </w:instrText>
-            </w:r>
-            <w:r>
-              <w:rPr>
+              <w:instrText xml:space="preserve"> PAGEREF _Toc167262154 \h </w:instrText>
+            </w:r>
+            <w:r>
+              <w:rPr>
+                <w:noProof/>
                 <w:webHidden/>
               </w:rPr>
             </w:r>
             <w:r>
               <w:rPr>
+                <w:noProof/>
                 <w:webHidden/>
               </w:rPr>
               <w:fldChar w:fldCharType="separate"/>
             </w:r>
             <w:r>
               <w:rPr>
+                <w:noProof/>
                 <w:webHidden/>
               </w:rPr>
               <w:t>1</w:t>
             </w:r>
             <w:r>
               <w:rPr>
+                <w:noProof/>
                 <w:webHidden/>
               </w:rPr>
               <w:fldChar w:fldCharType="end"/>
@@ -754,22 +838,25 @@
           <w:pPr>
             <w:pStyle w:val="TOC1"/>
             <w:rPr>
-              <w:rFonts w:eastAsiaTheme="minorEastAsia"/>
+              <w:rFonts w:asciiTheme="minorHAnsi" w:eastAsiaTheme="minorEastAsia" w:hAnsiTheme="minorHAnsi" w:cstheme="minorBidi"/>
+              <w:noProof/>
               <w:kern w:val="2"/>
               <w:lang w:eastAsia="bg-BG"/>
               <w14:ligatures w14:val="standardContextual"/>
             </w:rPr>
           </w:pPr>
-          <w:hyperlink w:anchor="_Toc167191234" w:history="1">
+          <w:hyperlink w:anchor="_Toc167262155" w:history="1">
             <w:r>
               <w:rPr>
                 <w:rStyle w:val="Hyperlink"/>
+                <w:noProof/>
               </w:rPr>
               <w:t>2.</w:t>
             </w:r>
             <w:r>
               <w:rPr>
-                <w:rFonts w:eastAsiaTheme="minorEastAsia"/>
+                <w:rFonts w:asciiTheme="minorHAnsi" w:eastAsiaTheme="minorEastAsia" w:hAnsiTheme="minorHAnsi" w:cstheme="minorBidi"/>
+                <w:noProof/>
                 <w:kern w:val="2"/>
                 <w:lang w:eastAsia="bg-BG"/>
                 <w14:ligatures w14:val="standardContextual"/>
@@ -779,46 +866,54 @@
             <w:r>
               <w:rPr>
                 <w:rStyle w:val="Hyperlink"/>
+                <w:noProof/>
               </w:rPr>
               <w:t>Абстракт</w:t>
             </w:r>
             <w:r>
               <w:rPr>
+                <w:noProof/>
                 <w:webHidden/>
               </w:rPr>
               <w:tab/>
             </w:r>
             <w:r>
               <w:rPr>
+                <w:noProof/>
                 <w:webHidden/>
               </w:rPr>
               <w:fldChar w:fldCharType="begin"/>
             </w:r>
             <w:r>
               <w:rPr>
+                <w:noProof/>
                 <w:webHidden/>
               </w:rPr>
-              <w:instrText xml:space="preserve"> PAGEREF _Toc167191234 \h </w:instrText>
-            </w:r>
-            <w:r>
-              <w:rPr>
+              <w:instrText xml:space="preserve"> PAGEREF _Toc167262155 \h </w:instrText>
+            </w:r>
+            <w:r>
+              <w:rPr>
+                <w:noProof/>
                 <w:webHidden/>
               </w:rPr>
             </w:r>
             <w:r>
               <w:rPr>
+                <w:noProof/>
                 <w:webHidden/>
               </w:rPr>
               <w:fldChar w:fldCharType="separate"/>
             </w:r>
             <w:r>
               <w:rPr>
+                <w:noProof/>
                 <w:webHidden/>
               </w:rPr>
               <w:t>2</w:t>
             </w:r>
             <w:r>
               <w:rPr>
+                <w:noProof/>
                 <w:webHidden/>
               </w:rPr>
               <w:fldChar w:fldCharType="end"/>
@@ -829,22 +924,25 @@
           <w:pPr>
             <w:pStyle w:val="TOC1"/>
             <w:rPr>
-              <w:rFonts w:eastAsiaTheme="minorEastAsia"/>
+              <w:rFonts w:asciiTheme="minorHAnsi" w:eastAsiaTheme="minorEastAsia" w:hAnsiTheme="minorHAnsi" w:cstheme="minorBidi"/>
+              <w:noProof/>
               <w:kern w:val="2"/>
               <w:lang w:eastAsia="bg-BG"/>
               <w14:ligatures w14:val="standardContextual"/>
             </w:rPr>
           </w:pPr>
-          <w:hyperlink w:anchor="_Toc167191235" w:history="1">
+          <w:hyperlink w:anchor="_Toc167262156" w:history="1">
             <w:r>
               <w:rPr>
                 <w:rStyle w:val="Hyperlink"/>
+                <w:noProof/>
               </w:rPr>
               <w:t>3.</w:t>
             </w:r>
             <w:r>
               <w:rPr>
-                <w:rFonts w:eastAsiaTheme="minorEastAsia"/>
+                <w:rFonts w:asciiTheme="minorHAnsi" w:eastAsiaTheme="minorEastAsia" w:hAnsiTheme="minorHAnsi" w:cstheme="minorBidi"/>
+                <w:noProof/>
                 <w:kern w:val="2"/>
                 <w:lang w:eastAsia="bg-BG"/>
                 <w14:ligatures w14:val="standardContextual"/>
@@ -854,46 +952,54 @@
             <w:r>
               <w:rPr>
                 <w:rStyle w:val="Hyperlink"/>
+                <w:noProof/>
               </w:rPr>
               <w:t>Изложение</w:t>
             </w:r>
             <w:r>
               <w:rPr>
+                <w:noProof/>
                 <w:webHidden/>
               </w:rPr>
               <w:tab/>
             </w:r>
             <w:r>
               <w:rPr>
+                <w:noProof/>
                 <w:webHidden/>
               </w:rPr>
               <w:fldChar w:fldCharType="begin"/>
             </w:r>
             <w:r>
               <w:rPr>
+                <w:noProof/>
                 <w:webHidden/>
               </w:rPr>
-              <w:instrText xml:space="preserve"> PAGEREF _Toc167191235 \h </w:instrText>
-            </w:r>
-            <w:r>
-              <w:rPr>
+              <w:instrText xml:space="preserve"> PAGEREF _Toc167262156 \h </w:instrText>
+            </w:r>
+            <w:r>
+              <w:rPr>
+                <w:noProof/>
                 <w:webHidden/>
               </w:rPr>
             </w:r>
             <w:r>
               <w:rPr>
+                <w:noProof/>
                 <w:webHidden/>
               </w:rPr>
               <w:fldChar w:fldCharType="separate"/>
             </w:r>
             <w:r>
               <w:rPr>
+                <w:noProof/>
                 <w:webHidden/>
               </w:rPr>
               <w:t>3</w:t>
             </w:r>
             <w:r>
               <w:rPr>
+                <w:noProof/>
                 <w:webHidden/>
               </w:rPr>
               <w:fldChar w:fldCharType="end"/>
@@ -904,22 +1010,25 @@
           <w:pPr>
             <w:pStyle w:val="TOC1"/>
             <w:rPr>
-              <w:rFonts w:eastAsiaTheme="minorEastAsia"/>
+              <w:rFonts w:asciiTheme="minorHAnsi" w:eastAsiaTheme="minorEastAsia" w:hAnsiTheme="minorHAnsi" w:cstheme="minorBidi"/>
+              <w:noProof/>
               <w:kern w:val="2"/>
               <w:lang w:eastAsia="bg-BG"/>
               <w14:ligatures w14:val="standardContextual"/>
             </w:rPr>
           </w:pPr>
-          <w:hyperlink w:anchor="_Toc167191236" w:history="1">
+          <w:hyperlink w:anchor="_Toc167262157" w:history="1">
             <w:r>
               <w:rPr>
                 <w:rStyle w:val="Hyperlink"/>
+                <w:noProof/>
               </w:rPr>
               <w:t>4.</w:t>
             </w:r>
             <w:r>
               <w:rPr>
-                <w:rFonts w:eastAsiaTheme="minorEastAsia"/>
+                <w:rFonts w:asciiTheme="minorHAnsi" w:eastAsiaTheme="minorEastAsia" w:hAnsiTheme="minorHAnsi" w:cstheme="minorBidi"/>
+                <w:noProof/>
                 <w:kern w:val="2"/>
                 <w:lang w:eastAsia="bg-BG"/>
                 <w14:ligatures w14:val="standardContextual"/>
@@ -929,46 +1038,54 @@
             <w:r>
               <w:rPr>
                 <w:rStyle w:val="Hyperlink"/>
+                <w:noProof/>
               </w:rPr>
               <w:t>Заключение</w:t>
             </w:r>
             <w:r>
               <w:rPr>
+                <w:noProof/>
                 <w:webHidden/>
               </w:rPr>
               <w:tab/>
             </w:r>
             <w:r>
               <w:rPr>
+                <w:noProof/>
                 <w:webHidden/>
               </w:rPr>
               <w:fldChar w:fldCharType="begin"/>
             </w:r>
             <w:r>
               <w:rPr>
+                <w:noProof/>
                 <w:webHidden/>
               </w:rPr>
-              <w:instrText xml:space="preserve"> PAGEREF _Toc167191236 \h </w:instrText>
-            </w:r>
-            <w:r>
-              <w:rPr>
+              <w:instrText xml:space="preserve"> PAGEREF _Toc167262157 \h </w:instrText>
+            </w:r>
+            <w:r>
+              <w:rPr>
+                <w:noProof/>
                 <w:webHidden/>
               </w:rPr>
             </w:r>
             <w:r>
               <w:rPr>
+                <w:noProof/>
                 <w:webHidden/>
               </w:rPr>
               <w:fldChar w:fldCharType="separate"/>
             </w:r>
             <w:r>
               <w:rPr>
+                <w:noProof/>
                 <w:webHidden/>
               </w:rPr>
               <w:t>4</w:t>
             </w:r>
             <w:r>
               <w:rPr>
+                <w:noProof/>
                 <w:webHidden/>
               </w:rPr>
               <w:fldChar w:fldCharType="end"/>
@@ -979,22 +1096,25 @@
           <w:pPr>
             <w:pStyle w:val="TOC1"/>
             <w:rPr>
-              <w:rFonts w:eastAsiaTheme="minorEastAsia"/>
+              <w:rFonts w:asciiTheme="minorHAnsi" w:eastAsiaTheme="minorEastAsia" w:hAnsiTheme="minorHAnsi" w:cstheme="minorBidi"/>
+              <w:noProof/>
               <w:kern w:val="2"/>
               <w:lang w:eastAsia="bg-BG"/>
               <w14:ligatures w14:val="standardContextual"/>
             </w:rPr>
           </w:pPr>
-          <w:hyperlink w:anchor="_Toc167191237" w:history="1">
+          <w:hyperlink w:anchor="_Toc167262158" w:history="1">
             <w:r>
               <w:rPr>
                 <w:rStyle w:val="Hyperlink"/>
+                <w:noProof/>
               </w:rPr>
               <w:t>5.</w:t>
             </w:r>
             <w:r>
               <w:rPr>
-                <w:rFonts w:eastAsiaTheme="minorEastAsia"/>
+                <w:rFonts w:asciiTheme="minorHAnsi" w:eastAsiaTheme="minorEastAsia" w:hAnsiTheme="minorHAnsi" w:cstheme="minorBidi"/>
+                <w:noProof/>
                 <w:kern w:val="2"/>
                 <w:lang w:eastAsia="bg-BG"/>
                 <w14:ligatures w14:val="standardContextual"/>
@@ -1004,46 +1124,54 @@
             <w:r>
               <w:rPr>
                 <w:rStyle w:val="Hyperlink"/>
+                <w:noProof/>
               </w:rPr>
               <w:t>Литература</w:t>
             </w:r>
             <w:r>
               <w:rPr>
+                <w:noProof/>
                 <w:webHidden/>
               </w:rPr>
               <w:tab/>
             </w:r>
             <w:r>
               <w:rPr>
+                <w:noProof/>
                 <w:webHidden/>
               </w:rPr>
               <w:fldChar w:fldCharType="begin"/>
             </w:r>
             <w:r>
               <w:rPr>
+                <w:noProof/>
                 <w:webHidden/>
               </w:rPr>
-              <w:instrText xml:space="preserve"> PAGEREF _Toc167191237 \h </w:instrText>
-            </w:r>
-            <w:r>
-              <w:rPr>
+              <w:instrText xml:space="preserve"> PAGEREF _Toc167262158 \h </w:instrText>
+            </w:r>
+            <w:r>
+              <w:rPr>
+                <w:noProof/>
                 <w:webHidden/>
               </w:rPr>
             </w:r>
             <w:r>
               <w:rPr>
+                <w:noProof/>
                 <w:webHidden/>
               </w:rPr>
               <w:fldChar w:fldCharType="separate"/>
             </w:r>
             <w:r>
               <w:rPr>
+                <w:noProof/>
                 <w:webHidden/>
               </w:rPr>
               <w:t>5</w:t>
             </w:r>
             <w:r>
               <w:rPr>
+                <w:noProof/>
                 <w:webHidden/>
               </w:rPr>
               <w:fldChar w:fldCharType="end"/>
@@ -1054,22 +1182,25 @@
           <w:pPr>
             <w:pStyle w:val="TOC1"/>
             <w:rPr>
-              <w:rFonts w:eastAsiaTheme="minorEastAsia"/>
+              <w:rFonts w:asciiTheme="minorHAnsi" w:eastAsiaTheme="minorEastAsia" w:hAnsiTheme="minorHAnsi" w:cstheme="minorBidi"/>
+              <w:noProof/>
               <w:kern w:val="2"/>
               <w:lang w:eastAsia="bg-BG"/>
               <w14:ligatures w14:val="standardContextual"/>
             </w:rPr>
           </w:pPr>
-          <w:hyperlink w:anchor="_Toc167191238" w:history="1">
+          <w:hyperlink w:anchor="_Toc167262159" w:history="1">
             <w:r>
               <w:rPr>
                 <w:rStyle w:val="Hyperlink"/>
+                <w:noProof/>
               </w:rPr>
               <w:t>6.</w:t>
             </w:r>
             <w:r>
               <w:rPr>
-                <w:rFonts w:eastAsiaTheme="minorEastAsia"/>
+                <w:rFonts w:asciiTheme="minorHAnsi" w:eastAsiaTheme="minorEastAsia" w:hAnsiTheme="minorHAnsi" w:cstheme="minorBidi"/>
+                <w:noProof/>
                 <w:kern w:val="2"/>
                 <w:lang w:eastAsia="bg-BG"/>
                 <w14:ligatures w14:val="standardContextual"/>
@@ -1079,46 +1210,54 @@
             <w:r>
               <w:rPr>
                 <w:rStyle w:val="Hyperlink"/>
+                <w:noProof/>
               </w:rPr>
               <w:t>Приложение</w:t>
             </w:r>
             <w:r>
               <w:rPr>
+                <w:noProof/>
                 <w:webHidden/>
               </w:rPr>
               <w:tab/>
             </w:r>
             <w:r>
               <w:rPr>
+                <w:noProof/>
                 <w:webHidden/>
               </w:rPr>
               <w:fldChar w:fldCharType="begin"/>
             </w:r>
             <w:r>
               <w:rPr>
+                <w:noProof/>
                 <w:webHidden/>
               </w:rPr>
-              <w:instrText xml:space="preserve"> PAGEREF _Toc167191238 \h </w:instrText>
-            </w:r>
-            <w:r>
-              <w:rPr>
+              <w:instrText xml:space="preserve"> PAGEREF _Toc167262159 \h </w:instrText>
+            </w:r>
+            <w:r>
+              <w:rPr>
+                <w:noProof/>
                 <w:webHidden/>
               </w:rPr>
             </w:r>
             <w:r>
               <w:rPr>
+                <w:noProof/>
                 <w:webHidden/>
               </w:rPr>
               <w:fldChar w:fldCharType="separate"/>
             </w:r>
             <w:r>
               <w:rPr>
+                <w:noProof/>
                 <w:webHidden/>
               </w:rPr>
               <w:t>6</w:t>
             </w:r>
             <w:r>
               <w:rPr>
+                <w:noProof/>
                 <w:webHidden/>
               </w:rPr>
               <w:fldChar w:fldCharType="end"/>
@@ -1158,8 +1297,10 @@
       <w:pPr>
         <w:spacing w:after="0"/>
         <w:sectPr>
-          <w:footerReference w:type="default" r:id="rId10"/>
-          <w:footerReference w:type="first" r:id="rId11"/>
+          <w:headerReference w:type="default" r:id="rId14"/>
+          <w:footerReference w:type="default" r:id="rId15"/>
+          <w:headerReference w:type="first" r:id="rId16"/>
+          <w:footerReference w:type="first" r:id="rId17"/>
           <w:pgSz w:w="11907" w:h="16840" w:code="9"/>
           <w:pgMar w:top="720" w:right="720" w:bottom="720" w:left="1134" w:header="720" w:footer="720" w:gutter="0"/>
           <w:pgNumType w:start="0"/>
@@ -1177,12 +1318,12 @@
           <w:numId w:val="4"/>
         </w:numPr>
       </w:pPr>
-      <w:bookmarkStart w:id="0" w:name="_Toc167191233"/>
+      <w:bookmarkStart w:id="1" w:name="_Toc167262154"/>
       <w:r>
         <w:lastRenderedPageBreak/>
         <w:t>Съкращения</w:t>
       </w:r>
-      <w:bookmarkEnd w:id="0"/>
+      <w:bookmarkEnd w:id="1"/>
     </w:p>
     <w:p/>
     <w:p/>
@@ -1220,40 +1361,330 @@
           <w:numId w:val="4"/>
         </w:numPr>
       </w:pPr>
-      <w:bookmarkStart w:id="1" w:name="_Toc167191234"/>
+      <w:bookmarkStart w:id="2" w:name="_Toc167262155"/>
       <w:r>
         <w:lastRenderedPageBreak/>
         <w:t>Абстракт</w:t>
       </w:r>
-      <w:bookmarkEnd w:id="1"/>
-    </w:p>
-    <w:p>
-      <w:r>
-        <w:t>С нарастващата популярност</w:t>
-      </w:r>
-      <w:r>
-        <w:t xml:space="preserve"> на Японската култура и мангата като един от най-популярните жанрове.</w:t>
-      </w:r>
-    </w:p>
-    <w:p/>
-    <w:p/>
-    <w:p/>
-    <w:p/>
-    <w:p/>
-    <w:p/>
-    <w:p/>
-    <w:p/>
-    <w:p/>
-    <w:p/>
-    <w:p/>
-    <w:p/>
-    <w:p/>
-    <w:p/>
-    <w:p/>
-    <w:p/>
-    <w:p/>
-    <w:p/>
-    <w:p/>
+      <w:bookmarkEnd w:id="2"/>
+    </w:p>
+    <w:p>
+      <w:pPr>
+        <w:jc w:val="both"/>
+        <w:rPr>
+          <w:rFonts w:ascii="Times New Roman" w:hAnsi="Times New Roman" w:cs="Times New Roman"/>
+        </w:rPr>
+      </w:pPr>
+      <w:r>
+        <w:rPr>
+          <w:rFonts w:ascii="Times New Roman" w:hAnsi="Times New Roman" w:cs="Times New Roman"/>
+        </w:rPr>
+        <w:t xml:space="preserve">С нарастващата популярност на Японската култура </w:t>
+      </w:r>
+      <w:r>
+        <w:rPr>
+          <w:rFonts w:ascii="Times New Roman" w:hAnsi="Times New Roman" w:cs="Times New Roman"/>
+        </w:rPr>
+        <w:t xml:space="preserve">в световен мащаб </w:t>
+      </w:r>
+      <w:r>
+        <w:rPr>
+          <w:rFonts w:ascii="Times New Roman" w:hAnsi="Times New Roman" w:cs="Times New Roman"/>
+        </w:rPr>
+        <w:t>и мангата като един от най-</w:t>
+      </w:r>
+      <w:r>
+        <w:rPr>
+          <w:rFonts w:ascii="Times New Roman" w:hAnsi="Times New Roman" w:cs="Times New Roman"/>
+        </w:rPr>
+        <w:t>емблематичните ѝ</w:t>
+      </w:r>
+      <w:r>
+        <w:rPr>
+          <w:rFonts w:ascii="Times New Roman" w:hAnsi="Times New Roman" w:cs="Times New Roman"/>
+        </w:rPr>
+        <w:t xml:space="preserve"> </w:t>
+      </w:r>
+      <w:r>
+        <w:rPr>
+          <w:rFonts w:ascii="Times New Roman" w:hAnsi="Times New Roman" w:cs="Times New Roman"/>
+        </w:rPr>
+        <w:t>представители, все повече хора започват да четат, събират и колекционират различни</w:t>
+      </w:r>
+      <w:r>
+        <w:rPr>
+          <w:rFonts w:ascii="Times New Roman" w:hAnsi="Times New Roman" w:cs="Times New Roman"/>
+        </w:rPr>
+        <w:t xml:space="preserve"> </w:t>
+      </w:r>
+      <w:r>
+        <w:rPr>
+          <w:rFonts w:ascii="Times New Roman" w:hAnsi="Times New Roman" w:cs="Times New Roman"/>
+        </w:rPr>
+        <w:t xml:space="preserve">заглавия. Мангата е форма на комикс, който обхваща широк спектър от жанрове и тематики, привличайки много почитатели със своя стил и културна значимост. Въпреки това, управлението на колекции от манга може да бъде предизвикателно и да отнема много време. </w:t>
+      </w:r>
+    </w:p>
+    <w:p>
+      <w:pPr>
+        <w:jc w:val="both"/>
+        <w:rPr>
+          <w:rFonts w:ascii="Times New Roman" w:hAnsi="Times New Roman" w:cs="Times New Roman"/>
+        </w:rPr>
+      </w:pPr>
+      <w:r>
+        <w:rPr>
+          <w:rFonts w:ascii="Times New Roman" w:hAnsi="Times New Roman" w:cs="Times New Roman"/>
+        </w:rPr>
+        <w:t xml:space="preserve">Необходимостта за информационна система, която да улеснява управлението на колекции и поръчки е нараснала значително, с </w:t>
+      </w:r>
+      <w:r>
+        <w:rPr>
+          <w:rFonts w:ascii="Times New Roman" w:hAnsi="Times New Roman" w:cs="Times New Roman"/>
+        </w:rPr>
+        <w:t xml:space="preserve">технологическия напредък и дигитализацията на повечето аспекти от нашия живот. Колекционерите се сблъскват с проблеми като загуба на данни, дублиране на купени заглавия и трудности с проследяването на поръчките. Съществуват методи за управление, като ръчни записи и електронни таблици, но не предоставят достатъчна ефективност и удобство. </w:t>
+      </w:r>
+    </w:p>
+    <w:p>
+      <w:pPr>
+        <w:jc w:val="both"/>
+        <w:rPr>
+          <w:rFonts w:ascii="Times New Roman" w:hAnsi="Times New Roman" w:cs="Times New Roman"/>
+        </w:rPr>
+      </w:pPr>
+      <w:r>
+        <w:rPr>
+          <w:rFonts w:ascii="Times New Roman" w:hAnsi="Times New Roman" w:cs="Times New Roman"/>
+        </w:rPr>
+        <w:t xml:space="preserve">Целите на приложението са да предостави на потребителите централизирана система за управление на своите колекции и поръчки, както и да предложи визуализация </w:t>
+      </w:r>
+      <w:r>
+        <w:rPr>
+          <w:rFonts w:ascii="Times New Roman" w:hAnsi="Times New Roman" w:cs="Times New Roman"/>
+        </w:rPr>
+        <w:t>за колекцията и за похарчените средства.</w:t>
+      </w:r>
+    </w:p>
+    <w:p>
+      <w:pPr>
+        <w:jc w:val="both"/>
+        <w:rPr>
+          <w:rFonts w:ascii="Times New Roman" w:hAnsi="Times New Roman" w:cs="Times New Roman"/>
+        </w:rPr>
+      </w:pPr>
+      <w:r>
+        <w:rPr>
+          <w:rFonts w:ascii="Times New Roman" w:hAnsi="Times New Roman" w:cs="Times New Roman"/>
+        </w:rPr>
+        <w:t xml:space="preserve">Основните функционалности ще бъдат: </w:t>
+      </w:r>
+    </w:p>
+    <w:p>
+      <w:pPr>
+        <w:pStyle w:val="ListParagraph"/>
+        <w:numPr>
+          <w:ilvl w:val="0"/>
+          <w:numId w:val="5"/>
+        </w:numPr>
+        <w:jc w:val="both"/>
+        <w:rPr>
+          <w:rFonts w:ascii="Times New Roman" w:hAnsi="Times New Roman" w:cs="Times New Roman"/>
+        </w:rPr>
+      </w:pPr>
+      <w:r>
+        <w:rPr>
+          <w:rFonts w:ascii="Times New Roman" w:hAnsi="Times New Roman" w:cs="Times New Roman"/>
+        </w:rPr>
+        <w:t>Набор от готови заглавия: Потребитетелите</w:t>
+      </w:r>
+      <w:r>
+        <w:rPr>
+          <w:rFonts w:ascii="Times New Roman" w:hAnsi="Times New Roman" w:cs="Times New Roman"/>
+        </w:rPr>
+        <w:t xml:space="preserve"> ще</w:t>
+      </w:r>
+      <w:r>
+        <w:rPr>
+          <w:rFonts w:ascii="Times New Roman" w:hAnsi="Times New Roman" w:cs="Times New Roman"/>
+        </w:rPr>
+        <w:t xml:space="preserve"> </w:t>
+      </w:r>
+      <w:r>
+        <w:rPr>
+          <w:rFonts w:ascii="Times New Roman" w:hAnsi="Times New Roman" w:cs="Times New Roman"/>
+        </w:rPr>
+        <w:t xml:space="preserve">имат достъп до </w:t>
+      </w:r>
+      <w:r>
+        <w:rPr>
+          <w:rFonts w:ascii="Times New Roman" w:hAnsi="Times New Roman" w:cs="Times New Roman"/>
+        </w:rPr>
+        <w:t xml:space="preserve">готов списък </w:t>
+      </w:r>
+      <w:r>
+        <w:rPr>
+          <w:rFonts w:ascii="Times New Roman" w:hAnsi="Times New Roman" w:cs="Times New Roman"/>
+        </w:rPr>
+        <w:t xml:space="preserve">от </w:t>
+      </w:r>
+      <w:r>
+        <w:rPr>
+          <w:rFonts w:ascii="Times New Roman" w:hAnsi="Times New Roman" w:cs="Times New Roman"/>
+        </w:rPr>
+        <w:t>заглавия, както и да виждат информация за всяко произведение като: автори,</w:t>
+      </w:r>
+      <w:r>
+        <w:rPr>
+          <w:rFonts w:ascii="Times New Roman" w:hAnsi="Times New Roman" w:cs="Times New Roman"/>
+        </w:rPr>
+        <w:t xml:space="preserve"> </w:t>
+      </w:r>
+      <w:r>
+        <w:rPr>
+          <w:rFonts w:ascii="Times New Roman" w:hAnsi="Times New Roman" w:cs="Times New Roman"/>
+        </w:rPr>
+        <w:t>статус на публикуване, вид на творбата</w:t>
+      </w:r>
+      <w:r>
+        <w:rPr>
+          <w:rFonts w:ascii="Times New Roman" w:hAnsi="Times New Roman" w:cs="Times New Roman"/>
+        </w:rPr>
+        <w:t xml:space="preserve"> и други</w:t>
+      </w:r>
+      <w:r>
+        <w:rPr>
+          <w:rFonts w:ascii="Times New Roman" w:hAnsi="Times New Roman" w:cs="Times New Roman"/>
+        </w:rPr>
+        <w:t>.</w:t>
+      </w:r>
+    </w:p>
+    <w:p>
+      <w:pPr>
+        <w:pStyle w:val="ListParagraph"/>
+        <w:numPr>
+          <w:ilvl w:val="0"/>
+          <w:numId w:val="5"/>
+        </w:numPr>
+        <w:jc w:val="both"/>
+        <w:rPr>
+          <w:rFonts w:ascii="Times New Roman" w:hAnsi="Times New Roman" w:cs="Times New Roman"/>
+        </w:rPr>
+      </w:pPr>
+      <w:r>
+        <w:rPr>
+          <w:rFonts w:ascii="Times New Roman" w:hAnsi="Times New Roman" w:cs="Times New Roman"/>
+        </w:rPr>
+        <w:t>Създаване на колекция: Потребителите ще могат да избират от предоставените заглавия и да добавят в своята колекция, като въвеждат информация за статус</w:t>
+      </w:r>
+      <w:r>
+        <w:rPr>
+          <w:rFonts w:ascii="Times New Roman" w:hAnsi="Times New Roman" w:cs="Times New Roman"/>
+        </w:rPr>
+        <w:t>ите</w:t>
+      </w:r>
+      <w:r>
+        <w:rPr>
+          <w:rFonts w:ascii="Times New Roman" w:hAnsi="Times New Roman" w:cs="Times New Roman"/>
+        </w:rPr>
+        <w:t xml:space="preserve"> на четене и колекциониране </w:t>
+      </w:r>
+      <w:r>
+        <w:rPr>
+          <w:rFonts w:ascii="Times New Roman" w:hAnsi="Times New Roman" w:cs="Times New Roman"/>
+        </w:rPr>
+        <w:t>за</w:t>
+      </w:r>
+      <w:r>
+        <w:rPr>
+          <w:rFonts w:ascii="Times New Roman" w:hAnsi="Times New Roman" w:cs="Times New Roman"/>
+        </w:rPr>
+        <w:t xml:space="preserve"> конкретно заглави</w:t>
+      </w:r>
+      <w:r>
+        <w:rPr>
+          <w:rFonts w:ascii="Times New Roman" w:hAnsi="Times New Roman" w:cs="Times New Roman"/>
+        </w:rPr>
+        <w:t>е</w:t>
+      </w:r>
+      <w:r>
+        <w:rPr>
+          <w:rFonts w:ascii="Times New Roman" w:hAnsi="Times New Roman" w:cs="Times New Roman"/>
+        </w:rPr>
+        <w:t>, както и бро</w:t>
+      </w:r>
+      <w:r>
+        <w:rPr>
+          <w:rFonts w:ascii="Times New Roman" w:hAnsi="Times New Roman" w:cs="Times New Roman"/>
+        </w:rPr>
+        <w:t xml:space="preserve">йките на притежаваните и прочетените </w:t>
+      </w:r>
+      <w:r>
+        <w:rPr>
+          <w:rFonts w:ascii="Times New Roman" w:hAnsi="Times New Roman" w:cs="Times New Roman"/>
+        </w:rPr>
+        <w:t xml:space="preserve"> томове</w:t>
+      </w:r>
+      <w:r>
+        <w:rPr>
+          <w:rFonts w:ascii="Times New Roman" w:hAnsi="Times New Roman" w:cs="Times New Roman"/>
+        </w:rPr>
+        <w:t xml:space="preserve"> от заглавието</w:t>
+      </w:r>
+      <w:r>
+        <w:rPr>
+          <w:rFonts w:ascii="Times New Roman" w:hAnsi="Times New Roman" w:cs="Times New Roman"/>
+        </w:rPr>
+        <w:t xml:space="preserve">. </w:t>
+      </w:r>
+    </w:p>
+    <w:p>
+      <w:pPr>
+        <w:pStyle w:val="ListParagraph"/>
+        <w:numPr>
+          <w:ilvl w:val="0"/>
+          <w:numId w:val="5"/>
+        </w:numPr>
+        <w:jc w:val="both"/>
+        <w:rPr>
+          <w:rFonts w:ascii="Times New Roman" w:hAnsi="Times New Roman" w:cs="Times New Roman"/>
+        </w:rPr>
+      </w:pPr>
+      <w:r>
+        <w:rPr>
+          <w:rFonts w:ascii="Times New Roman" w:hAnsi="Times New Roman" w:cs="Times New Roman"/>
+        </w:rPr>
+        <w:t xml:space="preserve">Регистрация на поръчки: Потребителите ще могат и да въвеждат информация за своите поръчки като: дата на създаване на поръчката, описание, брой закупени артикули, </w:t>
+      </w:r>
+      <w:r>
+        <w:rPr>
+          <w:rFonts w:ascii="Times New Roman" w:hAnsi="Times New Roman" w:cs="Times New Roman"/>
+        </w:rPr>
+        <w:t xml:space="preserve">стойност на поръчката. </w:t>
+      </w:r>
+    </w:p>
+    <w:p>
+      <w:pPr>
+        <w:pStyle w:val="ListParagraph"/>
+        <w:numPr>
+          <w:ilvl w:val="0"/>
+          <w:numId w:val="5"/>
+        </w:numPr>
+        <w:jc w:val="both"/>
+        <w:rPr>
+          <w:rFonts w:ascii="Times New Roman" w:hAnsi="Times New Roman" w:cs="Times New Roman"/>
+        </w:rPr>
+      </w:pPr>
+      <w:r>
+        <w:rPr>
+          <w:rFonts w:ascii="Times New Roman" w:hAnsi="Times New Roman" w:cs="Times New Roman"/>
+        </w:rPr>
+        <w:t xml:space="preserve">Визуализация на данни: Приложението ще генерира графики и статистки, които помагат на потребителя за анализира своята колекция и своите поръчки, както и да има по-добро разбиране за своите разходи. </w:t>
+      </w:r>
+    </w:p>
+    <w:p>
+      <w:pPr>
+        <w:jc w:val="both"/>
+      </w:pPr>
+    </w:p>
     <w:p/>
     <w:p/>
     <w:p/>
@@ -1270,12 +1701,12 @@
           <w:numId w:val="4"/>
         </w:numPr>
       </w:pPr>
-      <w:bookmarkStart w:id="2" w:name="_Toc167191235"/>
+      <w:bookmarkStart w:id="3" w:name="_Toc167262156"/>
       <w:r>
         <w:lastRenderedPageBreak/>
         <w:t>Изложение</w:t>
       </w:r>
-      <w:bookmarkEnd w:id="2"/>
+      <w:bookmarkEnd w:id="3"/>
     </w:p>
     <w:p/>
     <w:p/>
@@ -1315,12 +1746,12 @@
           <w:numId w:val="4"/>
         </w:numPr>
       </w:pPr>
-      <w:bookmarkStart w:id="3" w:name="_Toc167191236"/>
+      <w:bookmarkStart w:id="4" w:name="_Toc167262157"/>
       <w:r>
         <w:lastRenderedPageBreak/>
         <w:t>Заключение</w:t>
       </w:r>
-      <w:bookmarkEnd w:id="3"/>
+      <w:bookmarkEnd w:id="4"/>
     </w:p>
     <w:p/>
     <w:p/>
@@ -1359,12 +1790,12 @@
           <w:numId w:val="4"/>
         </w:numPr>
       </w:pPr>
-      <w:bookmarkStart w:id="4" w:name="_Toc167191237"/>
+      <w:bookmarkStart w:id="5" w:name="_Toc167262158"/>
       <w:r>
         <w:lastRenderedPageBreak/>
         <w:t>Литература</w:t>
       </w:r>
-      <w:bookmarkEnd w:id="4"/>
+      <w:bookmarkEnd w:id="5"/>
     </w:p>
     <w:p/>
     <w:p/>
@@ -1403,12 +1834,12 @@
           <w:numId w:val="4"/>
         </w:numPr>
       </w:pPr>
-      <w:bookmarkStart w:id="5" w:name="_Toc167191238"/>
+      <w:bookmarkStart w:id="6" w:name="_Toc167262159"/>
       <w:r>
         <w:lastRenderedPageBreak/>
         <w:t>Приложение</w:t>
       </w:r>
-      <w:bookmarkEnd w:id="5"/>
+      <w:bookmarkEnd w:id="6"/>
     </w:p>
     <w:p>
       <w:pPr>
@@ -1417,11 +1848,25 @@
         </w:rPr>
       </w:pPr>
     </w:p>
+    <w:p>
+      <w:pPr>
+        <w:rPr>
+          <w:lang w:val="en-US"/>
+        </w:rPr>
+      </w:pPr>
+    </w:p>
+    <w:p>
+      <w:pPr>
+        <w:rPr>
+          <w:lang w:val="en-US"/>
+        </w:rPr>
+      </w:pPr>
+    </w:p>
     <w:sectPr>
-      <w:headerReference w:type="default" r:id="rId12"/>
-      <w:footerReference w:type="default" r:id="rId13"/>
-      <w:headerReference w:type="first" r:id="rId14"/>
-      <w:footerReference w:type="first" r:id="rId15"/>
+      <w:headerReference w:type="default" r:id="rId18"/>
+      <w:footerReference w:type="default" r:id="rId19"/>
+      <w:headerReference w:type="first" r:id="rId20"/>
+      <w:footerReference w:type="first" r:id="rId21"/>
       <w:pgSz w:w="11907" w:h="16840" w:code="9"/>
       <w:pgMar w:top="720" w:right="720" w:bottom="720" w:left="1134" w:header="720" w:footer="720" w:gutter="0"/>
       <w:pgNumType w:start="1"/>
@@ -1492,6 +1937,39 @@
 </file>
 
 <file path=word/footer3.xml><?xml version="1.0" encoding="utf-8"?>
+<w:ftr xmlns:wpc="http://schemas.microsoft.com/office/word/2010/wordprocessingCanvas" xmlns:cx="http://schemas.microsoft.com/office/drawing/2014/chartex" xmlns:cx1="http://schemas.microsoft.com/office/drawing/2015/9/8/chartex" xmlns:cx2="http://schemas.microsoft.com/office/drawing/2015/10/21/chartex" xmlns:cx3="http://schemas.microsoft.com/office/drawing/2016/5/9/chartex" xmlns:cx4="http://schemas.microsoft.com/office/drawing/2016/5/10/chartex" xmlns:cx5="http://schemas.microsoft.com/office/drawing/2016/5/11/chartex" xmlns:cx6="http://schemas.microsoft.com/office/drawing/2016/5/12/chartex" xmlns:cx7="http://schemas.microsoft.com/office/drawing/2016/5/13/chartex" xmlns:cx8="http://schemas.microsoft.com/office/drawing/2016/5/14/chartex" xmlns:mc="http://schemas.openxmlformats.org/markup-compatibility/2006" xmlns:aink="http://schemas.microsoft.com/office/drawing/2016/ink" xmlns:am3d="http://schemas.microsoft.com/office/drawing/2017/model3d" xmlns:o="urn:schemas-microsoft-com:office:office" xmlns:oel="http://schemas.microsoft.com/office/2019/extlst" xmlns:r="http://schemas.openxmlformats.org/officeDocument/2006/relationships" xmlns:m="http://schemas.openxmlformats.org/officeDocument/2006/math" xmlns:v="urn:schemas-microsoft-com:vml" xmlns:wp14="http://schemas.microsoft.com/office/word/2010/wordprocessingDrawing" xmlns:wp="http://schemas.openxmlformats.org/drawingml/2006/wordprocessingDrawing" xmlns:w10="urn:schemas-microsoft-com:office:word" xmlns:w="http://schemas.openxmlformats.org/wordprocessingml/2006/main" xmlns:w14="http://schemas.microsoft.com/office/word/2010/wordml" xmlns:w15="http://schemas.microsoft.com/office/word/2012/wordml" xmlns:w16cex="http://schemas.microsoft.com/office/word/2018/wordml/cex" xmlns:w16cid="http://schemas.microsoft.com/office/word/2016/wordml/cid" xmlns:w16="http://schemas.microsoft.com/office/word/2018/wordml" xmlns:w16du="http://schemas.microsoft.com/office/word/2023/wordml/word16du" xmlns:w16sdtdh="http://schemas.microsoft.com/office/word/2020/wordml/sdtdatahash" xmlns:w16se="http://schemas.microsoft.com/office/word/2015/wordml/symex" xmlns:wpg="http://schemas.microsoft.com/office/word/2010/wordprocessingGroup" xmlns:wpi="http://schemas.microsoft.com/office/word/2010/wordprocessingInk" xmlns:wne="http://schemas.microsoft.com/office/word/2006/wordml" xmlns:wps="http://schemas.microsoft.com/office/word/2010/wordprocessingShape" mc:Ignorable="w14 w15 w16se w16cid w16 w16cex w16sdtdh w16du wp14">
+  <w:p>
+    <w:pPr>
+      <w:pStyle w:val="Footer"/>
+      <w:jc w:val="center"/>
+    </w:pPr>
+  </w:p>
+  <w:p>
+    <w:pPr>
+      <w:pStyle w:val="Footer"/>
+      <w:jc w:val="center"/>
+    </w:pPr>
+  </w:p>
+</w:ftr>
+</file>
+
+<file path=word/footer4.xml><?xml version="1.0" encoding="utf-8"?>
+<w:ftr xmlns:wpc="http://schemas.microsoft.com/office/word/2010/wordprocessingCanvas" xmlns:cx="http://schemas.microsoft.com/office/drawing/2014/chartex" xmlns:cx1="http://schemas.microsoft.com/office/drawing/2015/9/8/chartex" xmlns:cx2="http://schemas.microsoft.com/office/drawing/2015/10/21/chartex" xmlns:cx3="http://schemas.microsoft.com/office/drawing/2016/5/9/chartex" xmlns:cx4="http://schemas.microsoft.com/office/drawing/2016/5/10/chartex" xmlns:cx5="http://schemas.microsoft.com/office/drawing/2016/5/11/chartex" xmlns:cx6="http://schemas.microsoft.com/office/drawing/2016/5/12/chartex" xmlns:cx7="http://schemas.microsoft.com/office/drawing/2016/5/13/chartex" xmlns:cx8="http://schemas.microsoft.com/office/drawing/2016/5/14/chartex" xmlns:mc="http://schemas.openxmlformats.org/markup-compatibility/2006" xmlns:aink="http://schemas.microsoft.com/office/drawing/2016/ink" xmlns:am3d="http://schemas.microsoft.com/office/drawing/2017/model3d" xmlns:o="urn:schemas-microsoft-com:office:office" xmlns:oel="http://schemas.microsoft.com/office/2019/extlst" xmlns:r="http://schemas.openxmlformats.org/officeDocument/2006/relationships" xmlns:m="http://schemas.openxmlformats.org/officeDocument/2006/math" xmlns:v="urn:schemas-microsoft-com:vml" xmlns:wp14="http://schemas.microsoft.com/office/word/2010/wordprocessingDrawing" xmlns:wp="http://schemas.openxmlformats.org/drawingml/2006/wordprocessingDrawing" xmlns:w10="urn:schemas-microsoft-com:office:word" xmlns:w="http://schemas.openxmlformats.org/wordprocessingml/2006/main" xmlns:w14="http://schemas.microsoft.com/office/word/2010/wordml" xmlns:w15="http://schemas.microsoft.com/office/word/2012/wordml" xmlns:w16cex="http://schemas.microsoft.com/office/word/2018/wordml/cex" xmlns:w16cid="http://schemas.microsoft.com/office/word/2016/wordml/cid" xmlns:w16="http://schemas.microsoft.com/office/word/2018/wordml" xmlns:w16du="http://schemas.microsoft.com/office/word/2023/wordml/word16du" xmlns:w16sdtdh="http://schemas.microsoft.com/office/word/2020/wordml/sdtdatahash" xmlns:w16se="http://schemas.microsoft.com/office/word/2015/wordml/symex" xmlns:wpg="http://schemas.microsoft.com/office/word/2010/wordprocessingGroup" xmlns:wpi="http://schemas.microsoft.com/office/word/2010/wordprocessingInk" xmlns:wne="http://schemas.microsoft.com/office/word/2006/wordml" xmlns:wps="http://schemas.microsoft.com/office/word/2010/wordprocessingShape" mc:Ignorable="w14 w15 w16se w16cid w16 w16cex w16sdtdh w16du wp14">
+  <w:p>
+    <w:pPr>
+      <w:pStyle w:val="Footer"/>
+      <w:jc w:val="center"/>
+    </w:pPr>
+  </w:p>
+  <w:p>
+    <w:pPr>
+      <w:pStyle w:val="Footer"/>
+    </w:pPr>
+  </w:p>
+</w:ftr>
+</file>
+
+<file path=word/footer5.xml><?xml version="1.0" encoding="utf-8"?>
 <w:ftr xmlns:wpc="http://schemas.microsoft.com/office/word/2010/wordprocessingCanvas" xmlns:cx="http://schemas.microsoft.com/office/drawing/2014/chartex" xmlns:cx1="http://schemas.microsoft.com/office/drawing/2015/9/8/chartex" xmlns:cx2="http://schemas.microsoft.com/office/drawing/2015/10/21/chartex" xmlns:cx3="http://schemas.microsoft.com/office/drawing/2016/5/9/chartex" xmlns:cx4="http://schemas.microsoft.com/office/drawing/2016/5/10/chartex" xmlns:cx5="http://schemas.microsoft.com/office/drawing/2016/5/11/chartex" xmlns:cx6="http://schemas.microsoft.com/office/drawing/2016/5/12/chartex" xmlns:cx7="http://schemas.microsoft.com/office/drawing/2016/5/13/chartex" xmlns:cx8="http://schemas.microsoft.com/office/drawing/2016/5/14/chartex" xmlns:mc="http://schemas.openxmlformats.org/markup-compatibility/2006" xmlns:aink="http://schemas.microsoft.com/office/drawing/2016/ink" xmlns:am3d="http://schemas.microsoft.com/office/drawing/2017/model3d" xmlns:o="urn:schemas-microsoft-com:office:office" xmlns:oel="http://schemas.microsoft.com/office/2019/extlst" xmlns:r="http://schemas.openxmlformats.org/officeDocument/2006/relationships" xmlns:m="http://schemas.openxmlformats.org/officeDocument/2006/math" xmlns:v="urn:schemas-microsoft-com:vml" xmlns:wp14="http://schemas.microsoft.com/office/word/2010/wordprocessingDrawing" xmlns:wp="http://schemas.openxmlformats.org/drawingml/2006/wordprocessingDrawing" xmlns:w10="urn:schemas-microsoft-com:office:word" xmlns:w="http://schemas.openxmlformats.org/wordprocessingml/2006/main" xmlns:w14="http://schemas.microsoft.com/office/word/2010/wordml" xmlns:w15="http://schemas.microsoft.com/office/word/2012/wordml" xmlns:w16cex="http://schemas.microsoft.com/office/word/2018/wordml/cex" xmlns:w16cid="http://schemas.microsoft.com/office/word/2016/wordml/cid" xmlns:w16="http://schemas.microsoft.com/office/word/2018/wordml" xmlns:w16du="http://schemas.microsoft.com/office/word/2023/wordml/word16du" xmlns:w16sdtdh="http://schemas.microsoft.com/office/word/2020/wordml/sdtdatahash" xmlns:w16se="http://schemas.microsoft.com/office/word/2015/wordml/symex" xmlns:wpg="http://schemas.microsoft.com/office/word/2010/wordprocessingGroup" xmlns:wpi="http://schemas.microsoft.com/office/word/2010/wordprocessingInk" xmlns:wne="http://schemas.microsoft.com/office/word/2006/wordml" xmlns:wps="http://schemas.microsoft.com/office/word/2010/wordprocessingShape" mc:Ignorable="w14 w15 w16se w16cid w16 w16cex w16sdtdh w16du wp14">
   <w:sdt>
     <w:sdtPr>
@@ -1534,7 +2012,7 @@
 </w:ftr>
 </file>
 
-<file path=word/footer4.xml><?xml version="1.0" encoding="utf-8"?>
+<file path=word/footer6.xml><?xml version="1.0" encoding="utf-8"?>
 <w:ftr xmlns:wpc="http://schemas.microsoft.com/office/word/2010/wordprocessingCanvas" xmlns:cx="http://schemas.microsoft.com/office/drawing/2014/chartex" xmlns:cx1="http://schemas.microsoft.com/office/drawing/2015/9/8/chartex" xmlns:cx2="http://schemas.microsoft.com/office/drawing/2015/10/21/chartex" xmlns:cx3="http://schemas.microsoft.com/office/drawing/2016/5/9/chartex" xmlns:cx4="http://schemas.microsoft.com/office/drawing/2016/5/10/chartex" xmlns:cx5="http://schemas.microsoft.com/office/drawing/2016/5/11/chartex" xmlns:cx6="http://schemas.microsoft.com/office/drawing/2016/5/12/chartex" xmlns:cx7="http://schemas.microsoft.com/office/drawing/2016/5/13/chartex" xmlns:cx8="http://schemas.microsoft.com/office/drawing/2016/5/14/chartex" xmlns:mc="http://schemas.openxmlformats.org/markup-compatibility/2006" xmlns:aink="http://schemas.microsoft.com/office/drawing/2016/ink" xmlns:am3d="http://schemas.microsoft.com/office/drawing/2017/model3d" xmlns:o="urn:schemas-microsoft-com:office:office" xmlns:oel="http://schemas.microsoft.com/office/2019/extlst" xmlns:r="http://schemas.openxmlformats.org/officeDocument/2006/relationships" xmlns:m="http://schemas.openxmlformats.org/officeDocument/2006/math" xmlns:v="urn:schemas-microsoft-com:vml" xmlns:wp14="http://schemas.microsoft.com/office/word/2010/wordprocessingDrawing" xmlns:wp="http://schemas.openxmlformats.org/drawingml/2006/wordprocessingDrawing" xmlns:w10="urn:schemas-microsoft-com:office:word" xmlns:w="http://schemas.openxmlformats.org/wordprocessingml/2006/main" xmlns:w14="http://schemas.microsoft.com/office/word/2010/wordml" xmlns:w15="http://schemas.microsoft.com/office/word/2012/wordml" xmlns:w16cex="http://schemas.microsoft.com/office/word/2018/wordml/cex" xmlns:w16cid="http://schemas.microsoft.com/office/word/2016/wordml/cid" xmlns:w16="http://schemas.microsoft.com/office/word/2018/wordml" xmlns:w16du="http://schemas.microsoft.com/office/word/2023/wordml/word16du" xmlns:w16sdtdh="http://schemas.microsoft.com/office/word/2020/wordml/sdtdatahash" xmlns:w16se="http://schemas.microsoft.com/office/word/2015/wordml/symex" xmlns:wpg="http://schemas.microsoft.com/office/word/2010/wordprocessingGroup" xmlns:wpi="http://schemas.microsoft.com/office/word/2010/wordprocessingInk" xmlns:wne="http://schemas.microsoft.com/office/word/2006/wordml" xmlns:wps="http://schemas.microsoft.com/office/word/2010/wordprocessingShape" mc:Ignorable="w14 w15 w16se w16cid w16 w16cex w16sdtdh w16du wp14">
   <w:sdt>
     <w:sdtPr>
@@ -1621,6 +2099,26 @@
 </w:hdr>
 </file>
 
+<file path=word/header3.xml><?xml version="1.0" encoding="utf-8"?>
+<w:hdr xmlns:wpc="http://schemas.microsoft.com/office/word/2010/wordprocessingCanvas" xmlns:cx="http://schemas.microsoft.com/office/drawing/2014/chartex" xmlns:cx1="http://schemas.microsoft.com/office/drawing/2015/9/8/chartex" xmlns:cx2="http://schemas.microsoft.com/office/drawing/2015/10/21/chartex" xmlns:cx3="http://schemas.microsoft.com/office/drawing/2016/5/9/chartex" xmlns:cx4="http://schemas.microsoft.com/office/drawing/2016/5/10/chartex" xmlns:cx5="http://schemas.microsoft.com/office/drawing/2016/5/11/chartex" xmlns:cx6="http://schemas.microsoft.com/office/drawing/2016/5/12/chartex" xmlns:cx7="http://schemas.microsoft.com/office/drawing/2016/5/13/chartex" xmlns:cx8="http://schemas.microsoft.com/office/drawing/2016/5/14/chartex" xmlns:mc="http://schemas.openxmlformats.org/markup-compatibility/2006" xmlns:aink="http://schemas.microsoft.com/office/drawing/2016/ink" xmlns:am3d="http://schemas.microsoft.com/office/drawing/2017/model3d" xmlns:o="urn:schemas-microsoft-com:office:office" xmlns:oel="http://schemas.microsoft.com/office/2019/extlst" xmlns:r="http://schemas.openxmlformats.org/officeDocument/2006/relationships" xmlns:m="http://schemas.openxmlformats.org/officeDocument/2006/math" xmlns:v="urn:schemas-microsoft-com:vml" xmlns:wp14="http://schemas.microsoft.com/office/word/2010/wordprocessingDrawing" xmlns:wp="http://schemas.openxmlformats.org/drawingml/2006/wordprocessingDrawing" xmlns:w10="urn:schemas-microsoft-com:office:word" xmlns:w="http://schemas.openxmlformats.org/wordprocessingml/2006/main" xmlns:w14="http://schemas.microsoft.com/office/word/2010/wordml" xmlns:w15="http://schemas.microsoft.com/office/word/2012/wordml" xmlns:w16cex="http://schemas.microsoft.com/office/word/2018/wordml/cex" xmlns:w16cid="http://schemas.microsoft.com/office/word/2016/wordml/cid" xmlns:w16="http://schemas.microsoft.com/office/word/2018/wordml" xmlns:w16du="http://schemas.microsoft.com/office/word/2023/wordml/word16du" xmlns:w16sdtdh="http://schemas.microsoft.com/office/word/2020/wordml/sdtdatahash" xmlns:w16se="http://schemas.microsoft.com/office/word/2015/wordml/symex" xmlns:wpg="http://schemas.microsoft.com/office/word/2010/wordprocessingGroup" xmlns:wpi="http://schemas.microsoft.com/office/word/2010/wordprocessingInk" xmlns:wne="http://schemas.microsoft.com/office/word/2006/wordml" xmlns:wps="http://schemas.microsoft.com/office/word/2010/wordprocessingShape" mc:Ignorable="w14 w15 w16se w16cid w16 w16cex w16sdtdh w16du wp14">
+  <w:p>
+    <w:pPr>
+      <w:pStyle w:val="Header"/>
+    </w:pPr>
+  </w:p>
+</w:hdr>
+</file>
+
+<file path=word/header4.xml><?xml version="1.0" encoding="utf-8"?>
+<w:hdr xmlns:wpc="http://schemas.microsoft.com/office/word/2010/wordprocessingCanvas" xmlns:cx="http://schemas.microsoft.com/office/drawing/2014/chartex" xmlns:cx1="http://schemas.microsoft.com/office/drawing/2015/9/8/chartex" xmlns:cx2="http://schemas.microsoft.com/office/drawing/2015/10/21/chartex" xmlns:cx3="http://schemas.microsoft.com/office/drawing/2016/5/9/chartex" xmlns:cx4="http://schemas.microsoft.com/office/drawing/2016/5/10/chartex" xmlns:cx5="http://schemas.microsoft.com/office/drawing/2016/5/11/chartex" xmlns:cx6="http://schemas.microsoft.com/office/drawing/2016/5/12/chartex" xmlns:cx7="http://schemas.microsoft.com/office/drawing/2016/5/13/chartex" xmlns:cx8="http://schemas.microsoft.com/office/drawing/2016/5/14/chartex" xmlns:mc="http://schemas.openxmlformats.org/markup-compatibility/2006" xmlns:aink="http://schemas.microsoft.com/office/drawing/2016/ink" xmlns:am3d="http://schemas.microsoft.com/office/drawing/2017/model3d" xmlns:o="urn:schemas-microsoft-com:office:office" xmlns:oel="http://schemas.microsoft.com/office/2019/extlst" xmlns:r="http://schemas.openxmlformats.org/officeDocument/2006/relationships" xmlns:m="http://schemas.openxmlformats.org/officeDocument/2006/math" xmlns:v="urn:schemas-microsoft-com:vml" xmlns:wp14="http://schemas.microsoft.com/office/word/2010/wordprocessingDrawing" xmlns:wp="http://schemas.openxmlformats.org/drawingml/2006/wordprocessingDrawing" xmlns:w10="urn:schemas-microsoft-com:office:word" xmlns:w="http://schemas.openxmlformats.org/wordprocessingml/2006/main" xmlns:w14="http://schemas.microsoft.com/office/word/2010/wordml" xmlns:w15="http://schemas.microsoft.com/office/word/2012/wordml" xmlns:w16cex="http://schemas.microsoft.com/office/word/2018/wordml/cex" xmlns:w16cid="http://schemas.microsoft.com/office/word/2016/wordml/cid" xmlns:w16="http://schemas.microsoft.com/office/word/2018/wordml" xmlns:w16du="http://schemas.microsoft.com/office/word/2023/wordml/word16du" xmlns:w16sdtdh="http://schemas.microsoft.com/office/word/2020/wordml/sdtdatahash" xmlns:w16se="http://schemas.microsoft.com/office/word/2015/wordml/symex" xmlns:wpg="http://schemas.microsoft.com/office/word/2010/wordprocessingGroup" xmlns:wpi="http://schemas.microsoft.com/office/word/2010/wordprocessingInk" xmlns:wne="http://schemas.microsoft.com/office/word/2006/wordml" xmlns:wps="http://schemas.microsoft.com/office/word/2010/wordprocessingShape" mc:Ignorable="w14 w15 w16se w16cid w16 w16cex w16sdtdh w16du wp14">
+  <w:p>
+    <w:pPr>
+      <w:pStyle w:val="Header"/>
+    </w:pPr>
+  </w:p>
+</w:hdr>
+</file>
+
 <file path=word/numbering.xml><?xml version="1.0" encoding="utf-8"?>
 <w:numbering xmlns:wpc="http://schemas.microsoft.com/office/word/2010/wordprocessingCanvas" xmlns:cx="http://schemas.microsoft.com/office/drawing/2014/chartex" xmlns:cx1="http://schemas.microsoft.com/office/drawing/2015/9/8/chartex" xmlns:cx2="http://schemas.microsoft.com/office/drawing/2015/10/21/chartex" xmlns:cx3="http://schemas.microsoft.com/office/drawing/2016/5/9/chartex" xmlns:cx4="http://schemas.microsoft.com/office/drawing/2016/5/10/chartex" xmlns:cx5="http://schemas.microsoft.com/office/drawing/2016/5/11/chartex" xmlns:cx6="http://schemas.microsoft.com/office/drawing/2016/5/12/chartex" xmlns:cx7="http://schemas.microsoft.com/office/drawing/2016/5/13/chartex" xmlns:cx8="http://schemas.microsoft.com/office/drawing/2016/5/14/chartex" xmlns:mc="http://schemas.openxmlformats.org/markup-compatibility/2006" xmlns:aink="http://schemas.microsoft.com/office/drawing/2016/ink" xmlns:am3d="http://schemas.microsoft.com/office/drawing/2017/model3d" xmlns:o="urn:schemas-microsoft-com:office:office" xmlns:oel="http://schemas.microsoft.com/office/2019/extlst" xmlns:r="http://schemas.openxmlformats.org/officeDocument/2006/relationships" xmlns:m="http://schemas.openxmlformats.org/officeDocument/2006/math" xmlns:v="urn:schemas-microsoft-com:vml" xmlns:wp14="http://schemas.microsoft.com/office/word/2010/wordprocessingDrawing" xmlns:wp="http://schemas.openxmlformats.org/drawingml/2006/wordprocessingDrawing" xmlns:w10="urn:schemas-microsoft-com:office:word" xmlns:w="http://schemas.openxmlformats.org/wordprocessingml/2006/main" xmlns:w14="http://schemas.microsoft.com/office/word/2010/wordml" xmlns:w15="http://schemas.microsoft.com/office/word/2012/wordml" xmlns:w16cex="http://schemas.microsoft.com/office/word/2018/wordml/cex" xmlns:w16cid="http://schemas.microsoft.com/office/word/2016/wordml/cid" xmlns:w16="http://schemas.microsoft.com/office/word/2018/wordml" xmlns:w16du="http://schemas.microsoft.com/office/word/2023/wordml/word16du" xmlns:w16sdtdh="http://schemas.microsoft.com/office/word/2020/wordml/sdtdatahash" xmlns:w16se="http://schemas.microsoft.com/office/word/2015/wordml/symex" xmlns:wpg="http://schemas.microsoft.com/office/word/2010/wordprocessingGroup" xmlns:wpi="http://schemas.microsoft.com/office/word/2010/wordprocessingInk" xmlns:wne="http://schemas.microsoft.com/office/word/2006/wordml" xmlns:wps="http://schemas.microsoft.com/office/word/2010/wordprocessingShape" mc:Ignorable="w14 w15 w16se w16cid w16 w16cex w16sdtdh w16du wp14">
   <w:abstractNum w:abstractNumId="0" w15:restartNumberingAfterBreak="0">
@@ -1887,6 +2385,119 @@
     </w:lvl>
   </w:abstractNum>
   <w:abstractNum w:abstractNumId="3" w15:restartNumberingAfterBreak="0">
+    <w:nsid w:val="42DE7698"/>
+    <w:multiLevelType w:val="hybridMultilevel"/>
+    <w:tmpl w:val="E5C8E7C4"/>
+    <w:lvl w:ilvl="0" w:tplc="04020001">
+      <w:start w:val="1"/>
+      <w:numFmt w:val="bullet"/>
+      <w:lvlText w:val=""/>
+      <w:lvlJc w:val="left"/>
+      <w:pPr>
+        <w:ind w:left="720" w:hanging="360"/>
+      </w:pPr>
+      <w:rPr>
+        <w:rFonts w:ascii="Symbol" w:hAnsi="Symbol" w:hint="default"/>
+      </w:rPr>
+    </w:lvl>
+    <w:lvl w:ilvl="1" w:tplc="04020003" w:tentative="1">
+      <w:start w:val="1"/>
+      <w:numFmt w:val="bullet"/>
+      <w:lvlText w:val="o"/>
+      <w:lvlJc w:val="left"/>
+      <w:pPr>
+        <w:ind w:left="1440" w:hanging="360"/>
+      </w:pPr>
+      <w:rPr>
+        <w:rFonts w:ascii="Courier New" w:hAnsi="Courier New" w:cs="Courier New" w:hint="default"/>
+      </w:rPr>
+    </w:lvl>
+    <w:lvl w:ilvl="2" w:tplc="04020005" w:tentative="1">
+      <w:start w:val="1"/>
+      <w:numFmt w:val="bullet"/>
+      <w:lvlText w:val=""/>
+      <w:lvlJc w:val="left"/>
+      <w:pPr>
+        <w:ind w:left="2160" w:hanging="360"/>
+      </w:pPr>
+      <w:rPr>
+        <w:rFonts w:ascii="Wingdings" w:hAnsi="Wingdings" w:hint="default"/>
+      </w:rPr>
+    </w:lvl>
+    <w:lvl w:ilvl="3" w:tplc="04020001" w:tentative="1">
+      <w:start w:val="1"/>
+      <w:numFmt w:val="bullet"/>
+      <w:lvlText w:val=""/>
+      <w:lvlJc w:val="left"/>
+      <w:pPr>
+        <w:ind w:left="2880" w:hanging="360"/>
+      </w:pPr>
+      <w:rPr>
+        <w:rFonts w:ascii="Symbol" w:hAnsi="Symbol" w:hint="default"/>
+      </w:rPr>
+    </w:lvl>
+    <w:lvl w:ilvl="4" w:tplc="04020003" w:tentative="1">
+      <w:start w:val="1"/>
+      <w:numFmt w:val="bullet"/>
+      <w:lvlText w:val="o"/>
+      <w:lvlJc w:val="left"/>
+      <w:pPr>
+        <w:ind w:left="3600" w:hanging="360"/>
+      </w:pPr>
+      <w:rPr>
+        <w:rFonts w:ascii="Courier New" w:hAnsi="Courier New" w:cs="Courier New" w:hint="default"/>
+      </w:rPr>
+    </w:lvl>
+    <w:lvl w:ilvl="5" w:tplc="04020005" w:tentative="1">
+      <w:start w:val="1"/>
+      <w:numFmt w:val="bullet"/>
+      <w:lvlText w:val=""/>
+      <w:lvlJc w:val="left"/>
+      <w:pPr>
+        <w:ind w:left="4320" w:hanging="360"/>
+      </w:pPr>
+      <w:rPr>
+        <w:rFonts w:ascii="Wingdings" w:hAnsi="Wingdings" w:hint="default"/>
+      </w:rPr>
+    </w:lvl>
+    <w:lvl w:ilvl="6" w:tplc="04020001" w:tentative="1">
+      <w:start w:val="1"/>
+      <w:numFmt w:val="bullet"/>
+      <w:lvlText w:val=""/>
+      <w:lvlJc w:val="left"/>
+      <w:pPr>
+        <w:ind w:left="5040" w:hanging="360"/>
+      </w:pPr>
+      <w:rPr>
+        <w:rFonts w:ascii="Symbol" w:hAnsi="Symbol" w:hint="default"/>
+      </w:rPr>
+    </w:lvl>
+    <w:lvl w:ilvl="7" w:tplc="04020003" w:tentative="1">
+      <w:start w:val="1"/>
+      <w:numFmt w:val="bullet"/>
+      <w:lvlText w:val="o"/>
+      <w:lvlJc w:val="left"/>
+      <w:pPr>
+        <w:ind w:left="5760" w:hanging="360"/>
+      </w:pPr>
+      <w:rPr>
+        <w:rFonts w:ascii="Courier New" w:hAnsi="Courier New" w:cs="Courier New" w:hint="default"/>
+      </w:rPr>
+    </w:lvl>
+    <w:lvl w:ilvl="8" w:tplc="04020005" w:tentative="1">
+      <w:start w:val="1"/>
+      <w:numFmt w:val="bullet"/>
+      <w:lvlText w:val=""/>
+      <w:lvlJc w:val="left"/>
+      <w:pPr>
+        <w:ind w:left="6480" w:hanging="360"/>
+      </w:pPr>
+      <w:rPr>
+        <w:rFonts w:ascii="Wingdings" w:hAnsi="Wingdings" w:hint="default"/>
+      </w:rPr>
+    </w:lvl>
+  </w:abstractNum>
+  <w:abstractNum w:abstractNumId="4" w15:restartNumberingAfterBreak="0">
     <w:nsid w:val="76F2629D"/>
     <w:multiLevelType w:val="hybridMultilevel"/>
     <w:tmpl w:val="EFB44CCE"/>
@@ -1976,13 +2587,16 @@
     <w:abstractNumId w:val="1"/>
   </w:num>
   <w:num w:numId="2" w16cid:durableId="575746247">
-    <w:abstractNumId w:val="3"/>
+    <w:abstractNumId w:val="4"/>
   </w:num>
   <w:num w:numId="3" w16cid:durableId="1993751925">
     <w:abstractNumId w:val="0"/>
   </w:num>
   <w:num w:numId="4" w16cid:durableId="1114400436">
     <w:abstractNumId w:val="2"/>
+  </w:num>
+  <w:num w:numId="5" w16cid:durableId="2059159761">
+    <w:abstractNumId w:val="3"/>
   </w:num>
 </w:numbering>
 </file>
@@ -2602,6 +3216,7 @@
   <w:style w:type="character" w:default="1" w:styleId="DefaultParagraphFont">
     <w:name w:val="Default Paragraph Font"/>
     <w:uiPriority w:val="1"/>
+    <w:semiHidden/>
     <w:unhideWhenUsed/>
   </w:style>
   <w:style w:type="table" w:default="1" w:styleId="TableNormal">
@@ -3411,6 +4026,27 @@
     <w:pitch w:val="variable"/>
     <w:sig w:usb0="E0002EFF" w:usb1="C000785B" w:usb2="00000009" w:usb3="00000000" w:csb0="000001FF" w:csb1="00000000"/>
   </w:font>
+  <w:font w:name="Symbol">
+    <w:panose1 w:val="05050102010706020507"/>
+    <w:charset w:val="02"/>
+    <w:family w:val="roman"/>
+    <w:pitch w:val="variable"/>
+    <w:sig w:usb0="00000000" w:usb1="10000000" w:usb2="00000000" w:usb3="00000000" w:csb0="80000000" w:csb1="00000000"/>
+  </w:font>
+  <w:font w:name="Courier New">
+    <w:panose1 w:val="02070309020205020404"/>
+    <w:charset w:val="00"/>
+    <w:family w:val="modern"/>
+    <w:pitch w:val="fixed"/>
+    <w:sig w:usb0="E0002EFF" w:usb1="C0007843" w:usb2="00000009" w:usb3="00000000" w:csb0="000001FF" w:csb1="00000000"/>
+  </w:font>
+  <w:font w:name="Wingdings">
+    <w:panose1 w:val="05000000000000000000"/>
+    <w:charset w:val="02"/>
+    <w:family w:val="auto"/>
+    <w:pitch w:val="variable"/>
+    <w:sig w:usb0="00000000" w:usb1="10000000" w:usb2="00000000" w:usb3="00000000" w:csb0="80000000" w:csb1="00000000"/>
+  </w:font>
   <w:font w:name="Calibri">
     <w:panose1 w:val="020F0502020204030204"/>
     <w:charset w:val="00"/>
@@ -3481,6 +4117,7 @@
     <w:rsid w:val="00274330"/>
     <w:rsid w:val="0028292B"/>
     <w:rsid w:val="002B72E7"/>
+    <w:rsid w:val="00302590"/>
     <w:rsid w:val="003307F6"/>
     <w:rsid w:val="00330DC3"/>
     <w:rsid w:val="00345CD0"/>
@@ -3489,6 +4126,7 @@
     <w:rsid w:val="003E3DE8"/>
     <w:rsid w:val="003F3B79"/>
     <w:rsid w:val="003F67CB"/>
+    <w:rsid w:val="004215F8"/>
     <w:rsid w:val="004631C1"/>
     <w:rsid w:val="00470577"/>
     <w:rsid w:val="004C6654"/>
@@ -3496,6 +4134,7 @@
     <w:rsid w:val="00507666"/>
     <w:rsid w:val="00546AE6"/>
     <w:rsid w:val="00550F4D"/>
+    <w:rsid w:val="005853E7"/>
     <w:rsid w:val="00602F56"/>
     <w:rsid w:val="0062193C"/>
     <w:rsid w:val="00670117"/>
@@ -3515,6 +4154,7 @@
     <w:rsid w:val="00AC15BC"/>
     <w:rsid w:val="00B570B7"/>
     <w:rsid w:val="00B61CC5"/>
+    <w:rsid w:val="00B9136A"/>
     <w:rsid w:val="00BB05E9"/>
     <w:rsid w:val="00BE7F33"/>
     <w:rsid w:val="00C0528E"/>
@@ -3532,6 +4172,7 @@
     <w:rsid w:val="00E468F4"/>
     <w:rsid w:val="00E8520A"/>
     <w:rsid w:val="00E95983"/>
+    <w:rsid w:val="00E97D62"/>
     <w:rsid w:val="00F45E25"/>
     <w:rsid w:val="00F7221A"/>
     <w:rsid w:val="00FB6B8B"/>
@@ -3996,20 +4637,6 @@
       <w:color w:val="808080"/>
     </w:rPr>
   </w:style>
-  <w:style w:type="paragraph" w:customStyle="1" w:styleId="259DEC8A897940718B81F04F622B87ED">
-    <w:name w:val="259DEC8A897940718B81F04F622B87ED"/>
-    <w:rsid w:val="00C30E4B"/>
-    <w:pPr>
-      <w:spacing w:after="160" w:line="278" w:lineRule="auto"/>
-    </w:pPr>
-    <w:rPr>
-      <w:kern w:val="2"/>
-      <w:sz w:val="24"/>
-      <w:szCs w:val="24"/>
-      <w:lang w:val="bg-BG" w:eastAsia="bg-BG"/>
-      <w14:ligatures w14:val="standardContextual"/>
-    </w:rPr>
-  </w:style>
   <w:style w:type="paragraph" w:customStyle="1" w:styleId="C6801D19F88E46D5A9636788E34686A5">
     <w:name w:val="C6801D19F88E46D5A9636788E34686A5"/>
     <w:rsid w:val="00C30E4B"/>
@@ -4027,20 +4654,6 @@
   <w:style w:type="paragraph" w:customStyle="1" w:styleId="D92E6051B99D4F2892B15F0981F18FBA">
     <w:name w:val="D92E6051B99D4F2892B15F0981F18FBA"/>
     <w:rsid w:val="00C30E4B"/>
-    <w:pPr>
-      <w:spacing w:after="160" w:line="278" w:lineRule="auto"/>
-    </w:pPr>
-    <w:rPr>
-      <w:kern w:val="2"/>
-      <w:sz w:val="24"/>
-      <w:szCs w:val="24"/>
-      <w:lang w:val="bg-BG" w:eastAsia="bg-BG"/>
-      <w14:ligatures w14:val="standardContextual"/>
-    </w:rPr>
-  </w:style>
-  <w:style w:type="paragraph" w:customStyle="1" w:styleId="0C65748D99D34580BD2DA5E415632FD0">
-    <w:name w:val="0C65748D99D34580BD2DA5E415632FD0"/>
-    <w:rsid w:val="00E95983"/>
     <w:pPr>
       <w:spacing w:after="160" w:line="278" w:lineRule="auto"/>
     </w:pPr>

</xml_diff>

<commit_message>
typos fix; added references/citation
</commit_message>
<xml_diff>
--- a/Document/Document.docx
+++ b/Document/Document.docx
@@ -4550,6 +4550,19 @@
         <w:t>CSV</w:t>
       </w:r>
     </w:p>
+    <w:p>
+      <w:pPr>
+        <w:rPr>
+          <w:lang w:val="en-US"/>
+        </w:rPr>
+      </w:pPr>
+      <w:r>
+        <w:rPr>
+          <w:lang w:val="en-US"/>
+        </w:rPr>
+        <w:t>IDE</w:t>
+      </w:r>
+    </w:p>
     <w:p/>
     <w:p/>
     <w:p/>
@@ -4565,7 +4578,6 @@
     <w:p/>
     <w:p/>
     <w:p/>
-    <w:p/>
     <w:p>
       <w:pPr>
         <w:rPr>
@@ -4763,7 +4775,23 @@
           <w:sz w:val="28"/>
           <w:szCs w:val="28"/>
         </w:rPr>
-        <w:t xml:space="preserve">Необходимостта за информационна система, която да улеснява управлението на колекции и поръчки е нараснала значително, с </w:t>
+        <w:t xml:space="preserve">Необходимостта </w:t>
+      </w:r>
+      <w:r>
+        <w:rPr>
+          <w:rFonts w:ascii="Times New Roman" w:hAnsi="Times New Roman" w:cs="Times New Roman"/>
+          <w:sz w:val="28"/>
+          <w:szCs w:val="28"/>
+        </w:rPr>
+        <w:t>от</w:t>
+      </w:r>
+      <w:r>
+        <w:rPr>
+          <w:rFonts w:ascii="Times New Roman" w:hAnsi="Times New Roman" w:cs="Times New Roman"/>
+          <w:sz w:val="28"/>
+          <w:szCs w:val="28"/>
+        </w:rPr>
+        <w:t xml:space="preserve"> информационна система, която да улеснява управлението на колекции и поръчки е нараснала значително, с </w:t>
       </w:r>
       <w:r>
         <w:rPr>
@@ -5374,6 +5402,76 @@
         </w:rPr>
         <w:t>PostgreSQL</w:t>
       </w:r>
+      <w:sdt>
+        <w:sdtPr>
+          <w:rPr>
+            <w:rFonts w:ascii="Times New Roman" w:hAnsi="Times New Roman" w:cs="Times New Roman"/>
+            <w:sz w:val="28"/>
+            <w:szCs w:val="28"/>
+            <w:lang w:val="en-US"/>
+          </w:rPr>
+          <w:id w:val="1894387474"/>
+          <w:citation/>
+        </w:sdtPr>
+        <w:sdtContent>
+          <w:r>
+            <w:rPr>
+              <w:rFonts w:ascii="Times New Roman" w:hAnsi="Times New Roman" w:cs="Times New Roman"/>
+              <w:sz w:val="28"/>
+              <w:szCs w:val="28"/>
+              <w:lang w:val="en-US"/>
+            </w:rPr>
+            <w:fldChar w:fldCharType="begin"/>
+          </w:r>
+          <w:r>
+            <w:rPr>
+              <w:rFonts w:ascii="Times New Roman" w:hAnsi="Times New Roman" w:cs="Times New Roman"/>
+              <w:sz w:val="28"/>
+              <w:szCs w:val="28"/>
+              <w:lang w:val="en-US"/>
+            </w:rPr>
+            <w:instrText xml:space="preserve"> CITATION Pos \l 1033 </w:instrText>
+          </w:r>
+          <w:r>
+            <w:rPr>
+              <w:rFonts w:ascii="Times New Roman" w:hAnsi="Times New Roman" w:cs="Times New Roman"/>
+              <w:sz w:val="28"/>
+              <w:szCs w:val="28"/>
+              <w:lang w:val="en-US"/>
+            </w:rPr>
+            <w:fldChar w:fldCharType="separate"/>
+          </w:r>
+          <w:r>
+            <w:rPr>
+              <w:rFonts w:ascii="Times New Roman" w:hAnsi="Times New Roman" w:cs="Times New Roman"/>
+              <w:noProof/>
+              <w:sz w:val="28"/>
+              <w:szCs w:val="28"/>
+              <w:lang w:val="en-US"/>
+            </w:rPr>
+            <w:t xml:space="preserve"> </w:t>
+          </w:r>
+          <w:r>
+            <w:rPr>
+              <w:rFonts w:ascii="Times New Roman" w:hAnsi="Times New Roman" w:cs="Times New Roman"/>
+              <w:noProof/>
+              <w:sz w:val="28"/>
+              <w:szCs w:val="28"/>
+              <w:lang w:val="en-US"/>
+            </w:rPr>
+            <w:t>[1]</w:t>
+          </w:r>
+          <w:r>
+            <w:rPr>
+              <w:rFonts w:ascii="Times New Roman" w:hAnsi="Times New Roman" w:cs="Times New Roman"/>
+              <w:sz w:val="28"/>
+              <w:szCs w:val="28"/>
+              <w:lang w:val="en-US"/>
+            </w:rPr>
+            <w:fldChar w:fldCharType="end"/>
+          </w:r>
+        </w:sdtContent>
+      </w:sdt>
       <w:r>
         <w:rPr>
           <w:rFonts w:ascii="Times New Roman" w:hAnsi="Times New Roman" w:cs="Times New Roman"/>
@@ -5580,6 +5678,76 @@
         </w:rPr>
         <w:t>Web API</w:t>
       </w:r>
+      <w:sdt>
+        <w:sdtPr>
+          <w:rPr>
+            <w:rFonts w:ascii="Times New Roman" w:hAnsi="Times New Roman" w:cs="Times New Roman"/>
+            <w:sz w:val="28"/>
+            <w:szCs w:val="28"/>
+            <w:lang w:val="en-US"/>
+          </w:rPr>
+          <w:id w:val="-1826895049"/>
+          <w:citation/>
+        </w:sdtPr>
+        <w:sdtContent>
+          <w:r>
+            <w:rPr>
+              <w:rFonts w:ascii="Times New Roman" w:hAnsi="Times New Roman" w:cs="Times New Roman"/>
+              <w:sz w:val="28"/>
+              <w:szCs w:val="28"/>
+              <w:lang w:val="en-US"/>
+            </w:rPr>
+            <w:fldChar w:fldCharType="begin"/>
+          </w:r>
+          <w:r>
+            <w:rPr>
+              <w:rFonts w:ascii="Times New Roman" w:hAnsi="Times New Roman" w:cs="Times New Roman"/>
+              <w:sz w:val="28"/>
+              <w:szCs w:val="28"/>
+              <w:lang w:val="en-US"/>
+            </w:rPr>
+            <w:instrText xml:space="preserve"> CITATION ASP \l 1033 </w:instrText>
+          </w:r>
+          <w:r>
+            <w:rPr>
+              <w:rFonts w:ascii="Times New Roman" w:hAnsi="Times New Roman" w:cs="Times New Roman"/>
+              <w:sz w:val="28"/>
+              <w:szCs w:val="28"/>
+              <w:lang w:val="en-US"/>
+            </w:rPr>
+            <w:fldChar w:fldCharType="separate"/>
+          </w:r>
+          <w:r>
+            <w:rPr>
+              <w:rFonts w:ascii="Times New Roman" w:hAnsi="Times New Roman" w:cs="Times New Roman"/>
+              <w:noProof/>
+              <w:sz w:val="28"/>
+              <w:szCs w:val="28"/>
+              <w:lang w:val="en-US"/>
+            </w:rPr>
+            <w:t xml:space="preserve"> </w:t>
+          </w:r>
+          <w:r>
+            <w:rPr>
+              <w:rFonts w:ascii="Times New Roman" w:hAnsi="Times New Roman" w:cs="Times New Roman"/>
+              <w:noProof/>
+              <w:sz w:val="28"/>
+              <w:szCs w:val="28"/>
+              <w:lang w:val="en-US"/>
+            </w:rPr>
+            <w:t>[2]</w:t>
+          </w:r>
+          <w:r>
+            <w:rPr>
+              <w:rFonts w:ascii="Times New Roman" w:hAnsi="Times New Roman" w:cs="Times New Roman"/>
+              <w:sz w:val="28"/>
+              <w:szCs w:val="28"/>
+              <w:lang w:val="en-US"/>
+            </w:rPr>
+            <w:fldChar w:fldCharType="end"/>
+          </w:r>
+        </w:sdtContent>
+      </w:sdt>
       <w:r>
         <w:rPr>
           <w:rFonts w:ascii="Times New Roman" w:hAnsi="Times New Roman" w:cs="Times New Roman"/>
@@ -5718,7 +5886,86 @@
           <w:szCs w:val="28"/>
           <w:lang w:val="en-US"/>
         </w:rPr>
-        <w:t xml:space="preserve">EF Core </w:t>
+        <w:t>EF Core</w:t>
+      </w:r>
+      <w:sdt>
+        <w:sdtPr>
+          <w:rPr>
+            <w:rFonts w:ascii="Times New Roman" w:hAnsi="Times New Roman" w:cs="Times New Roman"/>
+            <w:sz w:val="28"/>
+            <w:szCs w:val="28"/>
+            <w:lang w:val="en-US"/>
+          </w:rPr>
+          <w:id w:val="-1647275127"/>
+          <w:citation/>
+        </w:sdtPr>
+        <w:sdtContent>
+          <w:r>
+            <w:rPr>
+              <w:rFonts w:ascii="Times New Roman" w:hAnsi="Times New Roman" w:cs="Times New Roman"/>
+              <w:sz w:val="28"/>
+              <w:szCs w:val="28"/>
+              <w:lang w:val="en-US"/>
+            </w:rPr>
+            <w:fldChar w:fldCharType="begin"/>
+          </w:r>
+          <w:r>
+            <w:rPr>
+              <w:rFonts w:ascii="Times New Roman" w:hAnsi="Times New Roman" w:cs="Times New Roman"/>
+              <w:sz w:val="28"/>
+              <w:szCs w:val="28"/>
+              <w:lang w:val="en-US"/>
+            </w:rPr>
+            <w:instrText xml:space="preserve"> CITATION Ent \l 1033 </w:instrText>
+          </w:r>
+          <w:r>
+            <w:rPr>
+              <w:rFonts w:ascii="Times New Roman" w:hAnsi="Times New Roman" w:cs="Times New Roman"/>
+              <w:sz w:val="28"/>
+              <w:szCs w:val="28"/>
+              <w:lang w:val="en-US"/>
+            </w:rPr>
+            <w:fldChar w:fldCharType="separate"/>
+          </w:r>
+          <w:r>
+            <w:rPr>
+              <w:rFonts w:ascii="Times New Roman" w:hAnsi="Times New Roman" w:cs="Times New Roman"/>
+              <w:noProof/>
+              <w:sz w:val="28"/>
+              <w:szCs w:val="28"/>
+              <w:lang w:val="en-US"/>
+            </w:rPr>
+            <w:t xml:space="preserve"> </w:t>
+          </w:r>
+          <w:r>
+            <w:rPr>
+              <w:rFonts w:ascii="Times New Roman" w:hAnsi="Times New Roman" w:cs="Times New Roman"/>
+              <w:noProof/>
+              <w:sz w:val="28"/>
+              <w:szCs w:val="28"/>
+              <w:lang w:val="en-US"/>
+            </w:rPr>
+            <w:t>[3]</w:t>
+          </w:r>
+          <w:r>
+            <w:rPr>
+              <w:rFonts w:ascii="Times New Roman" w:hAnsi="Times New Roman" w:cs="Times New Roman"/>
+              <w:sz w:val="28"/>
+              <w:szCs w:val="28"/>
+              <w:lang w:val="en-US"/>
+            </w:rPr>
+            <w:fldChar w:fldCharType="end"/>
+          </w:r>
+        </w:sdtContent>
+      </w:sdt>
+      <w:r>
+        <w:rPr>
+          <w:rFonts w:ascii="Times New Roman" w:hAnsi="Times New Roman" w:cs="Times New Roman"/>
+          <w:sz w:val="28"/>
+          <w:szCs w:val="28"/>
+          <w:lang w:val="en-US"/>
+        </w:rPr>
+        <w:t xml:space="preserve"> </w:t>
       </w:r>
       <w:r>
         <w:rPr>
@@ -5798,6 +6045,76 @@
         <w:t>AutoMapper</w:t>
       </w:r>
       <w:proofErr w:type="spellEnd"/>
+      <w:sdt>
+        <w:sdtPr>
+          <w:rPr>
+            <w:rFonts w:ascii="Times New Roman" w:hAnsi="Times New Roman" w:cs="Times New Roman"/>
+            <w:sz w:val="28"/>
+            <w:szCs w:val="28"/>
+            <w:lang w:val="en-US"/>
+          </w:rPr>
+          <w:id w:val="1173230325"/>
+          <w:citation/>
+        </w:sdtPr>
+        <w:sdtContent>
+          <w:r>
+            <w:rPr>
+              <w:rFonts w:ascii="Times New Roman" w:hAnsi="Times New Roman" w:cs="Times New Roman"/>
+              <w:sz w:val="28"/>
+              <w:szCs w:val="28"/>
+              <w:lang w:val="en-US"/>
+            </w:rPr>
+            <w:fldChar w:fldCharType="begin"/>
+          </w:r>
+          <w:r>
+            <w:rPr>
+              <w:rFonts w:ascii="Times New Roman" w:hAnsi="Times New Roman" w:cs="Times New Roman"/>
+              <w:sz w:val="28"/>
+              <w:szCs w:val="28"/>
+              <w:lang w:val="en-US"/>
+            </w:rPr>
+            <w:instrText xml:space="preserve"> CITATION Aut \l 1033 </w:instrText>
+          </w:r>
+          <w:r>
+            <w:rPr>
+              <w:rFonts w:ascii="Times New Roman" w:hAnsi="Times New Roman" w:cs="Times New Roman"/>
+              <w:sz w:val="28"/>
+              <w:szCs w:val="28"/>
+              <w:lang w:val="en-US"/>
+            </w:rPr>
+            <w:fldChar w:fldCharType="separate"/>
+          </w:r>
+          <w:r>
+            <w:rPr>
+              <w:rFonts w:ascii="Times New Roman" w:hAnsi="Times New Roman" w:cs="Times New Roman"/>
+              <w:noProof/>
+              <w:sz w:val="28"/>
+              <w:szCs w:val="28"/>
+              <w:lang w:val="en-US"/>
+            </w:rPr>
+            <w:t xml:space="preserve"> </w:t>
+          </w:r>
+          <w:r>
+            <w:rPr>
+              <w:rFonts w:ascii="Times New Roman" w:hAnsi="Times New Roman" w:cs="Times New Roman"/>
+              <w:noProof/>
+              <w:sz w:val="28"/>
+              <w:szCs w:val="28"/>
+              <w:lang w:val="en-US"/>
+            </w:rPr>
+            <w:t>[4]</w:t>
+          </w:r>
+          <w:r>
+            <w:rPr>
+              <w:rFonts w:ascii="Times New Roman" w:hAnsi="Times New Roman" w:cs="Times New Roman"/>
+              <w:sz w:val="28"/>
+              <w:szCs w:val="28"/>
+              <w:lang w:val="en-US"/>
+            </w:rPr>
+            <w:fldChar w:fldCharType="end"/>
+          </w:r>
+        </w:sdtContent>
+      </w:sdt>
       <w:r>
         <w:rPr>
           <w:rFonts w:ascii="Times New Roman" w:hAnsi="Times New Roman" w:cs="Times New Roman"/>
@@ -5866,7 +6183,86 @@
           <w:szCs w:val="28"/>
           <w:lang w:val="en-US"/>
         </w:rPr>
-        <w:t xml:space="preserve"> Identity </w:t>
+        <w:t xml:space="preserve"> Identity</w:t>
+      </w:r>
+      <w:sdt>
+        <w:sdtPr>
+          <w:rPr>
+            <w:rFonts w:ascii="Times New Roman" w:hAnsi="Times New Roman" w:cs="Times New Roman"/>
+            <w:sz w:val="28"/>
+            <w:szCs w:val="28"/>
+            <w:lang w:val="en-US"/>
+          </w:rPr>
+          <w:id w:val="-911235261"/>
+          <w:citation/>
+        </w:sdtPr>
+        <w:sdtContent>
+          <w:r>
+            <w:rPr>
+              <w:rFonts w:ascii="Times New Roman" w:hAnsi="Times New Roman" w:cs="Times New Roman"/>
+              <w:sz w:val="28"/>
+              <w:szCs w:val="28"/>
+              <w:lang w:val="en-US"/>
+            </w:rPr>
+            <w:fldChar w:fldCharType="begin"/>
+          </w:r>
+          <w:r>
+            <w:rPr>
+              <w:rFonts w:ascii="Times New Roman" w:hAnsi="Times New Roman" w:cs="Times New Roman"/>
+              <w:sz w:val="28"/>
+              <w:szCs w:val="28"/>
+              <w:lang w:val="en-US"/>
+            </w:rPr>
+            <w:instrText xml:space="preserve"> CITATION ASP1 \l 1033 </w:instrText>
+          </w:r>
+          <w:r>
+            <w:rPr>
+              <w:rFonts w:ascii="Times New Roman" w:hAnsi="Times New Roman" w:cs="Times New Roman"/>
+              <w:sz w:val="28"/>
+              <w:szCs w:val="28"/>
+              <w:lang w:val="en-US"/>
+            </w:rPr>
+            <w:fldChar w:fldCharType="separate"/>
+          </w:r>
+          <w:r>
+            <w:rPr>
+              <w:rFonts w:ascii="Times New Roman" w:hAnsi="Times New Roman" w:cs="Times New Roman"/>
+              <w:noProof/>
+              <w:sz w:val="28"/>
+              <w:szCs w:val="28"/>
+              <w:lang w:val="en-US"/>
+            </w:rPr>
+            <w:t xml:space="preserve"> </w:t>
+          </w:r>
+          <w:r>
+            <w:rPr>
+              <w:rFonts w:ascii="Times New Roman" w:hAnsi="Times New Roman" w:cs="Times New Roman"/>
+              <w:noProof/>
+              <w:sz w:val="28"/>
+              <w:szCs w:val="28"/>
+              <w:lang w:val="en-US"/>
+            </w:rPr>
+            <w:t>[5]</w:t>
+          </w:r>
+          <w:r>
+            <w:rPr>
+              <w:rFonts w:ascii="Times New Roman" w:hAnsi="Times New Roman" w:cs="Times New Roman"/>
+              <w:sz w:val="28"/>
+              <w:szCs w:val="28"/>
+              <w:lang w:val="en-US"/>
+            </w:rPr>
+            <w:fldChar w:fldCharType="end"/>
+          </w:r>
+        </w:sdtContent>
+      </w:sdt>
+      <w:r>
+        <w:rPr>
+          <w:rFonts w:ascii="Times New Roman" w:hAnsi="Times New Roman" w:cs="Times New Roman"/>
+          <w:sz w:val="28"/>
+          <w:szCs w:val="28"/>
+          <w:lang w:val="en-US"/>
+        </w:rPr>
+        <w:t xml:space="preserve"> </w:t>
       </w:r>
       <w:r>
         <w:rPr>
@@ -5934,7 +6330,86 @@
           <w:szCs w:val="28"/>
           <w:lang w:val="en-US"/>
         </w:rPr>
-        <w:t xml:space="preserve">Redis e </w:t>
+        <w:t>Redis</w:t>
+      </w:r>
+      <w:sdt>
+        <w:sdtPr>
+          <w:rPr>
+            <w:rFonts w:ascii="Times New Roman" w:hAnsi="Times New Roman" w:cs="Times New Roman"/>
+            <w:sz w:val="28"/>
+            <w:szCs w:val="28"/>
+            <w:lang w:val="en-US"/>
+          </w:rPr>
+          <w:id w:val="1448739411"/>
+          <w:citation/>
+        </w:sdtPr>
+        <w:sdtContent>
+          <w:r>
+            <w:rPr>
+              <w:rFonts w:ascii="Times New Roman" w:hAnsi="Times New Roman" w:cs="Times New Roman"/>
+              <w:sz w:val="28"/>
+              <w:szCs w:val="28"/>
+              <w:lang w:val="en-US"/>
+            </w:rPr>
+            <w:fldChar w:fldCharType="begin"/>
+          </w:r>
+          <w:r>
+            <w:rPr>
+              <w:rFonts w:ascii="Times New Roman" w:hAnsi="Times New Roman" w:cs="Times New Roman"/>
+              <w:sz w:val="28"/>
+              <w:szCs w:val="28"/>
+              <w:lang w:val="en-US"/>
+            </w:rPr>
+            <w:instrText xml:space="preserve"> CITATION Red \l 1033 </w:instrText>
+          </w:r>
+          <w:r>
+            <w:rPr>
+              <w:rFonts w:ascii="Times New Roman" w:hAnsi="Times New Roman" w:cs="Times New Roman"/>
+              <w:sz w:val="28"/>
+              <w:szCs w:val="28"/>
+              <w:lang w:val="en-US"/>
+            </w:rPr>
+            <w:fldChar w:fldCharType="separate"/>
+          </w:r>
+          <w:r>
+            <w:rPr>
+              <w:rFonts w:ascii="Times New Roman" w:hAnsi="Times New Roman" w:cs="Times New Roman"/>
+              <w:noProof/>
+              <w:sz w:val="28"/>
+              <w:szCs w:val="28"/>
+              <w:lang w:val="en-US"/>
+            </w:rPr>
+            <w:t xml:space="preserve"> </w:t>
+          </w:r>
+          <w:r>
+            <w:rPr>
+              <w:rFonts w:ascii="Times New Roman" w:hAnsi="Times New Roman" w:cs="Times New Roman"/>
+              <w:noProof/>
+              <w:sz w:val="28"/>
+              <w:szCs w:val="28"/>
+              <w:lang w:val="en-US"/>
+            </w:rPr>
+            <w:t>[6]</w:t>
+          </w:r>
+          <w:r>
+            <w:rPr>
+              <w:rFonts w:ascii="Times New Roman" w:hAnsi="Times New Roman" w:cs="Times New Roman"/>
+              <w:sz w:val="28"/>
+              <w:szCs w:val="28"/>
+              <w:lang w:val="en-US"/>
+            </w:rPr>
+            <w:fldChar w:fldCharType="end"/>
+          </w:r>
+        </w:sdtContent>
+      </w:sdt>
+      <w:r>
+        <w:rPr>
+          <w:rFonts w:ascii="Times New Roman" w:hAnsi="Times New Roman" w:cs="Times New Roman"/>
+          <w:sz w:val="28"/>
+          <w:szCs w:val="28"/>
+          <w:lang w:val="en-US"/>
+        </w:rPr>
+        <w:t xml:space="preserve"> e </w:t>
       </w:r>
       <w:r>
         <w:rPr>
@@ -6028,6 +6503,76 @@
         <w:t>AspNetCore.OutputCaching.StackExchangeRedis</w:t>
       </w:r>
       <w:proofErr w:type="spellEnd"/>
+      <w:sdt>
+        <w:sdtPr>
+          <w:rPr>
+            <w:rFonts w:ascii="Times New Roman" w:hAnsi="Times New Roman" w:cs="Times New Roman"/>
+            <w:sz w:val="28"/>
+            <w:szCs w:val="28"/>
+            <w:lang w:val="en-US"/>
+          </w:rPr>
+          <w:id w:val="-83460409"/>
+          <w:citation/>
+        </w:sdtPr>
+        <w:sdtContent>
+          <w:r>
+            <w:rPr>
+              <w:rFonts w:ascii="Times New Roman" w:hAnsi="Times New Roman" w:cs="Times New Roman"/>
+              <w:sz w:val="28"/>
+              <w:szCs w:val="28"/>
+              <w:lang w:val="en-US"/>
+            </w:rPr>
+            <w:fldChar w:fldCharType="begin"/>
+          </w:r>
+          <w:r>
+            <w:rPr>
+              <w:rFonts w:ascii="Times New Roman" w:hAnsi="Times New Roman" w:cs="Times New Roman"/>
+              <w:sz w:val="28"/>
+              <w:szCs w:val="28"/>
+              <w:lang w:val="en-US"/>
+            </w:rPr>
+            <w:instrText xml:space="preserve"> CITATION Asp \l 1033 </w:instrText>
+          </w:r>
+          <w:r>
+            <w:rPr>
+              <w:rFonts w:ascii="Times New Roman" w:hAnsi="Times New Roman" w:cs="Times New Roman"/>
+              <w:sz w:val="28"/>
+              <w:szCs w:val="28"/>
+              <w:lang w:val="en-US"/>
+            </w:rPr>
+            <w:fldChar w:fldCharType="separate"/>
+          </w:r>
+          <w:r>
+            <w:rPr>
+              <w:rFonts w:ascii="Times New Roman" w:hAnsi="Times New Roman" w:cs="Times New Roman"/>
+              <w:noProof/>
+              <w:sz w:val="28"/>
+              <w:szCs w:val="28"/>
+              <w:lang w:val="en-US"/>
+            </w:rPr>
+            <w:t xml:space="preserve"> </w:t>
+          </w:r>
+          <w:r>
+            <w:rPr>
+              <w:rFonts w:ascii="Times New Roman" w:hAnsi="Times New Roman" w:cs="Times New Roman"/>
+              <w:noProof/>
+              <w:sz w:val="28"/>
+              <w:szCs w:val="28"/>
+              <w:lang w:val="en-US"/>
+            </w:rPr>
+            <w:t>[7]</w:t>
+          </w:r>
+          <w:r>
+            <w:rPr>
+              <w:rFonts w:ascii="Times New Roman" w:hAnsi="Times New Roman" w:cs="Times New Roman"/>
+              <w:sz w:val="28"/>
+              <w:szCs w:val="28"/>
+              <w:lang w:val="en-US"/>
+            </w:rPr>
+            <w:fldChar w:fldCharType="end"/>
+          </w:r>
+        </w:sdtContent>
+      </w:sdt>
       <w:r>
         <w:rPr>
           <w:rFonts w:ascii="Times New Roman" w:hAnsi="Times New Roman" w:cs="Times New Roman"/>
@@ -6201,7 +6746,86 @@
           <w:szCs w:val="28"/>
           <w:lang w:val="en-US"/>
         </w:rPr>
-        <w:t xml:space="preserve">JWT </w:t>
+        <w:t>JWT</w:t>
+      </w:r>
+      <w:sdt>
+        <w:sdtPr>
+          <w:rPr>
+            <w:rFonts w:ascii="Times New Roman" w:hAnsi="Times New Roman" w:cs="Times New Roman"/>
+            <w:sz w:val="28"/>
+            <w:szCs w:val="28"/>
+            <w:lang w:val="en-US"/>
+          </w:rPr>
+          <w:id w:val="-1575350550"/>
+          <w:citation/>
+        </w:sdtPr>
+        <w:sdtContent>
+          <w:r>
+            <w:rPr>
+              <w:rFonts w:ascii="Times New Roman" w:hAnsi="Times New Roman" w:cs="Times New Roman"/>
+              <w:sz w:val="28"/>
+              <w:szCs w:val="28"/>
+              <w:lang w:val="en-US"/>
+            </w:rPr>
+            <w:fldChar w:fldCharType="begin"/>
+          </w:r>
+          <w:r>
+            <w:rPr>
+              <w:rFonts w:ascii="Times New Roman" w:hAnsi="Times New Roman" w:cs="Times New Roman"/>
+              <w:sz w:val="28"/>
+              <w:szCs w:val="28"/>
+              <w:lang w:val="en-US"/>
+            </w:rPr>
+            <w:instrText xml:space="preserve"> CITATION JWT \l 1033 </w:instrText>
+          </w:r>
+          <w:r>
+            <w:rPr>
+              <w:rFonts w:ascii="Times New Roman" w:hAnsi="Times New Roman" w:cs="Times New Roman"/>
+              <w:sz w:val="28"/>
+              <w:szCs w:val="28"/>
+              <w:lang w:val="en-US"/>
+            </w:rPr>
+            <w:fldChar w:fldCharType="separate"/>
+          </w:r>
+          <w:r>
+            <w:rPr>
+              <w:rFonts w:ascii="Times New Roman" w:hAnsi="Times New Roman" w:cs="Times New Roman"/>
+              <w:noProof/>
+              <w:sz w:val="28"/>
+              <w:szCs w:val="28"/>
+              <w:lang w:val="en-US"/>
+            </w:rPr>
+            <w:t xml:space="preserve"> </w:t>
+          </w:r>
+          <w:r>
+            <w:rPr>
+              <w:rFonts w:ascii="Times New Roman" w:hAnsi="Times New Roman" w:cs="Times New Roman"/>
+              <w:noProof/>
+              <w:sz w:val="28"/>
+              <w:szCs w:val="28"/>
+              <w:lang w:val="en-US"/>
+            </w:rPr>
+            <w:t>[8]</w:t>
+          </w:r>
+          <w:r>
+            <w:rPr>
+              <w:rFonts w:ascii="Times New Roman" w:hAnsi="Times New Roman" w:cs="Times New Roman"/>
+              <w:sz w:val="28"/>
+              <w:szCs w:val="28"/>
+              <w:lang w:val="en-US"/>
+            </w:rPr>
+            <w:fldChar w:fldCharType="end"/>
+          </w:r>
+        </w:sdtContent>
+      </w:sdt>
+      <w:r>
+        <w:rPr>
+          <w:rFonts w:ascii="Times New Roman" w:hAnsi="Times New Roman" w:cs="Times New Roman"/>
+          <w:sz w:val="28"/>
+          <w:szCs w:val="28"/>
+          <w:lang w:val="en-US"/>
+        </w:rPr>
+        <w:t xml:space="preserve"> </w:t>
       </w:r>
       <w:r>
         <w:rPr>
@@ -6742,6 +7366,76 @@
         <w:t>AspNetCore.Authentication.JwtBearer</w:t>
       </w:r>
       <w:proofErr w:type="spellEnd"/>
+      <w:sdt>
+        <w:sdtPr>
+          <w:rPr>
+            <w:rFonts w:ascii="Times New Roman" w:hAnsi="Times New Roman" w:cs="Times New Roman"/>
+            <w:sz w:val="28"/>
+            <w:szCs w:val="28"/>
+            <w:lang w:val="en-US"/>
+          </w:rPr>
+          <w:id w:val="-384645877"/>
+          <w:citation/>
+        </w:sdtPr>
+        <w:sdtContent>
+          <w:r>
+            <w:rPr>
+              <w:rFonts w:ascii="Times New Roman" w:hAnsi="Times New Roman" w:cs="Times New Roman"/>
+              <w:sz w:val="28"/>
+              <w:szCs w:val="28"/>
+              <w:lang w:val="en-US"/>
+            </w:rPr>
+            <w:fldChar w:fldCharType="begin"/>
+          </w:r>
+          <w:r>
+            <w:rPr>
+              <w:rFonts w:ascii="Times New Roman" w:hAnsi="Times New Roman" w:cs="Times New Roman"/>
+              <w:sz w:val="28"/>
+              <w:szCs w:val="28"/>
+              <w:lang w:val="en-US"/>
+            </w:rPr>
+            <w:instrText xml:space="preserve">CITATION Aut1 \l 1033 </w:instrText>
+          </w:r>
+          <w:r>
+            <w:rPr>
+              <w:rFonts w:ascii="Times New Roman" w:hAnsi="Times New Roman" w:cs="Times New Roman"/>
+              <w:sz w:val="28"/>
+              <w:szCs w:val="28"/>
+              <w:lang w:val="en-US"/>
+            </w:rPr>
+            <w:fldChar w:fldCharType="separate"/>
+          </w:r>
+          <w:r>
+            <w:rPr>
+              <w:rFonts w:ascii="Times New Roman" w:hAnsi="Times New Roman" w:cs="Times New Roman"/>
+              <w:noProof/>
+              <w:sz w:val="28"/>
+              <w:szCs w:val="28"/>
+              <w:lang w:val="en-US"/>
+            </w:rPr>
+            <w:t xml:space="preserve"> </w:t>
+          </w:r>
+          <w:r>
+            <w:rPr>
+              <w:rFonts w:ascii="Times New Roman" w:hAnsi="Times New Roman" w:cs="Times New Roman"/>
+              <w:noProof/>
+              <w:sz w:val="28"/>
+              <w:szCs w:val="28"/>
+              <w:lang w:val="en-US"/>
+            </w:rPr>
+            <w:t>[9]</w:t>
+          </w:r>
+          <w:r>
+            <w:rPr>
+              <w:rFonts w:ascii="Times New Roman" w:hAnsi="Times New Roman" w:cs="Times New Roman"/>
+              <w:sz w:val="28"/>
+              <w:szCs w:val="28"/>
+              <w:lang w:val="en-US"/>
+            </w:rPr>
+            <w:fldChar w:fldCharType="end"/>
+          </w:r>
+        </w:sdtContent>
+      </w:sdt>
       <w:r>
         <w:rPr>
           <w:rFonts w:ascii="Times New Roman" w:hAnsi="Times New Roman" w:cs="Times New Roman"/>
@@ -6881,7 +7575,86 @@
           <w:szCs w:val="28"/>
           <w:lang w:val="en-US"/>
         </w:rPr>
-        <w:t xml:space="preserve">REST </w:t>
+        <w:t>REST</w:t>
+      </w:r>
+      <w:sdt>
+        <w:sdtPr>
+          <w:rPr>
+            <w:rFonts w:ascii="Times New Roman" w:hAnsi="Times New Roman" w:cs="Times New Roman"/>
+            <w:sz w:val="28"/>
+            <w:szCs w:val="28"/>
+            <w:lang w:val="en-US"/>
+          </w:rPr>
+          <w:id w:val="999698621"/>
+          <w:citation/>
+        </w:sdtPr>
+        <w:sdtContent>
+          <w:r>
+            <w:rPr>
+              <w:rFonts w:ascii="Times New Roman" w:hAnsi="Times New Roman" w:cs="Times New Roman"/>
+              <w:sz w:val="28"/>
+              <w:szCs w:val="28"/>
+              <w:lang w:val="en-US"/>
+            </w:rPr>
+            <w:fldChar w:fldCharType="begin"/>
+          </w:r>
+          <w:r>
+            <w:rPr>
+              <w:rFonts w:ascii="Times New Roman" w:hAnsi="Times New Roman" w:cs="Times New Roman"/>
+              <w:sz w:val="28"/>
+              <w:szCs w:val="28"/>
+              <w:lang w:val="en-US"/>
+            </w:rPr>
+            <w:instrText xml:space="preserve"> CITATION RES \l 1033 </w:instrText>
+          </w:r>
+          <w:r>
+            <w:rPr>
+              <w:rFonts w:ascii="Times New Roman" w:hAnsi="Times New Roman" w:cs="Times New Roman"/>
+              <w:sz w:val="28"/>
+              <w:szCs w:val="28"/>
+              <w:lang w:val="en-US"/>
+            </w:rPr>
+            <w:fldChar w:fldCharType="separate"/>
+          </w:r>
+          <w:r>
+            <w:rPr>
+              <w:rFonts w:ascii="Times New Roman" w:hAnsi="Times New Roman" w:cs="Times New Roman"/>
+              <w:noProof/>
+              <w:sz w:val="28"/>
+              <w:szCs w:val="28"/>
+              <w:lang w:val="en-US"/>
+            </w:rPr>
+            <w:t xml:space="preserve"> </w:t>
+          </w:r>
+          <w:r>
+            <w:rPr>
+              <w:rFonts w:ascii="Times New Roman" w:hAnsi="Times New Roman" w:cs="Times New Roman"/>
+              <w:noProof/>
+              <w:sz w:val="28"/>
+              <w:szCs w:val="28"/>
+              <w:lang w:val="en-US"/>
+            </w:rPr>
+            <w:t>[10]</w:t>
+          </w:r>
+          <w:r>
+            <w:rPr>
+              <w:rFonts w:ascii="Times New Roman" w:hAnsi="Times New Roman" w:cs="Times New Roman"/>
+              <w:sz w:val="28"/>
+              <w:szCs w:val="28"/>
+              <w:lang w:val="en-US"/>
+            </w:rPr>
+            <w:fldChar w:fldCharType="end"/>
+          </w:r>
+        </w:sdtContent>
+      </w:sdt>
+      <w:r>
+        <w:rPr>
+          <w:rFonts w:ascii="Times New Roman" w:hAnsi="Times New Roman" w:cs="Times New Roman"/>
+          <w:sz w:val="28"/>
+          <w:szCs w:val="28"/>
+          <w:lang w:val="en-US"/>
+        </w:rPr>
+        <w:t xml:space="preserve"> </w:t>
       </w:r>
       <w:r>
         <w:rPr>
@@ -7170,7 +7943,86 @@
           <w:szCs w:val="28"/>
           <w:lang w:val="en-US"/>
         </w:rPr>
-        <w:t>Blazor e framework</w:t>
+        <w:t>Blazor</w:t>
+      </w:r>
+      <w:sdt>
+        <w:sdtPr>
+          <w:rPr>
+            <w:rFonts w:ascii="Times New Roman" w:hAnsi="Times New Roman" w:cs="Times New Roman"/>
+            <w:sz w:val="28"/>
+            <w:szCs w:val="28"/>
+            <w:lang w:val="en-US"/>
+          </w:rPr>
+          <w:id w:val="-346635827"/>
+          <w:citation/>
+        </w:sdtPr>
+        <w:sdtContent>
+          <w:r>
+            <w:rPr>
+              <w:rFonts w:ascii="Times New Roman" w:hAnsi="Times New Roman" w:cs="Times New Roman"/>
+              <w:sz w:val="28"/>
+              <w:szCs w:val="28"/>
+              <w:lang w:val="en-US"/>
+            </w:rPr>
+            <w:fldChar w:fldCharType="begin"/>
+          </w:r>
+          <w:r>
+            <w:rPr>
+              <w:rFonts w:ascii="Times New Roman" w:hAnsi="Times New Roman" w:cs="Times New Roman"/>
+              <w:sz w:val="28"/>
+              <w:szCs w:val="28"/>
+              <w:lang w:val="en-US"/>
+            </w:rPr>
+            <w:instrText xml:space="preserve"> CITATION Bla \l 1033 </w:instrText>
+          </w:r>
+          <w:r>
+            <w:rPr>
+              <w:rFonts w:ascii="Times New Roman" w:hAnsi="Times New Roman" w:cs="Times New Roman"/>
+              <w:sz w:val="28"/>
+              <w:szCs w:val="28"/>
+              <w:lang w:val="en-US"/>
+            </w:rPr>
+            <w:fldChar w:fldCharType="separate"/>
+          </w:r>
+          <w:r>
+            <w:rPr>
+              <w:rFonts w:ascii="Times New Roman" w:hAnsi="Times New Roman" w:cs="Times New Roman"/>
+              <w:noProof/>
+              <w:sz w:val="28"/>
+              <w:szCs w:val="28"/>
+              <w:lang w:val="en-US"/>
+            </w:rPr>
+            <w:t xml:space="preserve"> </w:t>
+          </w:r>
+          <w:r>
+            <w:rPr>
+              <w:rFonts w:ascii="Times New Roman" w:hAnsi="Times New Roman" w:cs="Times New Roman"/>
+              <w:noProof/>
+              <w:sz w:val="28"/>
+              <w:szCs w:val="28"/>
+              <w:lang w:val="en-US"/>
+            </w:rPr>
+            <w:t>[11]</w:t>
+          </w:r>
+          <w:r>
+            <w:rPr>
+              <w:rFonts w:ascii="Times New Roman" w:hAnsi="Times New Roman" w:cs="Times New Roman"/>
+              <w:sz w:val="28"/>
+              <w:szCs w:val="28"/>
+              <w:lang w:val="en-US"/>
+            </w:rPr>
+            <w:fldChar w:fldCharType="end"/>
+          </w:r>
+        </w:sdtContent>
+      </w:sdt>
+      <w:r>
+        <w:rPr>
+          <w:rFonts w:ascii="Times New Roman" w:hAnsi="Times New Roman" w:cs="Times New Roman"/>
+          <w:sz w:val="28"/>
+          <w:szCs w:val="28"/>
+          <w:lang w:val="en-US"/>
+        </w:rPr>
+        <w:t xml:space="preserve"> e framework</w:t>
       </w:r>
       <w:r>
         <w:rPr>
@@ -7218,7 +8070,23 @@
           <w:sz w:val="28"/>
           <w:szCs w:val="28"/>
         </w:rPr>
-        <w:t>написани чрез езика</w:t>
+        <w:t xml:space="preserve">написани </w:t>
+      </w:r>
+      <w:r>
+        <w:rPr>
+          <w:rFonts w:ascii="Times New Roman" w:hAnsi="Times New Roman" w:cs="Times New Roman"/>
+          <w:sz w:val="28"/>
+          <w:szCs w:val="28"/>
+        </w:rPr>
+        <w:t>на</w:t>
+      </w:r>
+      <w:r>
+        <w:rPr>
+          <w:rFonts w:ascii="Times New Roman" w:hAnsi="Times New Roman" w:cs="Times New Roman"/>
+          <w:sz w:val="28"/>
+          <w:szCs w:val="28"/>
+        </w:rPr>
+        <w:t xml:space="preserve"> езика</w:t>
       </w:r>
       <w:r>
         <w:rPr>
@@ -7294,7 +8162,23 @@
           <w:sz w:val="28"/>
           <w:szCs w:val="28"/>
         </w:rPr>
-        <w:t xml:space="preserve">където кода се компилира и изпълнява във браузъра и </w:t>
+        <w:t>където код</w:t>
+      </w:r>
+      <w:r>
+        <w:rPr>
+          <w:rFonts w:ascii="Times New Roman" w:hAnsi="Times New Roman" w:cs="Times New Roman"/>
+          <w:sz w:val="28"/>
+          <w:szCs w:val="28"/>
+        </w:rPr>
+        <w:t>ът</w:t>
+      </w:r>
+      <w:r>
+        <w:rPr>
+          <w:rFonts w:ascii="Times New Roman" w:hAnsi="Times New Roman" w:cs="Times New Roman"/>
+          <w:sz w:val="28"/>
+          <w:szCs w:val="28"/>
+        </w:rPr>
+        <w:t xml:space="preserve"> се компилира и изпълнява в браузъра и </w:t>
       </w:r>
       <w:r>
         <w:rPr>
@@ -7311,7 +8195,7 @@
           <w:sz w:val="28"/>
           <w:szCs w:val="28"/>
         </w:rPr>
-        <w:t xml:space="preserve">, където всички операции се изпълняват на сървъра и биват комуникирани към </w:t>
+        <w:t xml:space="preserve">, </w:t>
       </w:r>
       <w:r>
         <w:rPr>
@@ -7320,7 +8204,7 @@
           <w:szCs w:val="28"/>
         </w:rPr>
         <w:lastRenderedPageBreak/>
-        <w:t xml:space="preserve">клиента чрез </w:t>
+        <w:t xml:space="preserve">където всички операции се изпълняват на сървъра и биват комуникирани към клиента чрез </w:t>
       </w:r>
       <w:proofErr w:type="spellStart"/>
       <w:r>
@@ -7333,6 +8217,76 @@
         <w:t>SignalR</w:t>
       </w:r>
       <w:proofErr w:type="spellEnd"/>
+      <w:sdt>
+        <w:sdtPr>
+          <w:rPr>
+            <w:rFonts w:ascii="Times New Roman" w:hAnsi="Times New Roman" w:cs="Times New Roman"/>
+            <w:sz w:val="28"/>
+            <w:szCs w:val="28"/>
+            <w:lang w:val="en-US"/>
+          </w:rPr>
+          <w:id w:val="1518115890"/>
+          <w:citation/>
+        </w:sdtPr>
+        <w:sdtContent>
+          <w:r>
+            <w:rPr>
+              <w:rFonts w:ascii="Times New Roman" w:hAnsi="Times New Roman" w:cs="Times New Roman"/>
+              <w:sz w:val="28"/>
+              <w:szCs w:val="28"/>
+              <w:lang w:val="en-US"/>
+            </w:rPr>
+            <w:fldChar w:fldCharType="begin"/>
+          </w:r>
+          <w:r>
+            <w:rPr>
+              <w:rFonts w:ascii="Times New Roman" w:hAnsi="Times New Roman" w:cs="Times New Roman"/>
+              <w:sz w:val="28"/>
+              <w:szCs w:val="28"/>
+              <w:lang w:val="en-US"/>
+            </w:rPr>
+            <w:instrText xml:space="preserve"> CITATION Sig \l 1033 </w:instrText>
+          </w:r>
+          <w:r>
+            <w:rPr>
+              <w:rFonts w:ascii="Times New Roman" w:hAnsi="Times New Roman" w:cs="Times New Roman"/>
+              <w:sz w:val="28"/>
+              <w:szCs w:val="28"/>
+              <w:lang w:val="en-US"/>
+            </w:rPr>
+            <w:fldChar w:fldCharType="separate"/>
+          </w:r>
+          <w:r>
+            <w:rPr>
+              <w:rFonts w:ascii="Times New Roman" w:hAnsi="Times New Roman" w:cs="Times New Roman"/>
+              <w:noProof/>
+              <w:sz w:val="28"/>
+              <w:szCs w:val="28"/>
+              <w:lang w:val="en-US"/>
+            </w:rPr>
+            <w:t xml:space="preserve"> </w:t>
+          </w:r>
+          <w:r>
+            <w:rPr>
+              <w:rFonts w:ascii="Times New Roman" w:hAnsi="Times New Roman" w:cs="Times New Roman"/>
+              <w:noProof/>
+              <w:sz w:val="28"/>
+              <w:szCs w:val="28"/>
+              <w:lang w:val="en-US"/>
+            </w:rPr>
+            <w:t>[12]</w:t>
+          </w:r>
+          <w:r>
+            <w:rPr>
+              <w:rFonts w:ascii="Times New Roman" w:hAnsi="Times New Roman" w:cs="Times New Roman"/>
+              <w:sz w:val="28"/>
+              <w:szCs w:val="28"/>
+              <w:lang w:val="en-US"/>
+            </w:rPr>
+            <w:fldChar w:fldCharType="end"/>
+          </w:r>
+        </w:sdtContent>
+      </w:sdt>
       <w:r>
         <w:rPr>
           <w:rFonts w:ascii="Times New Roman" w:hAnsi="Times New Roman" w:cs="Times New Roman"/>
@@ -7348,7 +8302,23 @@
           <w:sz w:val="28"/>
           <w:szCs w:val="28"/>
         </w:rPr>
-        <w:t>библиотека позволяваща за асинхронно изпращане на информация към клиента.</w:t>
+        <w:t>библиотека позволяваща</w:t>
+      </w:r>
+      <w:r>
+        <w:rPr>
+          <w:rFonts w:ascii="Times New Roman" w:hAnsi="Times New Roman" w:cs="Times New Roman"/>
+          <w:sz w:val="28"/>
+          <w:szCs w:val="28"/>
+        </w:rPr>
+        <w:t xml:space="preserve"> </w:t>
+      </w:r>
+      <w:r>
+        <w:rPr>
+          <w:rFonts w:ascii="Times New Roman" w:hAnsi="Times New Roman" w:cs="Times New Roman"/>
+          <w:sz w:val="28"/>
+          <w:szCs w:val="28"/>
+        </w:rPr>
+        <w:t>асинхронно изпращане на информация към клиента.</w:t>
       </w:r>
     </w:p>
     <w:p>
@@ -7396,6 +8366,66 @@
         </w:rPr>
         <w:t xml:space="preserve"> </w:t>
       </w:r>
+      <w:sdt>
+        <w:sdtPr>
+          <w:rPr>
+            <w:rFonts w:ascii="Times New Roman" w:hAnsi="Times New Roman" w:cs="Times New Roman"/>
+            <w:sz w:val="28"/>
+            <w:szCs w:val="28"/>
+            <w:lang w:val="en-US"/>
+          </w:rPr>
+          <w:id w:val="-1541507984"/>
+          <w:citation/>
+        </w:sdtPr>
+        <w:sdtContent>
+          <w:r>
+            <w:rPr>
+              <w:rFonts w:ascii="Times New Roman" w:hAnsi="Times New Roman" w:cs="Times New Roman"/>
+              <w:sz w:val="28"/>
+              <w:szCs w:val="28"/>
+              <w:lang w:val="en-US"/>
+            </w:rPr>
+            <w:fldChar w:fldCharType="begin"/>
+          </w:r>
+          <w:r>
+            <w:rPr>
+              <w:rFonts w:ascii="Times New Roman" w:hAnsi="Times New Roman" w:cs="Times New Roman"/>
+              <w:sz w:val="28"/>
+              <w:szCs w:val="28"/>
+              <w:lang w:val="en-US"/>
+            </w:rPr>
+            <w:instrText xml:space="preserve"> CITATION Mud \l 1033 </w:instrText>
+          </w:r>
+          <w:r>
+            <w:rPr>
+              <w:rFonts w:ascii="Times New Roman" w:hAnsi="Times New Roman" w:cs="Times New Roman"/>
+              <w:sz w:val="28"/>
+              <w:szCs w:val="28"/>
+              <w:lang w:val="en-US"/>
+            </w:rPr>
+            <w:fldChar w:fldCharType="separate"/>
+          </w:r>
+          <w:r>
+            <w:rPr>
+              <w:rFonts w:ascii="Times New Roman" w:hAnsi="Times New Roman" w:cs="Times New Roman"/>
+              <w:noProof/>
+              <w:sz w:val="28"/>
+              <w:szCs w:val="28"/>
+              <w:lang w:val="en-US"/>
+            </w:rPr>
+            <w:t>[13]</w:t>
+          </w:r>
+          <w:r>
+            <w:rPr>
+              <w:rFonts w:ascii="Times New Roman" w:hAnsi="Times New Roman" w:cs="Times New Roman"/>
+              <w:sz w:val="28"/>
+              <w:szCs w:val="28"/>
+              <w:lang w:val="en-US"/>
+            </w:rPr>
+            <w:fldChar w:fldCharType="end"/>
+          </w:r>
+        </w:sdtContent>
+      </w:sdt>
       <w:r>
         <w:rPr>
           <w:rFonts w:ascii="Times New Roman" w:hAnsi="Times New Roman" w:cs="Times New Roman"/>
@@ -7419,7 +8449,39 @@
           <w:sz w:val="28"/>
           <w:szCs w:val="28"/>
         </w:rPr>
-        <w:t xml:space="preserve"> компоненти, която улеснява създаването и разбиране на елементи от потребителския интерфейс.</w:t>
+        <w:t xml:space="preserve"> компоненти, която улеснява създаването и разбиране</w:t>
+      </w:r>
+      <w:r>
+        <w:rPr>
+          <w:rFonts w:ascii="Times New Roman" w:hAnsi="Times New Roman" w:cs="Times New Roman"/>
+          <w:sz w:val="28"/>
+          <w:szCs w:val="28"/>
+        </w:rPr>
+        <w:t>то</w:t>
+      </w:r>
+      <w:r>
+        <w:rPr>
+          <w:rFonts w:ascii="Times New Roman" w:hAnsi="Times New Roman" w:cs="Times New Roman"/>
+          <w:sz w:val="28"/>
+          <w:szCs w:val="28"/>
+        </w:rPr>
+        <w:t xml:space="preserve"> на елементи</w:t>
+      </w:r>
+      <w:r>
+        <w:rPr>
+          <w:rFonts w:ascii="Times New Roman" w:hAnsi="Times New Roman" w:cs="Times New Roman"/>
+          <w:sz w:val="28"/>
+          <w:szCs w:val="28"/>
+        </w:rPr>
+        <w:t>те</w:t>
+      </w:r>
+      <w:r>
+        <w:rPr>
+          <w:rFonts w:ascii="Times New Roman" w:hAnsi="Times New Roman" w:cs="Times New Roman"/>
+          <w:sz w:val="28"/>
+          <w:szCs w:val="28"/>
+        </w:rPr>
+        <w:t xml:space="preserve"> от потребителския интерфейс.</w:t>
       </w:r>
     </w:p>
     <w:p>
@@ -7500,6 +8562,76 @@
         <w:t>nterop</w:t>
       </w:r>
       <w:proofErr w:type="spellEnd"/>
+      <w:sdt>
+        <w:sdtPr>
+          <w:rPr>
+            <w:rFonts w:ascii="Times New Roman" w:hAnsi="Times New Roman" w:cs="Times New Roman"/>
+            <w:sz w:val="28"/>
+            <w:szCs w:val="28"/>
+            <w:lang w:val="en-US"/>
+          </w:rPr>
+          <w:id w:val="-1948612247"/>
+          <w:citation/>
+        </w:sdtPr>
+        <w:sdtContent>
+          <w:r>
+            <w:rPr>
+              <w:rFonts w:ascii="Times New Roman" w:hAnsi="Times New Roman" w:cs="Times New Roman"/>
+              <w:sz w:val="28"/>
+              <w:szCs w:val="28"/>
+              <w:lang w:val="en-US"/>
+            </w:rPr>
+            <w:fldChar w:fldCharType="begin"/>
+          </w:r>
+          <w:r>
+            <w:rPr>
+              <w:rFonts w:ascii="Times New Roman" w:hAnsi="Times New Roman" w:cs="Times New Roman"/>
+              <w:sz w:val="28"/>
+              <w:szCs w:val="28"/>
+              <w:lang w:val="en-US"/>
+            </w:rPr>
+            <w:instrText xml:space="preserve">CITATION JSi \l 1033 </w:instrText>
+          </w:r>
+          <w:r>
+            <w:rPr>
+              <w:rFonts w:ascii="Times New Roman" w:hAnsi="Times New Roman" w:cs="Times New Roman"/>
+              <w:sz w:val="28"/>
+              <w:szCs w:val="28"/>
+              <w:lang w:val="en-US"/>
+            </w:rPr>
+            <w:fldChar w:fldCharType="separate"/>
+          </w:r>
+          <w:r>
+            <w:rPr>
+              <w:rFonts w:ascii="Times New Roman" w:hAnsi="Times New Roman" w:cs="Times New Roman"/>
+              <w:noProof/>
+              <w:sz w:val="28"/>
+              <w:szCs w:val="28"/>
+              <w:lang w:val="en-US"/>
+            </w:rPr>
+            <w:t xml:space="preserve"> </w:t>
+          </w:r>
+          <w:r>
+            <w:rPr>
+              <w:rFonts w:ascii="Times New Roman" w:hAnsi="Times New Roman" w:cs="Times New Roman"/>
+              <w:noProof/>
+              <w:sz w:val="28"/>
+              <w:szCs w:val="28"/>
+              <w:lang w:val="en-US"/>
+            </w:rPr>
+            <w:t>[14]</w:t>
+          </w:r>
+          <w:r>
+            <w:rPr>
+              <w:rFonts w:ascii="Times New Roman" w:hAnsi="Times New Roman" w:cs="Times New Roman"/>
+              <w:sz w:val="28"/>
+              <w:szCs w:val="28"/>
+              <w:lang w:val="en-US"/>
+            </w:rPr>
+            <w:fldChar w:fldCharType="end"/>
+          </w:r>
+        </w:sdtContent>
+      </w:sdt>
       <w:r>
         <w:rPr>
           <w:rFonts w:ascii="Times New Roman" w:hAnsi="Times New Roman" w:cs="Times New Roman"/>
@@ -7573,7 +8705,23 @@
           <w:sz w:val="28"/>
           <w:szCs w:val="28"/>
         </w:rPr>
-        <w:t xml:space="preserve">кода да изпълни </w:t>
+        <w:t>код</w:t>
+      </w:r>
+      <w:r>
+        <w:rPr>
+          <w:rFonts w:ascii="Times New Roman" w:hAnsi="Times New Roman" w:cs="Times New Roman"/>
+          <w:sz w:val="28"/>
+          <w:szCs w:val="28"/>
+        </w:rPr>
+        <w:t>ът</w:t>
+      </w:r>
+      <w:r>
+        <w:rPr>
+          <w:rFonts w:ascii="Times New Roman" w:hAnsi="Times New Roman" w:cs="Times New Roman"/>
+          <w:sz w:val="28"/>
+          <w:szCs w:val="28"/>
+        </w:rPr>
+        <w:t xml:space="preserve"> да изпълни </w:t>
       </w:r>
       <w:r>
         <w:rPr>
@@ -7623,7 +8771,7 @@
           <w:sz w:val="28"/>
           <w:szCs w:val="28"/>
         </w:rPr>
-        <w:t xml:space="preserve">браузър или други софтуери, от трети страни. </w:t>
+        <w:t xml:space="preserve">браузър или други софтуери от трети страни. </w:t>
       </w:r>
     </w:p>
     <w:p>
@@ -7671,6 +8819,76 @@
         </w:rPr>
         <w:t>Google Charts</w:t>
       </w:r>
+      <w:sdt>
+        <w:sdtPr>
+          <w:rPr>
+            <w:rFonts w:ascii="Times New Roman" w:hAnsi="Times New Roman" w:cs="Times New Roman"/>
+            <w:sz w:val="28"/>
+            <w:szCs w:val="28"/>
+            <w:lang w:val="en-US"/>
+          </w:rPr>
+          <w:id w:val="2095118783"/>
+          <w:citation/>
+        </w:sdtPr>
+        <w:sdtContent>
+          <w:r>
+            <w:rPr>
+              <w:rFonts w:ascii="Times New Roman" w:hAnsi="Times New Roman" w:cs="Times New Roman"/>
+              <w:sz w:val="28"/>
+              <w:szCs w:val="28"/>
+              <w:lang w:val="en-US"/>
+            </w:rPr>
+            <w:fldChar w:fldCharType="begin"/>
+          </w:r>
+          <w:r>
+            <w:rPr>
+              <w:rFonts w:ascii="Times New Roman" w:hAnsi="Times New Roman" w:cs="Times New Roman"/>
+              <w:sz w:val="28"/>
+              <w:szCs w:val="28"/>
+              <w:lang w:val="en-US"/>
+            </w:rPr>
+            <w:instrText xml:space="preserve"> CITATION Goo \l 1033 </w:instrText>
+          </w:r>
+          <w:r>
+            <w:rPr>
+              <w:rFonts w:ascii="Times New Roman" w:hAnsi="Times New Roman" w:cs="Times New Roman"/>
+              <w:sz w:val="28"/>
+              <w:szCs w:val="28"/>
+              <w:lang w:val="en-US"/>
+            </w:rPr>
+            <w:fldChar w:fldCharType="separate"/>
+          </w:r>
+          <w:r>
+            <w:rPr>
+              <w:rFonts w:ascii="Times New Roman" w:hAnsi="Times New Roman" w:cs="Times New Roman"/>
+              <w:noProof/>
+              <w:sz w:val="28"/>
+              <w:szCs w:val="28"/>
+              <w:lang w:val="en-US"/>
+            </w:rPr>
+            <w:t xml:space="preserve"> </w:t>
+          </w:r>
+          <w:r>
+            <w:rPr>
+              <w:rFonts w:ascii="Times New Roman" w:hAnsi="Times New Roman" w:cs="Times New Roman"/>
+              <w:noProof/>
+              <w:sz w:val="28"/>
+              <w:szCs w:val="28"/>
+              <w:lang w:val="en-US"/>
+            </w:rPr>
+            <w:t>[15]</w:t>
+          </w:r>
+          <w:r>
+            <w:rPr>
+              <w:rFonts w:ascii="Times New Roman" w:hAnsi="Times New Roman" w:cs="Times New Roman"/>
+              <w:sz w:val="28"/>
+              <w:szCs w:val="28"/>
+              <w:lang w:val="en-US"/>
+            </w:rPr>
+            <w:fldChar w:fldCharType="end"/>
+          </w:r>
+        </w:sdtContent>
+      </w:sdt>
       <w:r>
         <w:rPr>
           <w:rFonts w:ascii="Times New Roman" w:hAnsi="Times New Roman" w:cs="Times New Roman"/>
@@ -7701,7 +8919,7 @@
           <w:sz w:val="28"/>
           <w:szCs w:val="28"/>
         </w:rPr>
-        <w:t xml:space="preserve">във </w:t>
+        <w:t xml:space="preserve">в </w:t>
       </w:r>
       <w:r>
         <w:rPr>
@@ -7773,6 +8991,448 @@
     </w:p>
     <w:p>
       <w:pPr>
+        <w:pStyle w:val="Heading2"/>
+        <w:rPr>
+          <w:lang w:val="en-US"/>
+        </w:rPr>
+      </w:pPr>
+      <w:r>
+        <w:rPr>
+          <w:lang w:val="en-US"/>
+        </w:rPr>
+        <w:t>DBeaver</w:t>
+      </w:r>
+    </w:p>
+    <w:p>
+      <w:r>
+        <w:rPr>
+          <w:rFonts w:ascii="Times New Roman" w:hAnsi="Times New Roman" w:cs="Times New Roman"/>
+          <w:sz w:val="28"/>
+          <w:szCs w:val="28"/>
+          <w:lang w:val="en-US"/>
+        </w:rPr>
+        <w:t>DBeaver</w:t>
+      </w:r>
+      <w:sdt>
+        <w:sdtPr>
+          <w:rPr>
+            <w:rFonts w:ascii="Times New Roman" w:hAnsi="Times New Roman" w:cs="Times New Roman"/>
+            <w:sz w:val="28"/>
+            <w:szCs w:val="28"/>
+            <w:lang w:val="en-US"/>
+          </w:rPr>
+          <w:id w:val="-773322460"/>
+          <w:citation/>
+        </w:sdtPr>
+        <w:sdtContent>
+          <w:r>
+            <w:rPr>
+              <w:rFonts w:ascii="Times New Roman" w:hAnsi="Times New Roman" w:cs="Times New Roman"/>
+              <w:sz w:val="28"/>
+              <w:szCs w:val="28"/>
+              <w:lang w:val="en-US"/>
+            </w:rPr>
+            <w:fldChar w:fldCharType="begin"/>
+          </w:r>
+          <w:r>
+            <w:rPr>
+              <w:rFonts w:ascii="Times New Roman" w:hAnsi="Times New Roman" w:cs="Times New Roman"/>
+              <w:sz w:val="28"/>
+              <w:szCs w:val="28"/>
+              <w:lang w:val="en-US"/>
+            </w:rPr>
+            <w:instrText xml:space="preserve"> CITATION DBe \l 1033 </w:instrText>
+          </w:r>
+          <w:r>
+            <w:rPr>
+              <w:rFonts w:ascii="Times New Roman" w:hAnsi="Times New Roman" w:cs="Times New Roman"/>
+              <w:sz w:val="28"/>
+              <w:szCs w:val="28"/>
+              <w:lang w:val="en-US"/>
+            </w:rPr>
+            <w:fldChar w:fldCharType="separate"/>
+          </w:r>
+          <w:r>
+            <w:rPr>
+              <w:rFonts w:ascii="Times New Roman" w:hAnsi="Times New Roman" w:cs="Times New Roman"/>
+              <w:noProof/>
+              <w:sz w:val="28"/>
+              <w:szCs w:val="28"/>
+              <w:lang w:val="en-US"/>
+            </w:rPr>
+            <w:t xml:space="preserve"> </w:t>
+          </w:r>
+          <w:r>
+            <w:rPr>
+              <w:rFonts w:ascii="Times New Roman" w:hAnsi="Times New Roman" w:cs="Times New Roman"/>
+              <w:noProof/>
+              <w:sz w:val="28"/>
+              <w:szCs w:val="28"/>
+              <w:lang w:val="en-US"/>
+            </w:rPr>
+            <w:t>[16]</w:t>
+          </w:r>
+          <w:r>
+            <w:rPr>
+              <w:rFonts w:ascii="Times New Roman" w:hAnsi="Times New Roman" w:cs="Times New Roman"/>
+              <w:sz w:val="28"/>
+              <w:szCs w:val="28"/>
+              <w:lang w:val="en-US"/>
+            </w:rPr>
+            <w:fldChar w:fldCharType="end"/>
+          </w:r>
+        </w:sdtContent>
+      </w:sdt>
+      <w:r>
+        <w:rPr>
+          <w:rFonts w:ascii="Times New Roman" w:hAnsi="Times New Roman" w:cs="Times New Roman"/>
+          <w:sz w:val="28"/>
+          <w:szCs w:val="28"/>
+          <w:lang w:val="en-US"/>
+        </w:rPr>
+        <w:t xml:space="preserve"> </w:t>
+      </w:r>
+      <w:r>
+        <w:rPr>
+          <w:rFonts w:ascii="Times New Roman" w:hAnsi="Times New Roman" w:cs="Times New Roman"/>
+          <w:sz w:val="28"/>
+          <w:szCs w:val="28"/>
+        </w:rPr>
+        <w:t xml:space="preserve">е </w:t>
+      </w:r>
+      <w:r>
+        <w:rPr>
+          <w:rFonts w:ascii="Times New Roman" w:hAnsi="Times New Roman" w:cs="Times New Roman"/>
+          <w:sz w:val="28"/>
+          <w:szCs w:val="28"/>
+        </w:rPr>
+        <w:t>инструмент</w:t>
+      </w:r>
+      <w:r>
+        <w:rPr>
+          <w:rFonts w:ascii="Times New Roman" w:hAnsi="Times New Roman" w:cs="Times New Roman"/>
+          <w:sz w:val="28"/>
+          <w:szCs w:val="28"/>
+          <w:lang w:val="en-US"/>
+        </w:rPr>
+        <w:t xml:space="preserve"> </w:t>
+      </w:r>
+      <w:r>
+        <w:rPr>
+          <w:rFonts w:ascii="Times New Roman" w:hAnsi="Times New Roman" w:cs="Times New Roman"/>
+          <w:sz w:val="28"/>
+          <w:szCs w:val="28"/>
+        </w:rPr>
+        <w:t>с отворен код,</w:t>
+      </w:r>
+      <w:r>
+        <w:rPr>
+          <w:rFonts w:ascii="Times New Roman" w:hAnsi="Times New Roman" w:cs="Times New Roman"/>
+          <w:sz w:val="28"/>
+          <w:szCs w:val="28"/>
+        </w:rPr>
+        <w:t xml:space="preserve"> който позволява лесна и визуална интеракция с база данни, независимо от това какъв е нейният тип.</w:t>
+      </w:r>
+      <w:r>
+        <w:rPr>
+          <w:rFonts w:ascii="Times New Roman" w:hAnsi="Times New Roman" w:cs="Times New Roman"/>
+          <w:sz w:val="28"/>
+          <w:szCs w:val="28"/>
+        </w:rPr>
+        <w:t xml:space="preserve"> Позволява експорт или импорт</w:t>
+      </w:r>
+      <w:r>
+        <w:rPr>
+          <w:rFonts w:ascii="Times New Roman" w:hAnsi="Times New Roman" w:cs="Times New Roman"/>
+          <w:sz w:val="28"/>
+          <w:szCs w:val="28"/>
+        </w:rPr>
+        <w:t xml:space="preserve"> в различни файлов</w:t>
+      </w:r>
+      <w:r>
+        <w:rPr>
+          <w:rFonts w:ascii="Times New Roman" w:hAnsi="Times New Roman" w:cs="Times New Roman"/>
+          <w:sz w:val="28"/>
+          <w:szCs w:val="28"/>
+        </w:rPr>
+        <w:t>и формати</w:t>
+      </w:r>
+      <w:r>
+        <w:rPr>
+          <w:rFonts w:ascii="Times New Roman" w:hAnsi="Times New Roman" w:cs="Times New Roman"/>
+          <w:sz w:val="28"/>
+          <w:szCs w:val="28"/>
+        </w:rPr>
+        <w:t xml:space="preserve"> като </w:t>
+      </w:r>
+      <w:r>
+        <w:rPr>
+          <w:rFonts w:ascii="Times New Roman" w:hAnsi="Times New Roman" w:cs="Times New Roman"/>
+          <w:sz w:val="28"/>
+          <w:szCs w:val="28"/>
+          <w:lang w:val="en-US"/>
+        </w:rPr>
+        <w:t>CSV, XML, JSON</w:t>
+      </w:r>
+      <w:r>
+        <w:rPr>
+          <w:rFonts w:ascii="Times New Roman" w:hAnsi="Times New Roman" w:cs="Times New Roman"/>
+          <w:sz w:val="28"/>
+          <w:szCs w:val="28"/>
+        </w:rPr>
+        <w:t xml:space="preserve">. </w:t>
+      </w:r>
+    </w:p>
+    <w:p>
+      <w:pPr>
+        <w:pStyle w:val="Heading2"/>
+        <w:rPr>
+          <w:lang w:val="en-US"/>
+        </w:rPr>
+      </w:pPr>
+      <w:r>
+        <w:rPr>
+          <w:lang w:val="en-US"/>
+        </w:rPr>
+        <w:t>Rider</w:t>
+      </w:r>
+    </w:p>
+    <w:p>
+      <w:pPr>
+        <w:rPr>
+          <w:rFonts w:ascii="Times New Roman" w:hAnsi="Times New Roman" w:cs="Times New Roman"/>
+          <w:sz w:val="28"/>
+          <w:szCs w:val="28"/>
+          <w:lang w:val="en-US"/>
+        </w:rPr>
+      </w:pPr>
+      <w:r>
+        <w:rPr>
+          <w:rFonts w:ascii="Times New Roman" w:hAnsi="Times New Roman" w:cs="Times New Roman"/>
+          <w:sz w:val="28"/>
+          <w:szCs w:val="28"/>
+          <w:lang w:val="en-US"/>
+        </w:rPr>
+        <w:t>Rider</w:t>
+      </w:r>
+      <w:sdt>
+        <w:sdtPr>
+          <w:rPr>
+            <w:rFonts w:ascii="Times New Roman" w:hAnsi="Times New Roman" w:cs="Times New Roman"/>
+            <w:sz w:val="28"/>
+            <w:szCs w:val="28"/>
+            <w:lang w:val="en-US"/>
+          </w:rPr>
+          <w:id w:val="-723214348"/>
+          <w:citation/>
+        </w:sdtPr>
+        <w:sdtContent>
+          <w:r>
+            <w:rPr>
+              <w:rFonts w:ascii="Times New Roman" w:hAnsi="Times New Roman" w:cs="Times New Roman"/>
+              <w:sz w:val="28"/>
+              <w:szCs w:val="28"/>
+              <w:lang w:val="en-US"/>
+            </w:rPr>
+            <w:fldChar w:fldCharType="begin"/>
+          </w:r>
+          <w:r>
+            <w:rPr>
+              <w:rFonts w:ascii="Times New Roman" w:hAnsi="Times New Roman" w:cs="Times New Roman"/>
+              <w:sz w:val="28"/>
+              <w:szCs w:val="28"/>
+              <w:lang w:val="en-US"/>
+            </w:rPr>
+            <w:instrText xml:space="preserve"> CITATION Rid \l 1033 </w:instrText>
+          </w:r>
+          <w:r>
+            <w:rPr>
+              <w:rFonts w:ascii="Times New Roman" w:hAnsi="Times New Roman" w:cs="Times New Roman"/>
+              <w:sz w:val="28"/>
+              <w:szCs w:val="28"/>
+              <w:lang w:val="en-US"/>
+            </w:rPr>
+            <w:fldChar w:fldCharType="separate"/>
+          </w:r>
+          <w:r>
+            <w:rPr>
+              <w:rFonts w:ascii="Times New Roman" w:hAnsi="Times New Roman" w:cs="Times New Roman"/>
+              <w:noProof/>
+              <w:sz w:val="28"/>
+              <w:szCs w:val="28"/>
+              <w:lang w:val="en-US"/>
+            </w:rPr>
+            <w:t xml:space="preserve"> </w:t>
+          </w:r>
+          <w:r>
+            <w:rPr>
+              <w:rFonts w:ascii="Times New Roman" w:hAnsi="Times New Roman" w:cs="Times New Roman"/>
+              <w:noProof/>
+              <w:sz w:val="28"/>
+              <w:szCs w:val="28"/>
+              <w:lang w:val="en-US"/>
+            </w:rPr>
+            <w:t>[17]</w:t>
+          </w:r>
+          <w:r>
+            <w:rPr>
+              <w:rFonts w:ascii="Times New Roman" w:hAnsi="Times New Roman" w:cs="Times New Roman"/>
+              <w:sz w:val="28"/>
+              <w:szCs w:val="28"/>
+              <w:lang w:val="en-US"/>
+            </w:rPr>
+            <w:fldChar w:fldCharType="end"/>
+          </w:r>
+        </w:sdtContent>
+      </w:sdt>
+      <w:r>
+        <w:rPr>
+          <w:rFonts w:ascii="Times New Roman" w:hAnsi="Times New Roman" w:cs="Times New Roman"/>
+          <w:sz w:val="28"/>
+          <w:szCs w:val="28"/>
+          <w:lang w:val="en-US"/>
+        </w:rPr>
+        <w:t xml:space="preserve"> </w:t>
+      </w:r>
+      <w:r>
+        <w:rPr>
+          <w:rFonts w:ascii="Times New Roman" w:hAnsi="Times New Roman" w:cs="Times New Roman"/>
+          <w:sz w:val="28"/>
+          <w:szCs w:val="28"/>
+        </w:rPr>
+        <w:t>е интегрирана среда за разработка (</w:t>
+      </w:r>
+      <w:r>
+        <w:rPr>
+          <w:rFonts w:ascii="Times New Roman" w:hAnsi="Times New Roman" w:cs="Times New Roman"/>
+          <w:sz w:val="28"/>
+          <w:szCs w:val="28"/>
+          <w:lang w:val="en-US"/>
+        </w:rPr>
+        <w:t>IDE)</w:t>
+      </w:r>
+      <w:r>
+        <w:rPr>
+          <w:rFonts w:ascii="Times New Roman" w:hAnsi="Times New Roman" w:cs="Times New Roman"/>
+          <w:sz w:val="28"/>
+          <w:szCs w:val="28"/>
+        </w:rPr>
+        <w:t xml:space="preserve"> на компанията </w:t>
+      </w:r>
+      <w:r>
+        <w:rPr>
+          <w:rFonts w:ascii="Times New Roman" w:hAnsi="Times New Roman" w:cs="Times New Roman"/>
+          <w:sz w:val="28"/>
+          <w:szCs w:val="28"/>
+          <w:lang w:val="en-US"/>
+        </w:rPr>
+        <w:t>JetBrains</w:t>
+      </w:r>
+      <w:r>
+        <w:rPr>
+          <w:rFonts w:ascii="Times New Roman" w:hAnsi="Times New Roman" w:cs="Times New Roman"/>
+          <w:sz w:val="28"/>
+          <w:szCs w:val="28"/>
+        </w:rPr>
+        <w:t xml:space="preserve">, която е предназначена за разработване на софтуер чрез </w:t>
+      </w:r>
+      <w:r>
+        <w:rPr>
+          <w:rFonts w:ascii="Times New Roman" w:hAnsi="Times New Roman" w:cs="Times New Roman"/>
+          <w:sz w:val="28"/>
+          <w:szCs w:val="28"/>
+          <w:lang w:val="en-US"/>
+        </w:rPr>
+        <w:t>.NET</w:t>
+      </w:r>
+      <w:r>
+        <w:rPr>
+          <w:rFonts w:ascii="Times New Roman" w:hAnsi="Times New Roman" w:cs="Times New Roman"/>
+          <w:sz w:val="28"/>
+          <w:szCs w:val="28"/>
+        </w:rPr>
+        <w:t xml:space="preserve"> платформата</w:t>
+      </w:r>
+      <w:r>
+        <w:rPr>
+          <w:rFonts w:ascii="Times New Roman" w:hAnsi="Times New Roman" w:cs="Times New Roman"/>
+          <w:sz w:val="28"/>
+          <w:szCs w:val="28"/>
+          <w:lang w:val="en-US"/>
+        </w:rPr>
+        <w:t xml:space="preserve">, </w:t>
+      </w:r>
+      <w:r>
+        <w:rPr>
+          <w:rFonts w:ascii="Times New Roman" w:hAnsi="Times New Roman" w:cs="Times New Roman"/>
+          <w:sz w:val="28"/>
+          <w:szCs w:val="28"/>
+        </w:rPr>
+        <w:t xml:space="preserve">в която се използват езици като </w:t>
+      </w:r>
+      <w:r>
+        <w:rPr>
+          <w:rFonts w:ascii="Times New Roman" w:hAnsi="Times New Roman" w:cs="Times New Roman"/>
+          <w:sz w:val="28"/>
+          <w:szCs w:val="28"/>
+          <w:lang w:val="en-US"/>
+        </w:rPr>
+        <w:t xml:space="preserve">C# </w:t>
+      </w:r>
+      <w:r>
+        <w:rPr>
+          <w:rFonts w:ascii="Times New Roman" w:hAnsi="Times New Roman" w:cs="Times New Roman"/>
+          <w:sz w:val="28"/>
+          <w:szCs w:val="28"/>
+        </w:rPr>
+        <w:t xml:space="preserve">и </w:t>
+      </w:r>
+      <w:r>
+        <w:rPr>
+          <w:rFonts w:ascii="Times New Roman" w:hAnsi="Times New Roman" w:cs="Times New Roman"/>
+          <w:sz w:val="28"/>
+          <w:szCs w:val="28"/>
+          <w:lang w:val="en-US"/>
+        </w:rPr>
+        <w:t>F#</w:t>
+      </w:r>
+      <w:r>
+        <w:rPr>
+          <w:rFonts w:ascii="Times New Roman" w:hAnsi="Times New Roman" w:cs="Times New Roman"/>
+          <w:sz w:val="28"/>
+          <w:szCs w:val="28"/>
+        </w:rPr>
+        <w:t xml:space="preserve">, но и други популярни езици като </w:t>
+      </w:r>
+      <w:r>
+        <w:rPr>
+          <w:rFonts w:ascii="Times New Roman" w:hAnsi="Times New Roman" w:cs="Times New Roman"/>
+          <w:sz w:val="28"/>
+          <w:szCs w:val="28"/>
+          <w:lang w:val="en-US"/>
+        </w:rPr>
+        <w:t xml:space="preserve">JavaScript </w:t>
+      </w:r>
+      <w:r>
+        <w:rPr>
+          <w:rFonts w:ascii="Times New Roman" w:hAnsi="Times New Roman" w:cs="Times New Roman"/>
+          <w:sz w:val="28"/>
+          <w:szCs w:val="28"/>
+        </w:rPr>
+        <w:t xml:space="preserve">и </w:t>
+      </w:r>
+      <w:r>
+        <w:rPr>
+          <w:rFonts w:ascii="Times New Roman" w:hAnsi="Times New Roman" w:cs="Times New Roman"/>
+          <w:sz w:val="28"/>
+          <w:szCs w:val="28"/>
+          <w:lang w:val="en-US"/>
+        </w:rPr>
+        <w:t>TypeScript.</w:t>
+      </w:r>
+    </w:p>
+    <w:p>
+      <w:pPr>
         <w:pStyle w:val="Heading1"/>
       </w:pPr>
       <w:bookmarkStart w:id="15" w:name="_Toc167636614"/>
@@ -7863,6 +9523,7 @@
           <w:sz w:val="28"/>
           <w:szCs w:val="28"/>
         </w:rPr>
+        <w:lastRenderedPageBreak/>
         <w:t xml:space="preserve">За да се реализира този подход е нужно да се </w:t>
       </w:r>
       <w:proofErr w:type="spellStart"/>
@@ -8027,7 +9688,6 @@
           <w:sz w:val="28"/>
           <w:szCs w:val="28"/>
         </w:rPr>
-        <w:lastRenderedPageBreak/>
         <w:t xml:space="preserve">Всяка една променлива от тип </w:t>
       </w:r>
       <w:proofErr w:type="spellStart"/>
@@ -8056,7 +9716,7 @@
           <w:sz w:val="28"/>
           <w:szCs w:val="28"/>
         </w:rPr>
-        <w:t xml:space="preserve"> е </w:t>
+        <w:t xml:space="preserve"> </w:t>
       </w:r>
       <w:r>
         <w:rPr>
@@ -8141,15 +9801,47 @@
           <w:sz w:val="28"/>
           <w:szCs w:val="28"/>
         </w:rPr>
-        <w:t xml:space="preserve">е модела за потребителски данни. </w:t>
-      </w:r>
-      <w:r>
-        <w:rPr>
-          <w:rFonts w:ascii="Times New Roman" w:hAnsi="Times New Roman" w:cs="Times New Roman"/>
-          <w:sz w:val="28"/>
-          <w:szCs w:val="28"/>
-        </w:rPr>
-        <w:t xml:space="preserve">След генериране на миграцията и нейното прилагане към базата получаваме показаната на Фигура 4 схема на базата данни. </w:t>
+        <w:t>е модел</w:t>
+      </w:r>
+      <w:r>
+        <w:rPr>
+          <w:rFonts w:ascii="Times New Roman" w:hAnsi="Times New Roman" w:cs="Times New Roman"/>
+          <w:sz w:val="28"/>
+          <w:szCs w:val="28"/>
+        </w:rPr>
+        <w:t>ът</w:t>
+      </w:r>
+      <w:r>
+        <w:rPr>
+          <w:rFonts w:ascii="Times New Roman" w:hAnsi="Times New Roman" w:cs="Times New Roman"/>
+          <w:sz w:val="28"/>
+          <w:szCs w:val="28"/>
+        </w:rPr>
+        <w:t xml:space="preserve"> за потребителски данни. </w:t>
+      </w:r>
+      <w:r>
+        <w:rPr>
+          <w:rFonts w:ascii="Times New Roman" w:hAnsi="Times New Roman" w:cs="Times New Roman"/>
+          <w:sz w:val="28"/>
+          <w:szCs w:val="28"/>
+        </w:rPr>
+        <w:t>След генериране на миграцията и нейното прилагане към базата получаваме показаната на Фиг</w:t>
+      </w:r>
+      <w:r>
+        <w:rPr>
+          <w:rFonts w:ascii="Times New Roman" w:hAnsi="Times New Roman" w:cs="Times New Roman"/>
+          <w:sz w:val="28"/>
+          <w:szCs w:val="28"/>
+        </w:rPr>
+        <w:t>.</w:t>
+      </w:r>
+      <w:r>
+        <w:rPr>
+          <w:rFonts w:ascii="Times New Roman" w:hAnsi="Times New Roman" w:cs="Times New Roman"/>
+          <w:sz w:val="28"/>
+          <w:szCs w:val="28"/>
+        </w:rPr>
+        <w:t xml:space="preserve"> 4 схема на базата данни. </w:t>
       </w:r>
     </w:p>
     <w:p>
@@ -8161,7 +9853,7 @@
           <w:noProof/>
         </w:rPr>
         <w:drawing>
-          <wp:inline distT="0" distB="0" distL="0" distR="0" wp14:anchorId="63966794" wp14:editId="159705E4">
+          <wp:inline distT="0" distB="0" distL="0" distR="0" wp14:anchorId="63966794" wp14:editId="03D8F35E">
             <wp:extent cx="6383655" cy="3789680"/>
             <wp:effectExtent l="0" t="0" r="0" b="0"/>
             <wp:docPr id="1077610962" name="Picture 1" descr="A computer screen with many black and white text&#10;&#10;Description automatically generated with medium confidence"/>
@@ -8244,6 +9936,7 @@
         <w:rPr>
           <w:lang w:val="en-US"/>
         </w:rPr>
+        <w:lastRenderedPageBreak/>
         <w:t>LibraryManga</w:t>
       </w:r>
       <w:r>
@@ -8727,25 +10420,7 @@
           <w:sz w:val="28"/>
           <w:szCs w:val="28"/>
         </w:rPr>
-        <w:t xml:space="preserve">до </w:t>
-      </w:r>
-      <w:proofErr w:type="gramStart"/>
-      <w:r>
-        <w:rPr>
-          <w:rFonts w:ascii="Times New Roman" w:hAnsi="Times New Roman" w:cs="Times New Roman"/>
-          <w:sz w:val="28"/>
-          <w:szCs w:val="28"/>
-        </w:rPr>
-        <w:t>18</w:t>
-      </w:r>
-      <w:proofErr w:type="gramEnd"/>
-      <w:r>
-        <w:rPr>
-          <w:rFonts w:ascii="Times New Roman" w:hAnsi="Times New Roman" w:cs="Times New Roman"/>
-          <w:sz w:val="28"/>
-          <w:szCs w:val="28"/>
-        </w:rPr>
-        <w:t xml:space="preserve"> години</w:t>
+        <w:t>до 18 години</w:t>
       </w:r>
     </w:p>
     <w:p>
@@ -8777,25 +10452,7 @@
           <w:sz w:val="28"/>
           <w:szCs w:val="28"/>
         </w:rPr>
-        <w:t xml:space="preserve">за момичета до </w:t>
-      </w:r>
-      <w:proofErr w:type="gramStart"/>
-      <w:r>
-        <w:rPr>
-          <w:rFonts w:ascii="Times New Roman" w:hAnsi="Times New Roman" w:cs="Times New Roman"/>
-          <w:sz w:val="28"/>
-          <w:szCs w:val="28"/>
-        </w:rPr>
-        <w:t>18</w:t>
-      </w:r>
-      <w:proofErr w:type="gramEnd"/>
-      <w:r>
-        <w:rPr>
-          <w:rFonts w:ascii="Times New Roman" w:hAnsi="Times New Roman" w:cs="Times New Roman"/>
-          <w:sz w:val="28"/>
-          <w:szCs w:val="28"/>
-        </w:rPr>
-        <w:t xml:space="preserve"> години</w:t>
+        <w:t>за момичета до 18 години</w:t>
       </w:r>
     </w:p>
     <w:p>
@@ -8827,25 +10484,7 @@
           <w:sz w:val="28"/>
           <w:szCs w:val="28"/>
         </w:rPr>
-        <w:t xml:space="preserve">за мъже над </w:t>
-      </w:r>
-      <w:proofErr w:type="gramStart"/>
-      <w:r>
-        <w:rPr>
-          <w:rFonts w:ascii="Times New Roman" w:hAnsi="Times New Roman" w:cs="Times New Roman"/>
-          <w:sz w:val="28"/>
-          <w:szCs w:val="28"/>
-        </w:rPr>
-        <w:t>18</w:t>
-      </w:r>
-      <w:proofErr w:type="gramEnd"/>
-      <w:r>
-        <w:rPr>
-          <w:rFonts w:ascii="Times New Roman" w:hAnsi="Times New Roman" w:cs="Times New Roman"/>
-          <w:sz w:val="28"/>
-          <w:szCs w:val="28"/>
-        </w:rPr>
-        <w:t xml:space="preserve"> години</w:t>
+        <w:t>за мъже над 18 години</w:t>
       </w:r>
     </w:p>
     <w:p>
@@ -8877,25 +10516,7 @@
           <w:sz w:val="28"/>
           <w:szCs w:val="28"/>
         </w:rPr>
-        <w:t xml:space="preserve">за жени над </w:t>
-      </w:r>
-      <w:proofErr w:type="gramStart"/>
-      <w:r>
-        <w:rPr>
-          <w:rFonts w:ascii="Times New Roman" w:hAnsi="Times New Roman" w:cs="Times New Roman"/>
-          <w:sz w:val="28"/>
-          <w:szCs w:val="28"/>
-        </w:rPr>
-        <w:t>18</w:t>
-      </w:r>
-      <w:proofErr w:type="gramEnd"/>
-      <w:r>
-        <w:rPr>
-          <w:rFonts w:ascii="Times New Roman" w:hAnsi="Times New Roman" w:cs="Times New Roman"/>
-          <w:sz w:val="28"/>
-          <w:szCs w:val="28"/>
-        </w:rPr>
-        <w:t xml:space="preserve"> години</w:t>
+        <w:t>за жени над 18 години</w:t>
       </w:r>
     </w:p>
     <w:p>
@@ -8919,7 +10540,6 @@
           <w:szCs w:val="28"/>
           <w:lang w:val="en-US"/>
         </w:rPr>
-        <w:lastRenderedPageBreak/>
         <w:t>Type</w:t>
       </w:r>
       <w:r>
@@ -9117,25 +10737,7 @@
           <w:sz w:val="28"/>
           <w:szCs w:val="28"/>
         </w:rPr>
-        <w:t xml:space="preserve"> с </w:t>
-      </w:r>
-      <w:proofErr w:type="gramStart"/>
-      <w:r>
-        <w:rPr>
-          <w:rFonts w:ascii="Times New Roman" w:hAnsi="Times New Roman" w:cs="Times New Roman"/>
-          <w:sz w:val="28"/>
-          <w:szCs w:val="28"/>
-        </w:rPr>
-        <w:t>3</w:t>
-      </w:r>
-      <w:proofErr w:type="gramEnd"/>
-      <w:r>
-        <w:rPr>
-          <w:rFonts w:ascii="Times New Roman" w:hAnsi="Times New Roman" w:cs="Times New Roman"/>
-          <w:sz w:val="28"/>
-          <w:szCs w:val="28"/>
-        </w:rPr>
-        <w:t xml:space="preserve"> възможни стойности</w:t>
+        <w:t xml:space="preserve"> с 3 възможни стойности</w:t>
       </w:r>
     </w:p>
     <w:p>
@@ -9673,6 +11275,7 @@
           <w:sz w:val="28"/>
           <w:szCs w:val="28"/>
         </w:rPr>
+        <w:lastRenderedPageBreak/>
         <w:t>М</w:t>
       </w:r>
       <w:r>
@@ -10175,7 +11778,6 @@
           <w:szCs w:val="28"/>
           <w:lang w:val="en-US"/>
         </w:rPr>
-        <w:lastRenderedPageBreak/>
         <w:t>InProgress</w:t>
       </w:r>
       <w:r>
@@ -10855,6 +12457,7 @@
           <w:szCs w:val="28"/>
           <w:lang w:val="en-US"/>
         </w:rPr>
+        <w:lastRenderedPageBreak/>
         <w:t>UserId</w:t>
       </w:r>
       <w:proofErr w:type="spellEnd"/>
@@ -11117,7 +12720,6 @@
       </w:pPr>
       <w:bookmarkStart w:id="22" w:name="_Toc167636619"/>
       <w:r>
-        <w:lastRenderedPageBreak/>
         <w:t xml:space="preserve">Първоначални данни за </w:t>
       </w:r>
       <w:proofErr w:type="spellStart"/>
@@ -11230,7 +12832,7 @@
               <w:szCs w:val="28"/>
               <w:lang w:val="en-US"/>
             </w:rPr>
-            <w:t>[1]</w:t>
+            <w:t>[18]</w:t>
           </w:r>
           <w:r>
             <w:rPr>
@@ -11385,7 +12987,23 @@
           <w:sz w:val="28"/>
           <w:szCs w:val="28"/>
         </w:rPr>
-        <w:t xml:space="preserve">, които позволяват за лесна интеракция с файлове от този тип. </w:t>
+        <w:t>, които позволяват</w:t>
+      </w:r>
+      <w:r>
+        <w:rPr>
+          <w:rFonts w:ascii="Times New Roman" w:hAnsi="Times New Roman" w:cs="Times New Roman"/>
+          <w:sz w:val="28"/>
+          <w:szCs w:val="28"/>
+        </w:rPr>
+        <w:t xml:space="preserve"> </w:t>
+      </w:r>
+      <w:r>
+        <w:rPr>
+          <w:rFonts w:ascii="Times New Roman" w:hAnsi="Times New Roman" w:cs="Times New Roman"/>
+          <w:sz w:val="28"/>
+          <w:szCs w:val="28"/>
+        </w:rPr>
+        <w:t xml:space="preserve">лесна интеракция с файлове от този тип. </w:t>
       </w:r>
     </w:p>
     <w:p>
@@ -11540,7 +13158,23 @@
           <w:sz w:val="28"/>
           <w:szCs w:val="28"/>
         </w:rPr>
-        <w:t xml:space="preserve"> започва четенето на файла, А с </w:t>
+        <w:t xml:space="preserve"> започва четенето на файла, </w:t>
+      </w:r>
+      <w:r>
+        <w:rPr>
+          <w:rFonts w:ascii="Times New Roman" w:hAnsi="Times New Roman" w:cs="Times New Roman"/>
+          <w:sz w:val="28"/>
+          <w:szCs w:val="28"/>
+        </w:rPr>
+        <w:t>а</w:t>
+      </w:r>
+      <w:r>
+        <w:rPr>
+          <w:rFonts w:ascii="Times New Roman" w:hAnsi="Times New Roman" w:cs="Times New Roman"/>
+          <w:sz w:val="28"/>
+          <w:szCs w:val="28"/>
+        </w:rPr>
+        <w:t xml:space="preserve"> с </w:t>
       </w:r>
       <w:proofErr w:type="spellStart"/>
       <w:r>
@@ -11602,6 +13236,7 @@
           <w:szCs w:val="28"/>
           <w:lang w:val="en-US"/>
         </w:rPr>
+        <w:lastRenderedPageBreak/>
         <w:drawing>
           <wp:inline distT="0" distB="0" distL="0" distR="0" wp14:anchorId="7DC07DC6" wp14:editId="6DE67C83">
             <wp:extent cx="5048955" cy="2219635"/>
@@ -11809,7 +13444,23 @@
           <w:sz w:val="28"/>
           <w:szCs w:val="28"/>
         </w:rPr>
-        <w:t xml:space="preserve">прочете списъка от обекти и да </w:t>
+        <w:t>прочете списък</w:t>
+      </w:r>
+      <w:r>
+        <w:rPr>
+          <w:rFonts w:ascii="Times New Roman" w:hAnsi="Times New Roman" w:cs="Times New Roman"/>
+          <w:sz w:val="28"/>
+          <w:szCs w:val="28"/>
+        </w:rPr>
+        <w:t>ът</w:t>
+      </w:r>
+      <w:r>
+        <w:rPr>
+          <w:rFonts w:ascii="Times New Roman" w:hAnsi="Times New Roman" w:cs="Times New Roman"/>
+          <w:sz w:val="28"/>
+          <w:szCs w:val="28"/>
+        </w:rPr>
+        <w:t xml:space="preserve"> от обекти и да </w:t>
       </w:r>
       <w:r>
         <w:rPr>
@@ -11897,7 +13548,6 @@
           <w:sz w:val="28"/>
           <w:szCs w:val="28"/>
         </w:rPr>
-        <w:lastRenderedPageBreak/>
         <w:drawing>
           <wp:inline distT="0" distB="0" distL="0" distR="0" wp14:anchorId="779D4828" wp14:editId="79C4EA21">
             <wp:extent cx="6383655" cy="4065270"/>
@@ -11993,7 +13643,16 @@
           <w:sz w:val="28"/>
           <w:szCs w:val="28"/>
         </w:rPr>
-        <w:t>Проверката представлява търсене в списъка с досега намерените автори дали вече съществува такъв автор. Ако не съществува такъв, той бива добавен към списъка с автори и се добавя релация между него и текущото произведение. Ако съществува се създава само релацията.</w:t>
+        <w:t xml:space="preserve">Проверката представлява търсене в списъка с досега намерените автори дали вече съществува такъв автор. Ако не съществува такъв, той бива добавен към списъка с </w:t>
+      </w:r>
+      <w:r>
+        <w:rPr>
+          <w:rFonts w:ascii="Times New Roman" w:hAnsi="Times New Roman" w:cs="Times New Roman"/>
+          <w:sz w:val="28"/>
+          <w:szCs w:val="28"/>
+        </w:rPr>
+        <w:lastRenderedPageBreak/>
+        <w:t>автори и се добавя релация между него и текущото произведение. Ако съществува се създава само релацията.</w:t>
       </w:r>
     </w:p>
     <w:p>
@@ -12079,7 +13738,6 @@
         </w:rPr>
         <w:t xml:space="preserve">След генерирането на трите файла е възможно те да бъдат внесени в базата чрез </w:t>
       </w:r>
-      <w:proofErr w:type="spellStart"/>
       <w:r>
         <w:rPr>
           <w:rFonts w:ascii="Times New Roman" w:hAnsi="Times New Roman" w:cs="Times New Roman"/>
@@ -12089,42 +13747,13 @@
         </w:rPr>
         <w:t>DBeaver</w:t>
       </w:r>
-      <w:proofErr w:type="spellEnd"/>
-      <w:r>
-        <w:rPr>
-          <w:rFonts w:ascii="Times New Roman" w:hAnsi="Times New Roman" w:cs="Times New Roman"/>
-          <w:sz w:val="28"/>
-          <w:szCs w:val="28"/>
-        </w:rPr>
-        <w:t xml:space="preserve">. </w:t>
-      </w:r>
-      <w:proofErr w:type="spellStart"/>
-      <w:r>
-        <w:rPr>
-          <w:rFonts w:ascii="Times New Roman" w:hAnsi="Times New Roman" w:cs="Times New Roman"/>
-          <w:sz w:val="28"/>
-          <w:szCs w:val="28"/>
-          <w:lang w:val="en-US"/>
-        </w:rPr>
-        <w:t>DBeaver</w:t>
-      </w:r>
-      <w:proofErr w:type="spellEnd"/>
-      <w:r>
-        <w:rPr>
-          <w:rFonts w:ascii="Times New Roman" w:hAnsi="Times New Roman" w:cs="Times New Roman"/>
-          <w:sz w:val="28"/>
-          <w:szCs w:val="28"/>
-          <w:lang w:val="en-US"/>
-        </w:rPr>
-        <w:t xml:space="preserve"> </w:t>
-      </w:r>
-      <w:r>
-        <w:rPr>
-          <w:rFonts w:ascii="Times New Roman" w:hAnsi="Times New Roman" w:cs="Times New Roman"/>
-          <w:sz w:val="28"/>
-          <w:szCs w:val="28"/>
-        </w:rPr>
-        <w:t xml:space="preserve">е софтуер който позволява лесна и визуална интеракция с база данни, независимо от това какъв е нейния тип. </w:t>
+      <w:r>
+        <w:rPr>
+          <w:rFonts w:ascii="Times New Roman" w:hAnsi="Times New Roman" w:cs="Times New Roman"/>
+          <w:sz w:val="28"/>
+          <w:szCs w:val="28"/>
+        </w:rPr>
+        <w:t>.</w:t>
       </w:r>
     </w:p>
     <w:p>
@@ -12270,12 +13899,12 @@
                 <w:tblLook w:val="04A0" w:firstRow="1" w:lastRow="0" w:firstColumn="1" w:lastColumn="0" w:noHBand="0" w:noVBand="1"/>
               </w:tblPr>
               <w:tblGrid>
-                <w:gridCol w:w="342"/>
-                <w:gridCol w:w="9801"/>
+                <w:gridCol w:w="442"/>
+                <w:gridCol w:w="9701"/>
               </w:tblGrid>
               <w:tr>
                 <w:trPr>
-                  <w:divId w:val="1210413451"/>
+                  <w:divId w:val="364016385"/>
                   <w:tblCellSpacing w:w="15" w:type="dxa"/>
                 </w:trPr>
                 <w:tc>
@@ -12314,6 +13943,789 @@
                       <w:rPr>
                         <w:noProof/>
                       </w:rPr>
+                      <w:t>„PostgreSQL,“ PostgreSQL Global Development Group, [Онлайн]. Available: https://www.postgresql.org/.</w:t>
+                    </w:r>
+                  </w:p>
+                </w:tc>
+              </w:tr>
+              <w:tr>
+                <w:trPr>
+                  <w:divId w:val="364016385"/>
+                  <w:tblCellSpacing w:w="15" w:type="dxa"/>
+                </w:trPr>
+                <w:tc>
+                  <w:tcPr>
+                    <w:tcW w:w="50" w:type="pct"/>
+                    <w:hideMark/>
+                  </w:tcPr>
+                  <w:p>
+                    <w:pPr>
+                      <w:pStyle w:val="Bibliography"/>
+                      <w:rPr>
+                        <w:noProof/>
+                      </w:rPr>
+                    </w:pPr>
+                    <w:r>
+                      <w:rPr>
+                        <w:noProof/>
+                      </w:rPr>
+                      <w:t xml:space="preserve">[2] </w:t>
+                    </w:r>
+                  </w:p>
+                </w:tc>
+                <w:tc>
+                  <w:tcPr>
+                    <w:tcW w:w="0" w:type="auto"/>
+                    <w:hideMark/>
+                  </w:tcPr>
+                  <w:p>
+                    <w:pPr>
+                      <w:pStyle w:val="Bibliography"/>
+                      <w:rPr>
+                        <w:noProof/>
+                      </w:rPr>
+                    </w:pPr>
+                    <w:r>
+                      <w:rPr>
+                        <w:noProof/>
+                      </w:rPr>
+                      <w:t>„ASP.NET Web API,“ Microsoft, [Онлайн]. Available: https://dotnet.microsoft.com/en-us/apps/aspnet/apis.</w:t>
+                    </w:r>
+                  </w:p>
+                </w:tc>
+              </w:tr>
+              <w:tr>
+                <w:trPr>
+                  <w:divId w:val="364016385"/>
+                  <w:tblCellSpacing w:w="15" w:type="dxa"/>
+                </w:trPr>
+                <w:tc>
+                  <w:tcPr>
+                    <w:tcW w:w="50" w:type="pct"/>
+                    <w:hideMark/>
+                  </w:tcPr>
+                  <w:p>
+                    <w:pPr>
+                      <w:pStyle w:val="Bibliography"/>
+                      <w:rPr>
+                        <w:noProof/>
+                      </w:rPr>
+                    </w:pPr>
+                    <w:r>
+                      <w:rPr>
+                        <w:noProof/>
+                      </w:rPr>
+                      <w:t xml:space="preserve">[3] </w:t>
+                    </w:r>
+                  </w:p>
+                </w:tc>
+                <w:tc>
+                  <w:tcPr>
+                    <w:tcW w:w="0" w:type="auto"/>
+                    <w:hideMark/>
+                  </w:tcPr>
+                  <w:p>
+                    <w:pPr>
+                      <w:pStyle w:val="Bibliography"/>
+                      <w:rPr>
+                        <w:noProof/>
+                      </w:rPr>
+                    </w:pPr>
+                    <w:r>
+                      <w:rPr>
+                        <w:noProof/>
+                      </w:rPr>
+                      <w:t>„Entity Framework Core,“ Microsoft, [Онлайн]. Available: https://learn.microsoft.com/en-us/ef/core/.</w:t>
+                    </w:r>
+                  </w:p>
+                </w:tc>
+              </w:tr>
+              <w:tr>
+                <w:trPr>
+                  <w:divId w:val="364016385"/>
+                  <w:tblCellSpacing w:w="15" w:type="dxa"/>
+                </w:trPr>
+                <w:tc>
+                  <w:tcPr>
+                    <w:tcW w:w="50" w:type="pct"/>
+                    <w:hideMark/>
+                  </w:tcPr>
+                  <w:p>
+                    <w:pPr>
+                      <w:pStyle w:val="Bibliography"/>
+                      <w:rPr>
+                        <w:noProof/>
+                      </w:rPr>
+                    </w:pPr>
+                    <w:r>
+                      <w:rPr>
+                        <w:noProof/>
+                      </w:rPr>
+                      <w:t xml:space="preserve">[4] </w:t>
+                    </w:r>
+                  </w:p>
+                </w:tc>
+                <w:tc>
+                  <w:tcPr>
+                    <w:tcW w:w="0" w:type="auto"/>
+                    <w:hideMark/>
+                  </w:tcPr>
+                  <w:p>
+                    <w:pPr>
+                      <w:pStyle w:val="Bibliography"/>
+                      <w:rPr>
+                        <w:noProof/>
+                      </w:rPr>
+                    </w:pPr>
+                    <w:r>
+                      <w:rPr>
+                        <w:noProof/>
+                      </w:rPr>
+                      <w:t>„Automapper,“ .NET Foundation, [Онлайн]. Available: https://automapper.org/.</w:t>
+                    </w:r>
+                  </w:p>
+                </w:tc>
+              </w:tr>
+              <w:tr>
+                <w:trPr>
+                  <w:divId w:val="364016385"/>
+                  <w:tblCellSpacing w:w="15" w:type="dxa"/>
+                </w:trPr>
+                <w:tc>
+                  <w:tcPr>
+                    <w:tcW w:w="50" w:type="pct"/>
+                    <w:hideMark/>
+                  </w:tcPr>
+                  <w:p>
+                    <w:pPr>
+                      <w:pStyle w:val="Bibliography"/>
+                      <w:rPr>
+                        <w:noProof/>
+                      </w:rPr>
+                    </w:pPr>
+                    <w:r>
+                      <w:rPr>
+                        <w:noProof/>
+                      </w:rPr>
+                      <w:t xml:space="preserve">[5] </w:t>
+                    </w:r>
+                  </w:p>
+                </w:tc>
+                <w:tc>
+                  <w:tcPr>
+                    <w:tcW w:w="0" w:type="auto"/>
+                    <w:hideMark/>
+                  </w:tcPr>
+                  <w:p>
+                    <w:pPr>
+                      <w:pStyle w:val="Bibliography"/>
+                      <w:rPr>
+                        <w:noProof/>
+                      </w:rPr>
+                    </w:pPr>
+                    <w:r>
+                      <w:rPr>
+                        <w:noProof/>
+                      </w:rPr>
+                      <w:t>„ASP.NET Core Identity,“ Microsoft, [Онлайн]. Available: https://learn.microsoft.com/en-us/aspnet/core/security/authentication/identity?view=aspnetcore-8.0&amp;tabs=visual-studio.</w:t>
+                    </w:r>
+                  </w:p>
+                </w:tc>
+              </w:tr>
+              <w:tr>
+                <w:trPr>
+                  <w:divId w:val="364016385"/>
+                  <w:tblCellSpacing w:w="15" w:type="dxa"/>
+                </w:trPr>
+                <w:tc>
+                  <w:tcPr>
+                    <w:tcW w:w="50" w:type="pct"/>
+                    <w:hideMark/>
+                  </w:tcPr>
+                  <w:p>
+                    <w:pPr>
+                      <w:pStyle w:val="Bibliography"/>
+                      <w:rPr>
+                        <w:noProof/>
+                      </w:rPr>
+                    </w:pPr>
+                    <w:r>
+                      <w:rPr>
+                        <w:noProof/>
+                      </w:rPr>
+                      <w:t xml:space="preserve">[6] </w:t>
+                    </w:r>
+                  </w:p>
+                </w:tc>
+                <w:tc>
+                  <w:tcPr>
+                    <w:tcW w:w="0" w:type="auto"/>
+                    <w:hideMark/>
+                  </w:tcPr>
+                  <w:p>
+                    <w:pPr>
+                      <w:pStyle w:val="Bibliography"/>
+                      <w:rPr>
+                        <w:noProof/>
+                      </w:rPr>
+                    </w:pPr>
+                    <w:r>
+                      <w:rPr>
+                        <w:noProof/>
+                      </w:rPr>
+                      <w:t>„Redis,“ Redis, [Онлайн]. Available: https://redis.io/.</w:t>
+                    </w:r>
+                  </w:p>
+                </w:tc>
+              </w:tr>
+              <w:tr>
+                <w:trPr>
+                  <w:divId w:val="364016385"/>
+                  <w:tblCellSpacing w:w="15" w:type="dxa"/>
+                </w:trPr>
+                <w:tc>
+                  <w:tcPr>
+                    <w:tcW w:w="50" w:type="pct"/>
+                    <w:hideMark/>
+                  </w:tcPr>
+                  <w:p>
+                    <w:pPr>
+                      <w:pStyle w:val="Bibliography"/>
+                      <w:rPr>
+                        <w:noProof/>
+                      </w:rPr>
+                    </w:pPr>
+                    <w:r>
+                      <w:rPr>
+                        <w:noProof/>
+                      </w:rPr>
+                      <w:t xml:space="preserve">[7] </w:t>
+                    </w:r>
+                  </w:p>
+                </w:tc>
+                <w:tc>
+                  <w:tcPr>
+                    <w:tcW w:w="0" w:type="auto"/>
+                    <w:hideMark/>
+                  </w:tcPr>
+                  <w:p>
+                    <w:pPr>
+                      <w:pStyle w:val="Bibliography"/>
+                      <w:rPr>
+                        <w:noProof/>
+                      </w:rPr>
+                    </w:pPr>
+                    <w:r>
+                      <w:rPr>
+                        <w:noProof/>
+                      </w:rPr>
+                      <w:t>„AspNetCore OutputCaching StackExchange Redis,“ Microsoft, [Онлайн]. Available: https://www.nuget.org/packages/Microsoft.AspNetCore.OutputCaching.StackExchangeRedis/8.0.3.</w:t>
+                    </w:r>
+                  </w:p>
+                </w:tc>
+              </w:tr>
+              <w:tr>
+                <w:trPr>
+                  <w:divId w:val="364016385"/>
+                  <w:tblCellSpacing w:w="15" w:type="dxa"/>
+                </w:trPr>
+                <w:tc>
+                  <w:tcPr>
+                    <w:tcW w:w="50" w:type="pct"/>
+                    <w:hideMark/>
+                  </w:tcPr>
+                  <w:p>
+                    <w:pPr>
+                      <w:pStyle w:val="Bibliography"/>
+                      <w:rPr>
+                        <w:noProof/>
+                      </w:rPr>
+                    </w:pPr>
+                    <w:r>
+                      <w:rPr>
+                        <w:noProof/>
+                      </w:rPr>
+                      <w:t xml:space="preserve">[8] </w:t>
+                    </w:r>
+                  </w:p>
+                </w:tc>
+                <w:tc>
+                  <w:tcPr>
+                    <w:tcW w:w="0" w:type="auto"/>
+                    <w:hideMark/>
+                  </w:tcPr>
+                  <w:p>
+                    <w:pPr>
+                      <w:pStyle w:val="Bibliography"/>
+                      <w:rPr>
+                        <w:noProof/>
+                      </w:rPr>
+                    </w:pPr>
+                    <w:r>
+                      <w:rPr>
+                        <w:noProof/>
+                      </w:rPr>
+                      <w:t>„JWT,“ IETF, [Онлайн]. Available: https://jwt.io/.</w:t>
+                    </w:r>
+                  </w:p>
+                </w:tc>
+              </w:tr>
+              <w:tr>
+                <w:trPr>
+                  <w:divId w:val="364016385"/>
+                  <w:tblCellSpacing w:w="15" w:type="dxa"/>
+                </w:trPr>
+                <w:tc>
+                  <w:tcPr>
+                    <w:tcW w:w="50" w:type="pct"/>
+                    <w:hideMark/>
+                  </w:tcPr>
+                  <w:p>
+                    <w:pPr>
+                      <w:pStyle w:val="Bibliography"/>
+                      <w:rPr>
+                        <w:noProof/>
+                      </w:rPr>
+                    </w:pPr>
+                    <w:r>
+                      <w:rPr>
+                        <w:noProof/>
+                      </w:rPr>
+                      <w:t xml:space="preserve">[9] </w:t>
+                    </w:r>
+                  </w:p>
+                </w:tc>
+                <w:tc>
+                  <w:tcPr>
+                    <w:tcW w:w="0" w:type="auto"/>
+                    <w:hideMark/>
+                  </w:tcPr>
+                  <w:p>
+                    <w:pPr>
+                      <w:pStyle w:val="Bibliography"/>
+                      <w:rPr>
+                        <w:noProof/>
+                      </w:rPr>
+                    </w:pPr>
+                    <w:r>
+                      <w:rPr>
+                        <w:noProof/>
+                      </w:rPr>
+                      <w:t>„AspNetCore.Authentication.JWT.Bearer,“ Microsoft, [Онлайн]. Available: https://www.nuget.org/packages/Microsoft.AspNetCore.Authentication.JwtBearer.</w:t>
+                    </w:r>
+                  </w:p>
+                </w:tc>
+              </w:tr>
+              <w:tr>
+                <w:trPr>
+                  <w:divId w:val="364016385"/>
+                  <w:tblCellSpacing w:w="15" w:type="dxa"/>
+                </w:trPr>
+                <w:tc>
+                  <w:tcPr>
+                    <w:tcW w:w="50" w:type="pct"/>
+                    <w:hideMark/>
+                  </w:tcPr>
+                  <w:p>
+                    <w:pPr>
+                      <w:pStyle w:val="Bibliography"/>
+                      <w:rPr>
+                        <w:noProof/>
+                      </w:rPr>
+                    </w:pPr>
+                    <w:r>
+                      <w:rPr>
+                        <w:noProof/>
+                      </w:rPr>
+                      <w:lastRenderedPageBreak/>
+                      <w:t xml:space="preserve">[10] </w:t>
+                    </w:r>
+                  </w:p>
+                </w:tc>
+                <w:tc>
+                  <w:tcPr>
+                    <w:tcW w:w="0" w:type="auto"/>
+                    <w:hideMark/>
+                  </w:tcPr>
+                  <w:p>
+                    <w:pPr>
+                      <w:pStyle w:val="Bibliography"/>
+                      <w:rPr>
+                        <w:noProof/>
+                      </w:rPr>
+                    </w:pPr>
+                    <w:r>
+                      <w:rPr>
+                        <w:noProof/>
+                      </w:rPr>
+                      <w:t>„RESTful API,“ [Онлайн]. Available: https://restfulapi.net/.</w:t>
+                    </w:r>
+                  </w:p>
+                </w:tc>
+              </w:tr>
+              <w:tr>
+                <w:trPr>
+                  <w:divId w:val="364016385"/>
+                  <w:tblCellSpacing w:w="15" w:type="dxa"/>
+                </w:trPr>
+                <w:tc>
+                  <w:tcPr>
+                    <w:tcW w:w="50" w:type="pct"/>
+                    <w:hideMark/>
+                  </w:tcPr>
+                  <w:p>
+                    <w:pPr>
+                      <w:pStyle w:val="Bibliography"/>
+                      <w:rPr>
+                        <w:noProof/>
+                      </w:rPr>
+                    </w:pPr>
+                    <w:r>
+                      <w:rPr>
+                        <w:noProof/>
+                      </w:rPr>
+                      <w:t xml:space="preserve">[11] </w:t>
+                    </w:r>
+                  </w:p>
+                </w:tc>
+                <w:tc>
+                  <w:tcPr>
+                    <w:tcW w:w="0" w:type="auto"/>
+                    <w:hideMark/>
+                  </w:tcPr>
+                  <w:p>
+                    <w:pPr>
+                      <w:pStyle w:val="Bibliography"/>
+                      <w:rPr>
+                        <w:noProof/>
+                      </w:rPr>
+                    </w:pPr>
+                    <w:r>
+                      <w:rPr>
+                        <w:noProof/>
+                      </w:rPr>
+                      <w:t>„Blazor,“ Microsoft, [Онлайн]. Available: https://dotnet.microsoft.com/en-us/apps/aspnet/web-apps/blazor.</w:t>
+                    </w:r>
+                  </w:p>
+                </w:tc>
+              </w:tr>
+              <w:tr>
+                <w:trPr>
+                  <w:divId w:val="364016385"/>
+                  <w:tblCellSpacing w:w="15" w:type="dxa"/>
+                </w:trPr>
+                <w:tc>
+                  <w:tcPr>
+                    <w:tcW w:w="50" w:type="pct"/>
+                    <w:hideMark/>
+                  </w:tcPr>
+                  <w:p>
+                    <w:pPr>
+                      <w:pStyle w:val="Bibliography"/>
+                      <w:rPr>
+                        <w:noProof/>
+                      </w:rPr>
+                    </w:pPr>
+                    <w:r>
+                      <w:rPr>
+                        <w:noProof/>
+                      </w:rPr>
+                      <w:t xml:space="preserve">[12] </w:t>
+                    </w:r>
+                  </w:p>
+                </w:tc>
+                <w:tc>
+                  <w:tcPr>
+                    <w:tcW w:w="0" w:type="auto"/>
+                    <w:hideMark/>
+                  </w:tcPr>
+                  <w:p>
+                    <w:pPr>
+                      <w:pStyle w:val="Bibliography"/>
+                      <w:rPr>
+                        <w:noProof/>
+                      </w:rPr>
+                    </w:pPr>
+                    <w:r>
+                      <w:rPr>
+                        <w:noProof/>
+                      </w:rPr>
+                      <w:t>„SignalR,“ Microsoft, [Онлайн]. Available: https://dotnet.microsoft.com/en-us/apps/aspnet/signalr.</w:t>
+                    </w:r>
+                  </w:p>
+                </w:tc>
+              </w:tr>
+              <w:tr>
+                <w:trPr>
+                  <w:divId w:val="364016385"/>
+                  <w:tblCellSpacing w:w="15" w:type="dxa"/>
+                </w:trPr>
+                <w:tc>
+                  <w:tcPr>
+                    <w:tcW w:w="50" w:type="pct"/>
+                    <w:hideMark/>
+                  </w:tcPr>
+                  <w:p>
+                    <w:pPr>
+                      <w:pStyle w:val="Bibliography"/>
+                      <w:rPr>
+                        <w:noProof/>
+                      </w:rPr>
+                    </w:pPr>
+                    <w:r>
+                      <w:rPr>
+                        <w:noProof/>
+                      </w:rPr>
+                      <w:t xml:space="preserve">[13] </w:t>
+                    </w:r>
+                  </w:p>
+                </w:tc>
+                <w:tc>
+                  <w:tcPr>
+                    <w:tcW w:w="0" w:type="auto"/>
+                    <w:hideMark/>
+                  </w:tcPr>
+                  <w:p>
+                    <w:pPr>
+                      <w:pStyle w:val="Bibliography"/>
+                      <w:rPr>
+                        <w:noProof/>
+                      </w:rPr>
+                    </w:pPr>
+                    <w:r>
+                      <w:rPr>
+                        <w:noProof/>
+                      </w:rPr>
+                      <w:t>„Mudblazor,“ [Онлайн]. Available: https://mudblazor.com/.</w:t>
+                    </w:r>
+                  </w:p>
+                </w:tc>
+              </w:tr>
+              <w:tr>
+                <w:trPr>
+                  <w:divId w:val="364016385"/>
+                  <w:tblCellSpacing w:w="15" w:type="dxa"/>
+                </w:trPr>
+                <w:tc>
+                  <w:tcPr>
+                    <w:tcW w:w="50" w:type="pct"/>
+                    <w:hideMark/>
+                  </w:tcPr>
+                  <w:p>
+                    <w:pPr>
+                      <w:pStyle w:val="Bibliography"/>
+                      <w:rPr>
+                        <w:noProof/>
+                      </w:rPr>
+                    </w:pPr>
+                    <w:r>
+                      <w:rPr>
+                        <w:noProof/>
+                      </w:rPr>
+                      <w:t xml:space="preserve">[14] </w:t>
+                    </w:r>
+                  </w:p>
+                </w:tc>
+                <w:tc>
+                  <w:tcPr>
+                    <w:tcW w:w="0" w:type="auto"/>
+                    <w:hideMark/>
+                  </w:tcPr>
+                  <w:p>
+                    <w:pPr>
+                      <w:pStyle w:val="Bibliography"/>
+                      <w:rPr>
+                        <w:noProof/>
+                      </w:rPr>
+                    </w:pPr>
+                    <w:r>
+                      <w:rPr>
+                        <w:noProof/>
+                      </w:rPr>
+                      <w:t>„JavaScript interoperability,“ Microsoft, [Онлайн]. Available: https://learn.microsoft.com/en-us/aspnet/core/blazor/javascript-interoperability/?view=aspnetcore-8.0.</w:t>
+                    </w:r>
+                  </w:p>
+                </w:tc>
+              </w:tr>
+              <w:tr>
+                <w:trPr>
+                  <w:divId w:val="364016385"/>
+                  <w:tblCellSpacing w:w="15" w:type="dxa"/>
+                </w:trPr>
+                <w:tc>
+                  <w:tcPr>
+                    <w:tcW w:w="50" w:type="pct"/>
+                    <w:hideMark/>
+                  </w:tcPr>
+                  <w:p>
+                    <w:pPr>
+                      <w:pStyle w:val="Bibliography"/>
+                      <w:rPr>
+                        <w:noProof/>
+                      </w:rPr>
+                    </w:pPr>
+                    <w:r>
+                      <w:rPr>
+                        <w:noProof/>
+                      </w:rPr>
+                      <w:t xml:space="preserve">[15] </w:t>
+                    </w:r>
+                  </w:p>
+                </w:tc>
+                <w:tc>
+                  <w:tcPr>
+                    <w:tcW w:w="0" w:type="auto"/>
+                    <w:hideMark/>
+                  </w:tcPr>
+                  <w:p>
+                    <w:pPr>
+                      <w:pStyle w:val="Bibliography"/>
+                      <w:rPr>
+                        <w:noProof/>
+                      </w:rPr>
+                    </w:pPr>
+                    <w:r>
+                      <w:rPr>
+                        <w:noProof/>
+                      </w:rPr>
+                      <w:t>„Google Charts,“ Google, [Онлайн]. Available: https://developers.google.com/chart.</w:t>
+                    </w:r>
+                  </w:p>
+                </w:tc>
+              </w:tr>
+              <w:tr>
+                <w:trPr>
+                  <w:divId w:val="364016385"/>
+                  <w:tblCellSpacing w:w="15" w:type="dxa"/>
+                </w:trPr>
+                <w:tc>
+                  <w:tcPr>
+                    <w:tcW w:w="50" w:type="pct"/>
+                    <w:hideMark/>
+                  </w:tcPr>
+                  <w:p>
+                    <w:pPr>
+                      <w:pStyle w:val="Bibliography"/>
+                      <w:rPr>
+                        <w:noProof/>
+                      </w:rPr>
+                    </w:pPr>
+                    <w:r>
+                      <w:rPr>
+                        <w:noProof/>
+                      </w:rPr>
+                      <w:t xml:space="preserve">[16] </w:t>
+                    </w:r>
+                  </w:p>
+                </w:tc>
+                <w:tc>
+                  <w:tcPr>
+                    <w:tcW w:w="0" w:type="auto"/>
+                    <w:hideMark/>
+                  </w:tcPr>
+                  <w:p>
+                    <w:pPr>
+                      <w:pStyle w:val="Bibliography"/>
+                      <w:rPr>
+                        <w:noProof/>
+                      </w:rPr>
+                    </w:pPr>
+                    <w:r>
+                      <w:rPr>
+                        <w:noProof/>
+                      </w:rPr>
+                      <w:t>„DBeaver,“ [Онлайн]. Available: https://dbeaver.io/.</w:t>
+                    </w:r>
+                  </w:p>
+                </w:tc>
+              </w:tr>
+              <w:tr>
+                <w:trPr>
+                  <w:divId w:val="364016385"/>
+                  <w:tblCellSpacing w:w="15" w:type="dxa"/>
+                </w:trPr>
+                <w:tc>
+                  <w:tcPr>
+                    <w:tcW w:w="50" w:type="pct"/>
+                    <w:hideMark/>
+                  </w:tcPr>
+                  <w:p>
+                    <w:pPr>
+                      <w:pStyle w:val="Bibliography"/>
+                      <w:rPr>
+                        <w:noProof/>
+                      </w:rPr>
+                    </w:pPr>
+                    <w:r>
+                      <w:rPr>
+                        <w:noProof/>
+                      </w:rPr>
+                      <w:t xml:space="preserve">[17] </w:t>
+                    </w:r>
+                  </w:p>
+                </w:tc>
+                <w:tc>
+                  <w:tcPr>
+                    <w:tcW w:w="0" w:type="auto"/>
+                    <w:hideMark/>
+                  </w:tcPr>
+                  <w:p>
+                    <w:pPr>
+                      <w:pStyle w:val="Bibliography"/>
+                      <w:rPr>
+                        <w:noProof/>
+                      </w:rPr>
+                    </w:pPr>
+                    <w:r>
+                      <w:rPr>
+                        <w:noProof/>
+                      </w:rPr>
+                      <w:t>„Rider,“ JetBrains, [Онлайн]. Available: https://www.jetbrains.com/rider/.</w:t>
+                    </w:r>
+                  </w:p>
+                </w:tc>
+              </w:tr>
+              <w:tr>
+                <w:trPr>
+                  <w:divId w:val="364016385"/>
+                  <w:tblCellSpacing w:w="15" w:type="dxa"/>
+                </w:trPr>
+                <w:tc>
+                  <w:tcPr>
+                    <w:tcW w:w="50" w:type="pct"/>
+                    <w:hideMark/>
+                  </w:tcPr>
+                  <w:p>
+                    <w:pPr>
+                      <w:pStyle w:val="Bibliography"/>
+                      <w:rPr>
+                        <w:noProof/>
+                      </w:rPr>
+                    </w:pPr>
+                    <w:r>
+                      <w:rPr>
+                        <w:noProof/>
+                      </w:rPr>
+                      <w:t xml:space="preserve">[18] </w:t>
+                    </w:r>
+                  </w:p>
+                </w:tc>
+                <w:tc>
+                  <w:tcPr>
+                    <w:tcW w:w="0" w:type="auto"/>
+                    <w:hideMark/>
+                  </w:tcPr>
+                  <w:p>
+                    <w:pPr>
+                      <w:pStyle w:val="Bibliography"/>
+                      <w:rPr>
+                        <w:noProof/>
+                      </w:rPr>
+                    </w:pPr>
+                    <w:r>
+                      <w:rPr>
+                        <w:noProof/>
+                      </w:rPr>
                       <w:t>A. V. Hernàndez, „Kaggle,“ [Онлайн]. Available: https://www.kaggle.com/datasets/andreuvallhernndez/myanimelist/data?select=manga.csv.</w:t>
                     </w:r>
                   </w:p>
@@ -12322,7 +14734,7 @@
             </w:tbl>
             <w:p>
               <w:pPr>
-                <w:divId w:val="1210413451"/>
+                <w:divId w:val="364016385"/>
                 <w:rPr>
                   <w:noProof/>
                 </w:rPr>
@@ -14360,6 +16772,7 @@
   <w:style w:type="character" w:default="1" w:styleId="DefaultParagraphFont">
     <w:name w:val="Default Paragraph Font"/>
     <w:uiPriority w:val="1"/>
+    <w:semiHidden/>
     <w:unhideWhenUsed/>
   </w:style>
   <w:style w:type="table" w:default="1" w:styleId="TableNormal">
@@ -15594,6 +18007,7 @@
     <w:rsid w:val="001F6C07"/>
     <w:rsid w:val="002173A9"/>
     <w:rsid w:val="00237AD1"/>
+    <w:rsid w:val="00261987"/>
     <w:rsid w:val="00263CAE"/>
     <w:rsid w:val="00274330"/>
     <w:rsid w:val="0028292B"/>
@@ -15652,6 +18066,7 @@
     <w:rsid w:val="00BE7F33"/>
     <w:rsid w:val="00C0528E"/>
     <w:rsid w:val="00C12596"/>
+    <w:rsid w:val="00C27071"/>
     <w:rsid w:val="00C276D1"/>
     <w:rsid w:val="00C30E4B"/>
     <w:rsid w:val="00C32EB8"/>
@@ -15664,6 +18079,7 @@
     <w:rsid w:val="00CE628A"/>
     <w:rsid w:val="00D034D9"/>
     <w:rsid w:val="00DC07ED"/>
+    <w:rsid w:val="00DD41BD"/>
     <w:rsid w:val="00DF19CA"/>
     <w:rsid w:val="00E04913"/>
     <w:rsid w:val="00E42519"/>
@@ -16647,33 +19063,163 @@
     <b:Title>Kaggle</b:Title>
     <b:URL>https://www.kaggle.com/datasets/andreuvallhernndez/myanimelist/data?select=manga.csv</b:URL>
     <b:LCID>bg-BG</b:LCID>
+    <b:RefOrder>18</b:RefOrder>
+  </b:Source>
+  <b:Source>
+    <b:Tag>Pos</b:Tag>
+    <b:SourceType>InternetSite</b:SourceType>
+    <b:Guid>{A8CE3B1B-35A2-41BC-A0A8-37099A624965}</b:Guid>
+    <b:Title>PostgreSQL</b:Title>
+    <b:URL>https://www.postgresql.org/</b:URL>
+    <b:ProductionCompany>PostgreSQL Global Development Group</b:ProductionCompany>
+    <b:RefOrder>1</b:RefOrder>
+  </b:Source>
+  <b:Source>
+    <b:Tag>ASP</b:Tag>
+    <b:SourceType>InternetSite</b:SourceType>
+    <b:Guid>{64A7BA22-C34A-4F8C-893A-AA283F7128CB}</b:Guid>
+    <b:Title>ASP.NET Web API</b:Title>
+    <b:ProductionCompany>Microsoft</b:ProductionCompany>
+    <b:URL>https://dotnet.microsoft.com/en-us/apps/aspnet/apis</b:URL>
+    <b:RefOrder>2</b:RefOrder>
+  </b:Source>
+  <b:Source>
+    <b:Tag>Ent</b:Tag>
+    <b:SourceType>InternetSite</b:SourceType>
+    <b:Guid>{587579EB-C1D8-40EE-911B-9235656A0937}</b:Guid>
+    <b:Title>Entity Framework Core</b:Title>
+    <b:ProductionCompany>Microsoft</b:ProductionCompany>
+    <b:URL>https://learn.microsoft.com/en-us/ef/core/</b:URL>
     <b:RefOrder>3</b:RefOrder>
   </b:Source>
   <b:Source>
-    <b:Tag>Placeholder1</b:Tag>
-    <b:SourceType>DocumentFromInternetSite</b:SourceType>
-    <b:Guid>{0D4587EB-6C20-4DBE-B2C9-000EA83A157B}</b:Guid>
-    <b:LCID>bg-BG</b:LCID>
+    <b:Tag>Aut</b:Tag>
+    <b:SourceType>InternetSite</b:SourceType>
+    <b:Guid>{B197C591-DA37-485A-8701-1DE247DA2CF3}</b:Guid>
+    <b:Title>Automapper</b:Title>
+    <b:ProductionCompany>.NET Foundation</b:ProductionCompany>
+    <b:URL>https://automapper.org/</b:URL>
     <b:RefOrder>4</b:RefOrder>
   </b:Source>
   <b:Source>
-    <b:Tag>Placeholder2</b:Tag>
-    <b:SourceType>DocumentFromInternetSite</b:SourceType>
-    <b:Guid>{B897D3D9-8220-4C3E-A9CE-E32D72812196}</b:Guid>
-    <b:RefOrder>1</b:RefOrder>
+    <b:Tag>ASP1</b:Tag>
+    <b:SourceType>InternetSite</b:SourceType>
+    <b:Guid>{0591240F-EC9D-4535-B64F-663779F41BAB}</b:Guid>
+    <b:Title>ASP.NET Core Identity</b:Title>
+    <b:ProductionCompany>Microsoft</b:ProductionCompany>
+    <b:URL>https://learn.microsoft.com/en-us/aspnet/core/security/authentication/identity?view=aspnetcore-8.0&amp;tabs=visual-studio</b:URL>
+    <b:RefOrder>5</b:RefOrder>
   </b:Source>
   <b:Source>
-    <b:Tag>Placeholder3</b:Tag>
-    <b:SourceType>DocumentFromInternetSite</b:SourceType>
-    <b:Guid>{2A67AF18-65E4-4F03-858A-60C28781564F}</b:Guid>
-    <b:LCID>bg-BG</b:LCID>
-    <b:RefOrder>2</b:RefOrder>
+    <b:Tag>Red</b:Tag>
+    <b:SourceType>InternetSite</b:SourceType>
+    <b:Guid>{B876D925-9582-4B9C-B256-DD8F914282BC}</b:Guid>
+    <b:Title>Redis</b:Title>
+    <b:ProductionCompany>Redis</b:ProductionCompany>
+    <b:URL>https://redis.io/</b:URL>
+    <b:RefOrder>6</b:RefOrder>
+  </b:Source>
+  <b:Source>
+    <b:Tag>Asp</b:Tag>
+    <b:SourceType>InternetSite</b:SourceType>
+    <b:Guid>{E2672274-F8A5-43FE-A69C-1558D5D2A944}</b:Guid>
+    <b:Title>AspNetCore OutputCaching StackExchange Redis</b:Title>
+    <b:ProductionCompany>Microsoft</b:ProductionCompany>
+    <b:URL>https://www.nuget.org/packages/Microsoft.AspNetCore.OutputCaching.StackExchangeRedis/8.0.3</b:URL>
+    <b:RefOrder>7</b:RefOrder>
+  </b:Source>
+  <b:Source>
+    <b:Tag>JWT</b:Tag>
+    <b:SourceType>InternetSite</b:SourceType>
+    <b:Guid>{EE10C1B4-48B9-442C-89A4-3AA0A53CABCF}</b:Guid>
+    <b:Title>JWT</b:Title>
+    <b:ProductionCompany>IETF</b:ProductionCompany>
+    <b:URL>https://jwt.io/</b:URL>
+    <b:RefOrder>8</b:RefOrder>
+  </b:Source>
+  <b:Source>
+    <b:Tag>RES</b:Tag>
+    <b:SourceType>InternetSite</b:SourceType>
+    <b:Guid>{C9E845B7-7A46-48EC-B939-E1247BD03BEF}</b:Guid>
+    <b:Title>RESTful API</b:Title>
+    <b:URL>https://restfulapi.net/</b:URL>
+    <b:RefOrder>10</b:RefOrder>
+  </b:Source>
+  <b:Source>
+    <b:Tag>Bla</b:Tag>
+    <b:SourceType>InternetSite</b:SourceType>
+    <b:Guid>{EB363EBF-6654-4F14-A94D-3292E0CB1542}</b:Guid>
+    <b:Title>Blazor</b:Title>
+    <b:ProductionCompany>Microsoft</b:ProductionCompany>
+    <b:URL>https://dotnet.microsoft.com/en-us/apps/aspnet/web-apps/blazor</b:URL>
+    <b:RefOrder>11</b:RefOrder>
+  </b:Source>
+  <b:Source>
+    <b:Tag>Sig</b:Tag>
+    <b:SourceType>InternetSite</b:SourceType>
+    <b:Guid>{8D6838D2-3A0F-42E2-B5B4-5C048B511630}</b:Guid>
+    <b:Title>SignalR</b:Title>
+    <b:ProductionCompany>Microsoft</b:ProductionCompany>
+    <b:URL>https://dotnet.microsoft.com/en-us/apps/aspnet/signalr</b:URL>
+    <b:RefOrder>12</b:RefOrder>
+  </b:Source>
+  <b:Source>
+    <b:Tag>Mud</b:Tag>
+    <b:SourceType>InternetSite</b:SourceType>
+    <b:Guid>{315CC22F-74DB-48EF-A374-D4CBED7360C5}</b:Guid>
+    <b:Title>Mudblazor</b:Title>
+    <b:URL>https://mudblazor.com/</b:URL>
+    <b:RefOrder>13</b:RefOrder>
+  </b:Source>
+  <b:Source>
+    <b:Tag>Goo</b:Tag>
+    <b:SourceType>InternetSite</b:SourceType>
+    <b:Guid>{7C527727-B625-4B5F-9F98-EC84AF3FA947}</b:Guid>
+    <b:Title>Google Charts</b:Title>
+    <b:ProductionCompany>Google</b:ProductionCompany>
+    <b:URL>https://developers.google.com/chart</b:URL>
+    <b:RefOrder>15</b:RefOrder>
+  </b:Source>
+  <b:Source>
+    <b:Tag>DBe</b:Tag>
+    <b:SourceType>InternetSite</b:SourceType>
+    <b:Guid>{2042C11E-F88B-4305-B0C2-F6F568AAE515}</b:Guid>
+    <b:Title>DBeaver</b:Title>
+    <b:URL>https://dbeaver.io/</b:URL>
+    <b:RefOrder>16</b:RefOrder>
+  </b:Source>
+  <b:Source>
+    <b:Tag>Rid</b:Tag>
+    <b:SourceType>InternetSite</b:SourceType>
+    <b:Guid>{EE921B19-4D78-4627-8061-ECC2545C06A6}</b:Guid>
+    <b:Title>Rider</b:Title>
+    <b:ProductionCompany>JetBrains</b:ProductionCompany>
+    <b:URL>https://www.jetbrains.com/rider/</b:URL>
+    <b:RefOrder>17</b:RefOrder>
+  </b:Source>
+  <b:Source>
+    <b:Tag>Aut1</b:Tag>
+    <b:SourceType>InternetSite</b:SourceType>
+    <b:Guid>{B2736495-9256-466E-87DE-29A963E31AF3}</b:Guid>
+    <b:Title>AspNetCore.Authentication.JWT.Bearer</b:Title>
+    <b:ProductionCompany>Microsoft</b:ProductionCompany>
+    <b:URL>https://www.nuget.org/packages/Microsoft.AspNetCore.Authentication.JwtBearer</b:URL>
+    <b:RefOrder>9</b:RefOrder>
+  </b:Source>
+  <b:Source>
+    <b:Tag>JSi</b:Tag>
+    <b:SourceType>InternetSite</b:SourceType>
+    <b:Guid>{2CF0B5F5-6FA5-4CDC-91F9-CBB6A78D640C}</b:Guid>
+    <b:Title>JavaScript interoperability</b:Title>
+    <b:ProductionCompany>Microsoft</b:ProductionCompany>
+    <b:URL>https://learn.microsoft.com/en-us/aspnet/core/blazor/javascript-interoperability/?view=aspnetcore-8.0</b:URL>
+    <b:RefOrder>14</b:RefOrder>
   </b:Source>
 </b:Sources>
 </file>
 
 <file path=customXml/itemProps1.xml><?xml version="1.0" encoding="utf-8"?>
-<ds:datastoreItem xmlns:ds="http://schemas.openxmlformats.org/officeDocument/2006/customXml" ds:itemID="{7F1F8AF2-8190-4FEF-9B6D-3ACE04D6B2CC}">
+<ds:datastoreItem xmlns:ds="http://schemas.openxmlformats.org/officeDocument/2006/customXml" ds:itemID="{B8660707-F5F1-4319-96C8-4F8BFEF08CEF}">
   <ds:schemaRefs>
     <ds:schemaRef ds:uri="http://schemas.openxmlformats.org/officeDocument/2006/bibliography"/>
   </ds:schemaRefs>

</xml_diff>